<commit_message>
purpose done, overview next
</commit_message>
<xml_diff>
--- a/documents/Instrument_Tuner_Product_Design.docx
+++ b/documents/Instrument_Tuner_Product_Design.docx
@@ -2250,7 +2250,19 @@
         <w:rPr>
           <w:rFonts w:ascii="Arial" w:hAnsi="Arial" w:cs="Arial"/>
         </w:rPr>
-        <w:t xml:space="preserve">This product can be used to tune a stringed instrument to a specific tuning by specifying the targeted frequency for each string. </w:t>
+        <w:t xml:space="preserve">This product can be used to tune a stringed instrument to a specific tuning. </w:t>
+      </w:r>
+      <w:r>
+        <w:rPr>
+          <w:rFonts w:ascii="Arial" w:hAnsi="Arial" w:cs="Arial"/>
+        </w:rPr>
+        <w:t xml:space="preserve">Each string can be tuned to a target frequency by following LED indicators </w:t>
+      </w:r>
+      <w:r>
+        <w:rPr>
+          <w:rFonts w:ascii="Arial" w:hAnsi="Arial" w:cs="Arial"/>
+        </w:rPr>
+        <w:t xml:space="preserve">that show whether the string’s frequency is too low, too high, or on pitch. </w:t>
       </w:r>
       <w:r>
         <w:rPr>
@@ -2279,29 +2291,63 @@
     </w:p>
     <w:p>
       <w:pPr>
-        <w:pStyle w:val="InfoBlue"/>
-        <w:rPr>
-          <w:rFonts w:ascii="Arial" w:hAnsi="Arial" w:cs="Arial"/>
-        </w:rPr>
+        <w:pStyle w:val="Heading2"/>
       </w:pPr>
       <w:bookmarkStart w:id="21" w:name="_Toc494193646"/>
       <w:r>
         <w:rPr>
           <w:rFonts w:ascii="Arial" w:hAnsi="Arial" w:cs="Arial"/>
         </w:rPr>
-        <w:t xml:space="preserve">Describe the general use of the product. What are the </w:t>
-      </w:r>
-      <w:r>
-        <w:rPr>
-          <w:rFonts w:ascii="Arial" w:hAnsi="Arial" w:cs="Arial"/>
-        </w:rPr>
-        <w:t>principles and strategies used when designi</w:t>
-      </w:r>
-      <w:r>
-        <w:rPr>
-          <w:rFonts w:ascii="Arial" w:hAnsi="Arial" w:cs="Arial"/>
-        </w:rPr>
-        <w:t>ng and implementing the system.</w:t>
+        <w:t>General</w:t>
+      </w:r>
+      <w:r>
+        <w:rPr>
+          <w:rFonts w:ascii="Arial" w:hAnsi="Arial" w:cs="Arial"/>
+        </w:rPr>
+        <w:t xml:space="preserve"> Product</w:t>
+      </w:r>
+      <w:r>
+        <w:rPr>
+          <w:rFonts w:ascii="Arial" w:hAnsi="Arial" w:cs="Arial"/>
+        </w:rPr>
+        <w:t xml:space="preserve"> Overview</w:t>
+      </w:r>
+    </w:p>
+    <w:p>
+      <w:pPr>
+        <w:rPr>
+          <w:rFonts w:ascii="Arial" w:hAnsi="Arial" w:cs="Arial"/>
+          <w:i/>
+          <w:iCs/>
+          <w:color w:val="0000FF"/>
+        </w:rPr>
+      </w:pPr>
+      <w:r>
+        <w:rPr>
+          <w:rFonts w:ascii="Arial" w:hAnsi="Arial" w:cs="Arial"/>
+          <w:i/>
+          <w:iCs/>
+          <w:color w:val="0000FF"/>
+        </w:rPr>
+        <w:t xml:space="preserve">This product is designed for the user to tune each string of their instruments one at a time. The user plays a single string with the microphone close enough to pick up a sufficient audio signal from the instrument. The microphone amplifies the signal and outputs an analog signal routed to the microcontroller’s opamp input. The microcontroller opamp applies a 2x amplification to the analog signal, and its output is routed to the microcontroller’s ADC. </w:t>
+      </w:r>
+      <w:r>
+        <w:rPr>
+          <w:rFonts w:ascii="Arial" w:hAnsi="Arial" w:cs="Arial"/>
+          <w:i/>
+          <w:iCs/>
+          <w:color w:val="0000FF"/>
+        </w:rPr>
+        <w:t xml:space="preserve">A timer interrupt is used to control the ADC conversion rate, which is set to sample at 4 kHz. </w:t>
+      </w:r>
+      <w:r>
+        <w:rPr>
+          <w:rFonts w:ascii="Arial" w:hAnsi="Arial" w:cs="Arial"/>
+          <w:i/>
+          <w:iCs/>
+          <w:color w:val="0000FF"/>
+        </w:rPr>
+        <w:t>The ADC output is saved to an array</w:t>
       </w:r>
     </w:p>
     <w:p>
@@ -2701,6 +2747,7 @@
         <w:rPr>
           <w:rFonts w:ascii="Arial" w:hAnsi="Arial" w:cs="Arial"/>
         </w:rPr>
+        <w:lastRenderedPageBreak/>
         <w:t>Communication Architecture</w:t>
       </w:r>
       <w:bookmarkEnd w:id="29"/>
@@ -2824,7 +2871,6 @@
         <w:rPr>
           <w:rFonts w:ascii="Arial" w:hAnsi="Arial" w:cs="Arial"/>
         </w:rPr>
-        <w:lastRenderedPageBreak/>
         <w:t>SENSORS/aCTUATORS DESCRIPTION</w:t>
       </w:r>
       <w:bookmarkEnd w:id="32"/>
@@ -8467,7 +8513,6 @@
   <w:style w:type="character" w:default="1" w:styleId="DefaultParagraphFont">
     <w:name w:val="Default Paragraph Font"/>
     <w:uiPriority w:val="1"/>
-    <w:semiHidden/>
     <w:unhideWhenUsed/>
   </w:style>
   <w:style w:type="table" w:default="1" w:styleId="TableNormal">

</xml_diff>

<commit_message>
finished intro and section 2.1
</commit_message>
<xml_diff>
--- a/documents/Instrument_Tuner_Product_Design.docx
+++ b/documents/Instrument_Tuner_Product_Design.docx
@@ -2329,7 +2329,7 @@
           <w:iCs/>
           <w:color w:val="0000FF"/>
         </w:rPr>
-        <w:t xml:space="preserve">This product is designed for the user to tune each string of their instruments one at a time. The user plays a single string with the microphone close enough to pick up a sufficient audio signal from the instrument. The microphone amplifies the signal and outputs an analog signal routed to the microcontroller’s opamp input. The microcontroller opamp applies a 2x amplification to the analog signal, and its output is routed to the microcontroller’s ADC. </w:t>
+        <w:t>This product is designed for the user to tune each string of their instruments one at a time. The user</w:t>
       </w:r>
       <w:r>
         <w:rPr>
@@ -2338,7 +2338,7 @@
           <w:iCs/>
           <w:color w:val="0000FF"/>
         </w:rPr>
-        <w:t xml:space="preserve">A timer interrupt is used to control the ADC conversion rate, which is set to sample at 4 kHz. </w:t>
+        <w:t xml:space="preserve"> first</w:t>
       </w:r>
       <w:r>
         <w:rPr>
@@ -2347,7 +2347,142 @@
           <w:iCs/>
           <w:color w:val="0000FF"/>
         </w:rPr>
-        <w:t>The ADC output is saved to an array</w:t>
+        <w:t xml:space="preserve"> plays a single string with the microphone close enough to pick up a sufficient audio signal from the instrument. </w:t>
+      </w:r>
+      <w:r>
+        <w:rPr>
+          <w:rFonts w:ascii="Arial" w:hAnsi="Arial" w:cs="Arial"/>
+          <w:i/>
+          <w:iCs/>
+          <w:color w:val="0000FF"/>
+        </w:rPr>
+        <w:t>The signal is sampled by the microcontroller, and the approximate frequency of the note is calculated</w:t>
+      </w:r>
+      <w:r>
+        <w:rPr>
+          <w:rFonts w:ascii="Arial" w:hAnsi="Arial" w:cs="Arial"/>
+          <w:i/>
+          <w:iCs/>
+          <w:color w:val="0000FF"/>
+        </w:rPr>
+        <w:t>.</w:t>
+      </w:r>
+      <w:r>
+        <w:rPr>
+          <w:rFonts w:ascii="Arial" w:hAnsi="Arial" w:cs="Arial"/>
+          <w:i/>
+          <w:iCs/>
+          <w:color w:val="0000FF"/>
+        </w:rPr>
+        <w:t xml:space="preserve"> </w:t>
+      </w:r>
+      <w:r>
+        <w:rPr>
+          <w:rFonts w:ascii="Arial" w:hAnsi="Arial" w:cs="Arial"/>
+          <w:i/>
+          <w:iCs/>
+          <w:color w:val="0000FF"/>
+        </w:rPr>
+        <w:t>Th</w:t>
+      </w:r>
+      <w:r>
+        <w:rPr>
+          <w:rFonts w:ascii="Arial" w:hAnsi="Arial" w:cs="Arial"/>
+          <w:i/>
+          <w:iCs/>
+          <w:color w:val="0000FF"/>
+        </w:rPr>
+        <w:t xml:space="preserve">e frequency in the </w:t>
+      </w:r>
+      <w:r>
+        <w:rPr>
+          <w:rFonts w:ascii="Arial" w:hAnsi="Arial" w:cs="Arial"/>
+          <w:i/>
+          <w:iCs/>
+          <w:color w:val="0000FF"/>
+        </w:rPr>
+        <w:t>pre-</w:t>
+      </w:r>
+      <w:r>
+        <w:rPr>
+          <w:rFonts w:ascii="Arial" w:hAnsi="Arial" w:cs="Arial"/>
+          <w:i/>
+          <w:iCs/>
+          <w:color w:val="0000FF"/>
+        </w:rPr>
+        <w:t xml:space="preserve">selected tuning array nearest to the </w:t>
+      </w:r>
+      <w:r>
+        <w:rPr>
+          <w:rFonts w:ascii="Arial" w:hAnsi="Arial" w:cs="Arial"/>
+          <w:i/>
+          <w:iCs/>
+          <w:color w:val="0000FF"/>
+        </w:rPr>
+        <w:t xml:space="preserve">calculated frequency is </w:t>
+      </w:r>
+      <w:r>
+        <w:rPr>
+          <w:rFonts w:ascii="Arial" w:hAnsi="Arial" w:cs="Arial"/>
+          <w:i/>
+          <w:iCs/>
+          <w:color w:val="0000FF"/>
+        </w:rPr>
+        <w:t>selected as the target frequency</w:t>
+      </w:r>
+      <w:r>
+        <w:rPr>
+          <w:rFonts w:ascii="Arial" w:hAnsi="Arial" w:cs="Arial"/>
+          <w:i/>
+          <w:iCs/>
+          <w:color w:val="0000FF"/>
+        </w:rPr>
+        <w:t xml:space="preserve">, and the </w:t>
+      </w:r>
+      <w:r>
+        <w:rPr>
+          <w:rFonts w:ascii="Arial" w:hAnsi="Arial" w:cs="Arial"/>
+          <w:i/>
+          <w:iCs/>
+          <w:color w:val="0000FF"/>
+        </w:rPr>
+        <w:t>string corresponding to this note</w:t>
+      </w:r>
+      <w:r>
+        <w:rPr>
+          <w:rFonts w:ascii="Arial" w:hAnsi="Arial" w:cs="Arial"/>
+          <w:i/>
+          <w:iCs/>
+          <w:color w:val="0000FF"/>
+        </w:rPr>
+        <w:t xml:space="preserve"> is indicated </w:t>
+      </w:r>
+      <w:r>
+        <w:rPr>
+          <w:rFonts w:ascii="Arial" w:hAnsi="Arial" w:cs="Arial"/>
+          <w:i/>
+          <w:iCs/>
+          <w:color w:val="0000FF"/>
+        </w:rPr>
+        <w:t xml:space="preserve">using the LED bar. The LED bar uses a single LED for each string, with the highest string on the right and the lowest string on the left. </w:t>
+      </w:r>
+      <w:r>
+        <w:rPr>
+          <w:rFonts w:ascii="Arial" w:hAnsi="Arial" w:cs="Arial"/>
+          <w:i/>
+          <w:iCs/>
+          <w:color w:val="0000FF"/>
+        </w:rPr>
+        <w:t xml:space="preserve">Finally, the on-board RGB LEDs on the microcontroller are used to indicate whether the calculated frequency </w:t>
+      </w:r>
+      <w:r>
+        <w:rPr>
+          <w:rFonts w:ascii="Arial" w:hAnsi="Arial" w:cs="Arial"/>
+          <w:i/>
+          <w:iCs/>
+          <w:color w:val="0000FF"/>
+        </w:rPr>
+        <w:t xml:space="preserve">is higher than (blue LED), lower than (green LED), or within the frequency tolerance range of the target frequency (red LED). </w:t>
       </w:r>
     </w:p>
     <w:p>
@@ -2553,12 +2688,12 @@
           <w:rFonts w:ascii="Arial" w:hAnsi="Arial" w:cs="Arial"/>
         </w:rPr>
       </w:pPr>
-      <w:bookmarkStart w:id="25" w:name="_Toc4584635"/>
-      <w:r>
-        <w:rPr>
-          <w:rFonts w:ascii="Arial" w:hAnsi="Arial" w:cs="Arial"/>
-        </w:rPr>
-        <w:t>Logical View</w:t>
+      <w:bookmarkStart w:id="25" w:name="_Toc4584636"/>
+      <w:r>
+        <w:rPr>
+          <w:rFonts w:ascii="Arial" w:hAnsi="Arial" w:cs="Arial"/>
+        </w:rPr>
+        <w:t>Hardware Architecture</w:t>
       </w:r>
       <w:bookmarkEnd w:id="25"/>
     </w:p>
@@ -2568,31 +2703,49 @@
         <w:spacing w:after="0"/>
         <w:rPr>
           <w:rFonts w:ascii="Arial" w:hAnsi="Arial" w:cs="Arial"/>
-        </w:rPr>
-      </w:pPr>
-      <w:r>
-        <w:rPr>
-          <w:rFonts w:ascii="Arial" w:hAnsi="Arial" w:cs="Arial"/>
-        </w:rPr>
-        <w:t>[</w:t>
-      </w:r>
-      <w:r>
-        <w:rPr>
-          <w:rFonts w:ascii="Arial" w:hAnsi="Arial" w:cs="Arial"/>
-        </w:rPr>
-        <w:t xml:space="preserve">Insert any related </w:t>
-      </w:r>
-      <w:r>
-        <w:rPr>
-          <w:rFonts w:ascii="Arial" w:hAnsi="Arial" w:cs="Arial"/>
-        </w:rPr>
-        <w:t>logical views</w:t>
-      </w:r>
-      <w:r>
-        <w:rPr>
-          <w:rFonts w:ascii="Arial" w:hAnsi="Arial" w:cs="Arial"/>
-        </w:rPr>
-        <w:t>]</w:t>
+          <w:i w:val="0"/>
+          <w:color w:val="auto"/>
+        </w:rPr>
+      </w:pPr>
+      <w:r>
+        <w:rPr>
+          <w:rFonts w:ascii="Arial" w:hAnsi="Arial" w:cs="Arial"/>
+          <w:i w:val="0"/>
+          <w:iCs/>
+        </w:rPr>
+        <w:t xml:space="preserve">The microphone amplifies the signal and outputs an analog signal routed to the microcontroller’s opamp input. The microcontroller opamp applies a 2x amplification to the analog signal, and its output is routed to the microcontroller’s ADC. A timer interrupt is used to control the ADC conversion rate, which is set to sample at 4 kHz. </w:t>
+      </w:r>
+      <w:r>
+        <w:rPr>
+          <w:rFonts w:ascii="Arial" w:hAnsi="Arial" w:cs="Arial"/>
+          <w:i w:val="0"/>
+          <w:iCs/>
+        </w:rPr>
+        <w:t xml:space="preserve">The ADC output is saved </w:t>
+      </w:r>
+      <w:r>
+        <w:rPr>
+          <w:rFonts w:ascii="Arial" w:hAnsi="Arial" w:cs="Arial"/>
+          <w:i w:val="0"/>
+          <w:iCs/>
+        </w:rPr>
+        <w:t xml:space="preserve">in software </w:t>
+      </w:r>
+      <w:r>
+        <w:rPr>
+          <w:rFonts w:ascii="Arial" w:hAnsi="Arial" w:cs="Arial"/>
+          <w:i w:val="0"/>
+          <w:iCs/>
+        </w:rPr>
+        <w:t xml:space="preserve">to </w:t>
+      </w:r>
+      <w:r>
+        <w:rPr>
+          <w:rFonts w:ascii="Arial" w:hAnsi="Arial" w:cs="Arial"/>
+          <w:i w:val="0"/>
+          <w:iCs/>
+        </w:rPr>
+        <w:t>an array.</w:t>
       </w:r>
     </w:p>
     <w:p>
@@ -2602,12 +2755,12 @@
           <w:rFonts w:ascii="Arial" w:hAnsi="Arial" w:cs="Arial"/>
         </w:rPr>
       </w:pPr>
-      <w:bookmarkStart w:id="26" w:name="_Toc4584636"/>
-      <w:r>
-        <w:rPr>
-          <w:rFonts w:ascii="Arial" w:hAnsi="Arial" w:cs="Arial"/>
-        </w:rPr>
-        <w:t>Hardware Architecture</w:t>
+      <w:bookmarkStart w:id="26" w:name="_Toc4584637"/>
+      <w:r>
+        <w:rPr>
+          <w:rFonts w:ascii="Arial" w:hAnsi="Arial" w:cs="Arial"/>
+        </w:rPr>
+        <w:t>Software Architecture</w:t>
       </w:r>
       <w:bookmarkEnd w:id="26"/>
     </w:p>
@@ -2617,8 +2770,6 @@
         <w:spacing w:after="0"/>
         <w:rPr>
           <w:rFonts w:ascii="Arial" w:hAnsi="Arial" w:cs="Arial"/>
-          <w:i w:val="0"/>
-          <w:color w:val="auto"/>
         </w:rPr>
       </w:pPr>
       <w:r>
@@ -2631,7 +2782,7 @@
         <w:rPr>
           <w:rFonts w:ascii="Arial" w:hAnsi="Arial" w:cs="Arial"/>
         </w:rPr>
-        <w:t>Insert any related hardware architecture documents]</w:t>
+        <w:t>Insert any software architecture documents]</w:t>
       </w:r>
     </w:p>
     <w:p>
@@ -2641,12 +2792,19 @@
           <w:rFonts w:ascii="Arial" w:hAnsi="Arial" w:cs="Arial"/>
         </w:rPr>
       </w:pPr>
-      <w:bookmarkStart w:id="27" w:name="_Toc4584637"/>
-      <w:r>
-        <w:rPr>
-          <w:rFonts w:ascii="Arial" w:hAnsi="Arial" w:cs="Arial"/>
-        </w:rPr>
-        <w:t>Software Architecture</w:t>
+      <w:bookmarkStart w:id="27" w:name="_Toc4584640"/>
+      <w:r>
+        <w:rPr>
+          <w:rFonts w:ascii="Arial" w:hAnsi="Arial" w:cs="Arial"/>
+        </w:rPr>
+        <w:lastRenderedPageBreak/>
+        <w:t>Performance</w:t>
+      </w:r>
+      <w:r>
+        <w:rPr>
+          <w:rFonts w:ascii="Arial" w:hAnsi="Arial" w:cs="Arial"/>
+        </w:rPr>
+        <w:t xml:space="preserve"> Considerations</w:t>
       </w:r>
       <w:bookmarkEnd w:id="27"/>
     </w:p>
@@ -2668,7 +2826,7 @@
         <w:rPr>
           <w:rFonts w:ascii="Arial" w:hAnsi="Arial" w:cs="Arial"/>
         </w:rPr>
-        <w:t>Insert any software architecture documents]</w:t>
+        <w:t>Insert any performance documents]</w:t>
       </w:r>
     </w:p>
     <w:p>
@@ -2678,12 +2836,12 @@
           <w:rFonts w:ascii="Arial" w:hAnsi="Arial" w:cs="Arial"/>
         </w:rPr>
       </w:pPr>
-      <w:bookmarkStart w:id="28" w:name="_Toc4584638"/>
-      <w:r>
-        <w:rPr>
-          <w:rFonts w:ascii="Arial" w:hAnsi="Arial" w:cs="Arial"/>
-        </w:rPr>
-        <w:t>Security Architecture</w:t>
+      <w:bookmarkStart w:id="28" w:name="_Toc4584642"/>
+      <w:r>
+        <w:rPr>
+          <w:rFonts w:ascii="Arial" w:hAnsi="Arial" w:cs="Arial"/>
+        </w:rPr>
+        <w:t>SENSORS/aCTUATORS DESCRIPTION</w:t>
       </w:r>
       <w:bookmarkEnd w:id="28"/>
       <w:r>
@@ -2697,21 +2855,7 @@
           <w:rFonts w:ascii="Arial" w:hAnsi="Arial" w:cs="Arial"/>
           <w:color w:val="FF0000"/>
         </w:rPr>
-        <w:t>(</w:t>
-      </w:r>
-      <w:r>
-        <w:rPr>
-          <w:rFonts w:ascii="Arial" w:hAnsi="Arial" w:cs="Arial"/>
-          <w:color w:val="FF0000"/>
-        </w:rPr>
-        <w:t>Choose sections that applies to your peoject</w:t>
-      </w:r>
-      <w:r>
-        <w:rPr>
-          <w:rFonts w:ascii="Arial" w:hAnsi="Arial" w:cs="Arial"/>
-          <w:color w:val="FF0000"/>
-        </w:rPr>
-        <w:t>)</w:t>
+        <w:t>(required section)</w:t>
       </w:r>
     </w:p>
     <w:p>
@@ -2726,216 +2870,42 @@
         <w:rPr>
           <w:rFonts w:ascii="Arial" w:hAnsi="Arial" w:cs="Arial"/>
         </w:rPr>
-        <w:t>[</w:t>
-      </w:r>
-      <w:r>
-        <w:rPr>
-          <w:rFonts w:ascii="Arial" w:hAnsi="Arial" w:cs="Arial"/>
-        </w:rPr>
-        <w:t>Insert any related security architecture documents]</w:t>
+        <w:t xml:space="preserve">[Insert any </w:t>
+      </w:r>
+      <w:r>
+        <w:rPr>
+          <w:rFonts w:ascii="Arial" w:hAnsi="Arial" w:cs="Arial"/>
+        </w:rPr>
+        <w:t xml:space="preserve">sensors/actuators </w:t>
+      </w:r>
+      <w:r>
+        <w:rPr>
+          <w:rFonts w:ascii="Arial" w:hAnsi="Arial" w:cs="Arial"/>
+        </w:rPr>
+        <w:t>description</w:t>
+      </w:r>
+      <w:r>
+        <w:rPr>
+          <w:rFonts w:ascii="Arial" w:hAnsi="Arial" w:cs="Arial"/>
+        </w:rPr>
+        <w:t>]</w:t>
+      </w:r>
+      <w:r>
+        <w:rPr>
+          <w:rFonts w:ascii="Arial" w:hAnsi="Arial" w:cs="Arial"/>
+        </w:rPr>
+        <w:t xml:space="preserve"> </w:t>
       </w:r>
     </w:p>
     <w:p>
       <w:pPr>
-        <w:pStyle w:val="Heading2"/>
-        <w:rPr>
-          <w:rFonts w:ascii="Arial" w:hAnsi="Arial" w:cs="Arial"/>
-        </w:rPr>
-      </w:pPr>
-      <w:bookmarkStart w:id="29" w:name="_Toc4584639"/>
-      <w:r>
-        <w:rPr>
-          <w:rFonts w:ascii="Arial" w:hAnsi="Arial" w:cs="Arial"/>
-        </w:rPr>
-        <w:lastRenderedPageBreak/>
-        <w:t>Communication Architecture</w:t>
+        <w:pStyle w:val="Heading1"/>
+      </w:pPr>
+      <w:bookmarkStart w:id="29" w:name="_Toc4584643"/>
+      <w:r>
+        <w:t>System Design</w:t>
       </w:r>
       <w:bookmarkEnd w:id="29"/>
-    </w:p>
-    <w:p>
-      <w:pPr>
-        <w:pStyle w:val="InfoBlue"/>
-        <w:spacing w:after="0"/>
-        <w:rPr>
-          <w:rFonts w:ascii="Arial" w:hAnsi="Arial" w:cs="Arial"/>
-        </w:rPr>
-      </w:pPr>
-      <w:r>
-        <w:rPr>
-          <w:rFonts w:ascii="Arial" w:hAnsi="Arial" w:cs="Arial"/>
-        </w:rPr>
-        <w:t>[</w:t>
-      </w:r>
-      <w:r>
-        <w:rPr>
-          <w:rFonts w:ascii="Arial" w:hAnsi="Arial" w:cs="Arial"/>
-        </w:rPr>
-        <w:t>Insert any related communication architecture documents]</w:t>
-      </w:r>
-    </w:p>
-    <w:p>
-      <w:pPr>
-        <w:pStyle w:val="Heading2"/>
-        <w:rPr>
-          <w:rFonts w:ascii="Arial" w:hAnsi="Arial" w:cs="Arial"/>
-        </w:rPr>
-      </w:pPr>
-      <w:bookmarkStart w:id="30" w:name="_Toc4584640"/>
-      <w:r>
-        <w:rPr>
-          <w:rFonts w:ascii="Arial" w:hAnsi="Arial" w:cs="Arial"/>
-        </w:rPr>
-        <w:t>Performance</w:t>
-      </w:r>
-      <w:r>
-        <w:rPr>
-          <w:rFonts w:ascii="Arial" w:hAnsi="Arial" w:cs="Arial"/>
-        </w:rPr>
-        <w:t xml:space="preserve"> Considerations</w:t>
-      </w:r>
-      <w:bookmarkEnd w:id="30"/>
-    </w:p>
-    <w:p>
-      <w:pPr>
-        <w:pStyle w:val="InfoBlue"/>
-        <w:spacing w:after="0"/>
-        <w:rPr>
-          <w:rFonts w:ascii="Arial" w:hAnsi="Arial" w:cs="Arial"/>
-        </w:rPr>
-      </w:pPr>
-      <w:r>
-        <w:rPr>
-          <w:rFonts w:ascii="Arial" w:hAnsi="Arial" w:cs="Arial"/>
-        </w:rPr>
-        <w:t>[</w:t>
-      </w:r>
-      <w:r>
-        <w:rPr>
-          <w:rFonts w:ascii="Arial" w:hAnsi="Arial" w:cs="Arial"/>
-        </w:rPr>
-        <w:t>Insert any performance documents]</w:t>
-      </w:r>
-    </w:p>
-    <w:p>
-      <w:pPr>
-        <w:pStyle w:val="Heading2"/>
-        <w:rPr>
-          <w:rFonts w:ascii="Arial" w:hAnsi="Arial" w:cs="Arial"/>
-        </w:rPr>
-      </w:pPr>
-      <w:bookmarkStart w:id="31" w:name="_Toc4584641"/>
-      <w:r>
-        <w:rPr>
-          <w:rFonts w:ascii="Arial" w:hAnsi="Arial" w:cs="Arial"/>
-        </w:rPr>
-        <w:t>Power considerations</w:t>
-      </w:r>
-      <w:bookmarkEnd w:id="31"/>
-    </w:p>
-    <w:p>
-      <w:pPr>
-        <w:pStyle w:val="InfoBlue"/>
-        <w:spacing w:after="0"/>
-        <w:rPr>
-          <w:rFonts w:ascii="Arial" w:hAnsi="Arial" w:cs="Arial"/>
-        </w:rPr>
-      </w:pPr>
-      <w:r>
-        <w:rPr>
-          <w:rFonts w:ascii="Arial" w:hAnsi="Arial" w:cs="Arial"/>
-        </w:rPr>
-        <w:t>[Insert any</w:t>
-      </w:r>
-      <w:r>
-        <w:rPr>
-          <w:rFonts w:ascii="Arial" w:hAnsi="Arial" w:cs="Arial"/>
-        </w:rPr>
-        <w:t xml:space="preserve"> power considerations</w:t>
-      </w:r>
-      <w:r>
-        <w:rPr>
-          <w:rFonts w:ascii="Arial" w:hAnsi="Arial" w:cs="Arial"/>
-        </w:rPr>
-        <w:t>]</w:t>
-      </w:r>
-    </w:p>
-    <w:p>
-      <w:pPr>
-        <w:pStyle w:val="Heading2"/>
-        <w:rPr>
-          <w:rFonts w:ascii="Arial" w:hAnsi="Arial" w:cs="Arial"/>
-        </w:rPr>
-      </w:pPr>
-      <w:bookmarkStart w:id="32" w:name="_Toc4584642"/>
-      <w:r>
-        <w:rPr>
-          <w:rFonts w:ascii="Arial" w:hAnsi="Arial" w:cs="Arial"/>
-        </w:rPr>
-        <w:t>SENSORS/aCTUATORS DESCRIPTION</w:t>
-      </w:r>
-      <w:bookmarkEnd w:id="32"/>
-      <w:r>
-        <w:rPr>
-          <w:rFonts w:ascii="Arial" w:hAnsi="Arial" w:cs="Arial"/>
-        </w:rPr>
-        <w:t xml:space="preserve"> </w:t>
-      </w:r>
-      <w:r>
-        <w:rPr>
-          <w:rFonts w:ascii="Arial" w:hAnsi="Arial" w:cs="Arial"/>
-          <w:color w:val="FF0000"/>
-        </w:rPr>
-        <w:t>(required section)</w:t>
-      </w:r>
-    </w:p>
-    <w:p>
-      <w:pPr>
-        <w:pStyle w:val="InfoBlue"/>
-        <w:spacing w:after="0"/>
-        <w:rPr>
-          <w:rFonts w:ascii="Arial" w:hAnsi="Arial" w:cs="Arial"/>
-        </w:rPr>
-      </w:pPr>
-      <w:r>
-        <w:rPr>
-          <w:rFonts w:ascii="Arial" w:hAnsi="Arial" w:cs="Arial"/>
-        </w:rPr>
-        <w:t xml:space="preserve">[Insert any </w:t>
-      </w:r>
-      <w:r>
-        <w:rPr>
-          <w:rFonts w:ascii="Arial" w:hAnsi="Arial" w:cs="Arial"/>
-        </w:rPr>
-        <w:t xml:space="preserve">sensors/actuators </w:t>
-      </w:r>
-      <w:r>
-        <w:rPr>
-          <w:rFonts w:ascii="Arial" w:hAnsi="Arial" w:cs="Arial"/>
-        </w:rPr>
-        <w:t>description</w:t>
-      </w:r>
-      <w:r>
-        <w:rPr>
-          <w:rFonts w:ascii="Arial" w:hAnsi="Arial" w:cs="Arial"/>
-        </w:rPr>
-        <w:t>]</w:t>
-      </w:r>
-      <w:r>
-        <w:rPr>
-          <w:rFonts w:ascii="Arial" w:hAnsi="Arial" w:cs="Arial"/>
-        </w:rPr>
-        <w:t xml:space="preserve"> </w:t>
-      </w:r>
-    </w:p>
-    <w:p>
-      <w:pPr>
-        <w:pStyle w:val="Heading1"/>
-      </w:pPr>
-      <w:bookmarkStart w:id="33" w:name="_Toc4584643"/>
-      <w:r>
-        <w:t>System Design</w:t>
-      </w:r>
-      <w:bookmarkEnd w:id="33"/>
     </w:p>
     <w:p>
       <w:pPr>
@@ -2953,14 +2923,14 @@
           <w:rFonts w:ascii="Arial" w:hAnsi="Arial" w:cs="Arial"/>
         </w:rPr>
       </w:pPr>
-      <w:bookmarkStart w:id="34" w:name="_Toc4584644"/>
+      <w:bookmarkStart w:id="30" w:name="_Toc4584644"/>
       <w:r>
         <w:rPr>
           <w:rFonts w:ascii="Arial" w:hAnsi="Arial" w:cs="Arial"/>
         </w:rPr>
         <w:t>Use-Cases</w:t>
       </w:r>
-      <w:bookmarkEnd w:id="34"/>
+      <w:bookmarkEnd w:id="30"/>
     </w:p>
     <w:p>
       <w:pPr>
@@ -3001,14 +2971,14 @@
           <w:rFonts w:ascii="Arial" w:hAnsi="Arial" w:cs="Arial"/>
         </w:rPr>
       </w:pPr>
-      <w:bookmarkStart w:id="35" w:name="_Toc4584645"/>
+      <w:bookmarkStart w:id="31" w:name="_Toc4584645"/>
       <w:r>
         <w:rPr>
           <w:rFonts w:ascii="Arial" w:hAnsi="Arial" w:cs="Arial"/>
         </w:rPr>
         <w:t>Data Conversions</w:t>
       </w:r>
-      <w:bookmarkEnd w:id="35"/>
+      <w:bookmarkEnd w:id="31"/>
     </w:p>
     <w:p>
       <w:pPr>
@@ -3059,7 +3029,7 @@
           <w:rFonts w:ascii="Arial" w:hAnsi="Arial" w:cs="Arial"/>
         </w:rPr>
       </w:pPr>
-      <w:bookmarkStart w:id="36" w:name="_Toc4584646"/>
+      <w:bookmarkStart w:id="32" w:name="_Toc4584646"/>
       <w:r>
         <w:rPr>
           <w:rFonts w:ascii="Arial" w:hAnsi="Arial" w:cs="Arial"/>
@@ -3078,7 +3048,7 @@
         </w:rPr>
         <w:t>Interfaces</w:t>
       </w:r>
-      <w:bookmarkEnd w:id="36"/>
+      <w:bookmarkEnd w:id="32"/>
     </w:p>
     <w:p>
       <w:pPr>
@@ -3135,7 +3105,7 @@
           <w:rFonts w:ascii="Arial" w:hAnsi="Arial" w:cs="Arial"/>
         </w:rPr>
       </w:pPr>
-      <w:bookmarkStart w:id="37" w:name="_Toc4584647"/>
+      <w:bookmarkStart w:id="33" w:name="_Toc4584647"/>
       <w:r>
         <w:rPr>
           <w:rFonts w:ascii="Arial" w:hAnsi="Arial" w:cs="Arial"/>
@@ -3148,7 +3118,7 @@
         </w:rPr>
         <w:t>Interface Design</w:t>
       </w:r>
-      <w:bookmarkEnd w:id="37"/>
+      <w:bookmarkEnd w:id="33"/>
     </w:p>
     <w:p>
       <w:pPr>
@@ -3189,7 +3159,7 @@
           <w:rFonts w:ascii="Arial" w:hAnsi="Arial" w:cs="Arial"/>
         </w:rPr>
       </w:pPr>
-      <w:bookmarkStart w:id="38" w:name="_Toc4584648"/>
+      <w:bookmarkStart w:id="34" w:name="_Toc4584648"/>
       <w:r>
         <w:rPr>
           <w:rFonts w:ascii="Arial" w:hAnsi="Arial" w:cs="Arial"/>
@@ -3202,7 +3172,7 @@
         </w:rPr>
         <w:t>e</w:t>
       </w:r>
-      <w:bookmarkEnd w:id="38"/>
+      <w:bookmarkEnd w:id="34"/>
     </w:p>
     <w:p>
       <w:pPr>
@@ -3253,14 +3223,14 @@
           <w:rFonts w:ascii="Arial" w:hAnsi="Arial" w:cs="Arial"/>
         </w:rPr>
       </w:pPr>
-      <w:bookmarkStart w:id="39" w:name="_Toc4584649"/>
+      <w:bookmarkStart w:id="35" w:name="_Toc4584649"/>
       <w:r>
         <w:rPr>
           <w:rFonts w:ascii="Arial" w:hAnsi="Arial" w:cs="Arial"/>
         </w:rPr>
         <w:t>Bill of material (BOM)</w:t>
       </w:r>
-      <w:bookmarkEnd w:id="39"/>
+      <w:bookmarkEnd w:id="35"/>
       <w:r>
         <w:rPr>
           <w:rFonts w:ascii="Arial" w:hAnsi="Arial" w:cs="Arial"/>
@@ -3332,14 +3302,14 @@
           <w:rFonts w:ascii="Arial" w:hAnsi="Arial" w:cs="Arial"/>
         </w:rPr>
       </w:pPr>
-      <w:bookmarkStart w:id="40" w:name="_Toc4584650"/>
+      <w:bookmarkStart w:id="36" w:name="_Toc4584650"/>
       <w:r>
         <w:rPr>
           <w:rFonts w:ascii="Arial" w:hAnsi="Arial" w:cs="Arial"/>
         </w:rPr>
         <w:t>Calibration and test procedures</w:t>
       </w:r>
-      <w:bookmarkEnd w:id="40"/>
+      <w:bookmarkEnd w:id="36"/>
     </w:p>
     <w:p>
       <w:pPr>
@@ -3413,7 +3383,7 @@
       <w:r>
         <w:br w:type="page"/>
       </w:r>
-      <w:bookmarkStart w:id="41" w:name="_Toc4584651"/>
+      <w:bookmarkStart w:id="37" w:name="_Toc4584651"/>
       <w:r>
         <w:lastRenderedPageBreak/>
         <w:t xml:space="preserve">Conclusion on </w:t>
@@ -3422,7 +3392,7 @@
         <w:r>
           <w:t>Product Design Specification</w:t>
         </w:r>
-        <w:bookmarkEnd w:id="41"/>
+        <w:bookmarkEnd w:id="37"/>
       </w:fldSimple>
       <w:r>
         <w:t xml:space="preserve"> </w:t>
@@ -3479,7 +3449,7 @@
         </w:rPr>
         <w:br w:type="page"/>
       </w:r>
-      <w:bookmarkStart w:id="42" w:name="_Toc4584652"/>
+      <w:bookmarkStart w:id="38" w:name="_Toc4584652"/>
       <w:r>
         <w:rPr>
           <w:rFonts w:ascii="Arial" w:hAnsi="Arial" w:cs="Arial"/>
@@ -3493,7 +3463,7 @@
         </w:rPr>
         <w:t xml:space="preserve"> References</w:t>
       </w:r>
-      <w:bookmarkEnd w:id="42"/>
+      <w:bookmarkEnd w:id="38"/>
     </w:p>
     <w:p>
       <w:pPr>
@@ -3725,7 +3695,7 @@
         </w:rPr>
         <w:br w:type="page"/>
       </w:r>
-      <w:bookmarkStart w:id="43" w:name="_Toc4584653"/>
+      <w:bookmarkStart w:id="39" w:name="_Toc4584653"/>
       <w:r>
         <w:rPr>
           <w:rFonts w:ascii="Arial" w:hAnsi="Arial" w:cs="Arial"/>
@@ -3751,7 +3721,7 @@
         </w:rPr>
         <w:t>Key Terms</w:t>
       </w:r>
-      <w:bookmarkEnd w:id="43"/>
+      <w:bookmarkEnd w:id="39"/>
     </w:p>
     <w:p>
       <w:pPr>

</xml_diff>

<commit_message>
assumptions, hardware arch + updated diagram
</commit_message>
<xml_diff>
--- a/documents/Instrument_Tuner_Product_Design.docx
+++ b/documents/Instrument_Tuner_Product_Design.docx
@@ -2482,7 +2482,25 @@
           <w:iCs/>
           <w:color w:val="0000FF"/>
         </w:rPr>
-        <w:t xml:space="preserve">is higher than (blue LED), lower than (green LED), or within the frequency tolerance range of the target frequency (red LED). </w:t>
+        <w:t>is higher than (blue LED), lower than (green LED), or within the frequency tolerance range of the target frequency (red LED).</w:t>
+      </w:r>
+      <w:r>
+        <w:rPr>
+          <w:rFonts w:ascii="Arial" w:hAnsi="Arial" w:cs="Arial"/>
+          <w:i/>
+          <w:iCs/>
+          <w:color w:val="0000FF"/>
+        </w:rPr>
+        <w:t xml:space="preserve"> The process of sampling the audio, calculating the frequency, and displaying relevant tuning information repeats on a loop, allowing the user to continually make tuning adjustments until </w:t>
+      </w:r>
+      <w:r>
+        <w:rPr>
+          <w:rFonts w:ascii="Arial" w:hAnsi="Arial" w:cs="Arial"/>
+          <w:i/>
+          <w:iCs/>
+          <w:color w:val="0000FF"/>
+        </w:rPr>
+        <w:t>they have achieved the proper note.</w:t>
       </w:r>
     </w:p>
     <w:p>
@@ -2522,149 +2540,101 @@
         <w:rPr>
           <w:rFonts w:ascii="Arial" w:hAnsi="Arial" w:cs="Arial"/>
         </w:rPr>
-        <w:t>Design Assumptions:</w:t>
+        <w:t xml:space="preserve">For the current implementation of the product, our first assumption is that the instrument being tuned is a six-stringed guitar being tuned to standard tuning. However, more tunings with different numbers of notes can be added in the future, which nullify this </w:t>
+      </w:r>
+      <w:r>
+        <w:rPr>
+          <w:rFonts w:ascii="Arial" w:hAnsi="Arial" w:cs="Arial"/>
+        </w:rPr>
+        <w:t>assumption.</w:t>
       </w:r>
     </w:p>
     <w:p>
       <w:pPr>
         <w:pStyle w:val="InfoBlue"/>
-        <w:numPr>
-          <w:ilvl w:val="0"/>
-          <w:numId w:val="38"/>
-        </w:numPr>
-        <w:rPr>
-          <w:rFonts w:ascii="Arial" w:hAnsi="Arial" w:cs="Arial"/>
-        </w:rPr>
-      </w:pPr>
-      <w:r>
-        <w:rPr>
-          <w:rFonts w:ascii="Arial" w:hAnsi="Arial" w:cs="Arial"/>
-        </w:rPr>
-        <w:t>The instrument being tuned is a guitar.</w:t>
-      </w:r>
+        <w:rPr>
+          <w:rFonts w:ascii="Arial" w:hAnsi="Arial" w:cs="Arial"/>
+        </w:rPr>
+      </w:pPr>
+      <w:r>
+        <w:rPr>
+          <w:rFonts w:ascii="Arial" w:hAnsi="Arial" w:cs="Arial"/>
+        </w:rPr>
+        <w:t xml:space="preserve">The next assumption is that the user can place the microphone sufficiently close to the instrument in order for the sensor to pick up an adequately strong audio signal. </w:t>
+      </w:r>
+      <w:r>
+        <w:rPr>
+          <w:rFonts w:ascii="Arial" w:hAnsi="Arial" w:cs="Arial"/>
+        </w:rPr>
+        <w:t xml:space="preserve">A signal that is too weak may give the wrong result or even produce no result at all. Similarly, we assume that the environment is reasonably noise-free; if the sensor picks up too much ambient noise, the frequency </w:t>
+      </w:r>
+      <w:bookmarkStart w:id="24" w:name="_Hlk133411837"/>
+      <w:r>
+        <w:rPr>
+          <w:rFonts w:ascii="Arial" w:hAnsi="Arial" w:cs="Arial"/>
+        </w:rPr>
+        <w:t>may be calculated incorrectly.</w:t>
+      </w:r>
+      <w:r>
+        <w:rPr>
+          <w:rFonts w:ascii="Arial" w:hAnsi="Arial" w:cs="Arial"/>
+        </w:rPr>
+        <w:t xml:space="preserve"> </w:t>
+      </w:r>
+      <w:bookmarkEnd w:id="24"/>
     </w:p>
     <w:p>
       <w:pPr>
         <w:pStyle w:val="InfoBlue"/>
-        <w:numPr>
-          <w:ilvl w:val="0"/>
-          <w:numId w:val="38"/>
-        </w:numPr>
-        <w:rPr>
-          <w:rFonts w:ascii="Arial" w:hAnsi="Arial" w:cs="Arial"/>
-        </w:rPr>
-      </w:pPr>
-      <w:r>
-        <w:rPr>
-          <w:rFonts w:ascii="Arial" w:hAnsi="Arial" w:cs="Arial"/>
-        </w:rPr>
-        <w:t>The user does not strum a cord (assumes a single frequency)</w:t>
-      </w:r>
-    </w:p>
-    <w:p>
-      <w:pPr>
-        <w:pStyle w:val="InfoBlue"/>
-        <w:numPr>
-          <w:ilvl w:val="0"/>
-          <w:numId w:val="38"/>
-        </w:numPr>
-        <w:rPr>
-          <w:rFonts w:ascii="Arial" w:hAnsi="Arial" w:cs="Arial"/>
-        </w:rPr>
-      </w:pPr>
-      <w:r>
-        <w:rPr>
-          <w:rFonts w:ascii="Arial" w:hAnsi="Arial" w:cs="Arial"/>
-        </w:rPr>
-        <w:t>The sound sensor is within a close distance to the instrument.</w:t>
-      </w:r>
+        <w:rPr>
+          <w:rFonts w:ascii="Arial" w:hAnsi="Arial" w:cs="Arial"/>
+        </w:rPr>
+      </w:pPr>
+      <w:r>
+        <w:rPr>
+          <w:rFonts w:ascii="Arial" w:hAnsi="Arial" w:cs="Arial"/>
+        </w:rPr>
+        <w:t xml:space="preserve">Finally, </w:t>
+      </w:r>
+      <w:r>
+        <w:rPr>
+          <w:rFonts w:ascii="Arial" w:hAnsi="Arial" w:cs="Arial"/>
+        </w:rPr>
+        <w:t>a frequency tolerance range of +/- 1 Hz has been used for determining whether a calculated frequency matches its target frequency. A 1 Hz discrepancy may still be detectable to a trained ear, and a smaller tolerance around +/- 0.5 Hz may be a more ideal choice for accuracy. The current tolerance range is a compromise for performance, as a greater resolution would require a faster sampling rate and a greater number of audio samples. It is also a compromise for the cheap microphone being used, which may struggle to differentiate finer changes in frequency.</w:t>
+      </w:r>
+    </w:p>
+    <w:p>
+      <w:pPr>
+        <w:pStyle w:val="BodyText"/>
+        <w:ind w:left="432"/>
+      </w:pPr>
     </w:p>
     <w:p>
       <w:pPr>
         <w:pStyle w:val="Heading1"/>
       </w:pPr>
-      <w:bookmarkStart w:id="24" w:name="_Toc4584634"/>
-      <w:r>
+      <w:bookmarkStart w:id="25" w:name="_Toc4584634"/>
+      <w:r>
+        <w:lastRenderedPageBreak/>
         <w:t>Architecture Design</w:t>
       </w:r>
-      <w:bookmarkEnd w:id="24"/>
-      <w:r>
-        <w:t xml:space="preserve"> </w:t>
-      </w:r>
-      <w:r>
-        <w:rPr>
-          <w:color w:val="FF0000"/>
-        </w:rPr>
-        <w:t>(</w:t>
-      </w:r>
-      <w:r>
-        <w:rPr>
-          <w:color w:val="FF0000"/>
-        </w:rPr>
-        <w:t xml:space="preserve">At least one block diagram is </w:t>
-      </w:r>
-      <w:r>
-        <w:rPr>
-          <w:color w:val="FF0000"/>
-        </w:rPr>
-        <w:t xml:space="preserve">required </w:t>
-      </w:r>
-      <w:r>
-        <w:rPr>
-          <w:color w:val="FF0000"/>
-        </w:rPr>
-        <w:t xml:space="preserve">in this </w:t>
-      </w:r>
-      <w:r>
-        <w:rPr>
-          <w:color w:val="FF0000"/>
-        </w:rPr>
-        <w:t>section)</w:t>
-      </w:r>
-    </w:p>
-    <w:p>
-      <w:pPr>
-        <w:pStyle w:val="BodyText"/>
-        <w:rPr>
-          <w:rFonts w:ascii="Arial" w:hAnsi="Arial" w:cs="Arial"/>
-        </w:rPr>
-      </w:pPr>
-      <w:r>
-        <w:rPr>
-          <w:rFonts w:ascii="Arial" w:hAnsi="Arial" w:cs="Arial"/>
-        </w:rPr>
-        <w:t>This section outlines the s</w:t>
-      </w:r>
-      <w:r>
-        <w:rPr>
-          <w:rFonts w:ascii="Arial" w:hAnsi="Arial" w:cs="Arial"/>
-        </w:rPr>
-        <w:t xml:space="preserve">ystem </w:t>
-      </w:r>
-      <w:r>
-        <w:rPr>
-          <w:rFonts w:ascii="Arial" w:hAnsi="Arial" w:cs="Arial"/>
-        </w:rPr>
-        <w:t xml:space="preserve">and hardware </w:t>
-      </w:r>
-      <w:r>
-        <w:rPr>
-          <w:rFonts w:ascii="Arial" w:hAnsi="Arial" w:cs="Arial"/>
-        </w:rPr>
-        <w:t xml:space="preserve">architecture design </w:t>
-      </w:r>
-      <w:r>
-        <w:rPr>
-          <w:rFonts w:ascii="Arial" w:hAnsi="Arial" w:cs="Arial"/>
-        </w:rPr>
-        <w:t>of the system that is being built</w:t>
-      </w:r>
-      <w:r>
-        <w:rPr>
-          <w:rFonts w:ascii="Arial" w:hAnsi="Arial" w:cs="Arial"/>
-        </w:rPr>
-        <w:t>.</w:t>
-      </w:r>
+      <w:bookmarkEnd w:id="25"/>
+    </w:p>
+    <w:p>
+      <w:pPr>
+        <w:pStyle w:val="Heading2"/>
+        <w:rPr>
+          <w:rFonts w:ascii="Arial" w:hAnsi="Arial" w:cs="Arial"/>
+        </w:rPr>
+      </w:pPr>
+      <w:bookmarkStart w:id="26" w:name="_Toc4584636"/>
+      <w:r>
+        <w:rPr>
+          <w:rFonts w:ascii="Arial" w:hAnsi="Arial" w:cs="Arial"/>
+        </w:rPr>
+        <w:t>Hardware Architecture</w:t>
+      </w:r>
+      <w:bookmarkEnd w:id="26"/>
     </w:p>
     <w:p>
       <w:pPr>
@@ -2672,59 +2642,218 @@
         <w:spacing w:after="0"/>
         <w:rPr>
           <w:rFonts w:ascii="Arial" w:hAnsi="Arial" w:cs="Arial"/>
-        </w:rPr>
-      </w:pPr>
-      <w:r>
-        <w:rPr>
-          <w:rFonts w:ascii="Arial" w:hAnsi="Arial" w:cs="Arial"/>
-        </w:rPr>
-        <w:t>[</w:t>
-      </w:r>
-      <w:r>
-        <w:rPr>
-          <w:rFonts w:ascii="Arial" w:hAnsi="Arial" w:cs="Arial"/>
-        </w:rPr>
-        <w:t xml:space="preserve">Describe </w:t>
-      </w:r>
-      <w:r>
-        <w:rPr>
-          <w:rFonts w:ascii="Arial" w:hAnsi="Arial" w:cs="Arial"/>
-        </w:rPr>
-        <w:t xml:space="preserve">the system architecture, </w:t>
-      </w:r>
-      <w:r>
-        <w:rPr>
-          <w:rFonts w:ascii="Arial" w:hAnsi="Arial" w:cs="Arial"/>
-        </w:rPr>
-        <w:t>how the application interacts with other applications. Not necessarily how the application itself works but, how the appropriate data is correctly passed between applications</w:t>
-      </w:r>
-      <w:r>
-        <w:rPr>
-          <w:rFonts w:ascii="Arial" w:hAnsi="Arial" w:cs="Arial"/>
-        </w:rPr>
-        <w:t>.</w:t>
-      </w:r>
-      <w:r>
-        <w:rPr>
-          <w:rFonts w:ascii="Arial" w:hAnsi="Arial" w:cs="Arial"/>
-        </w:rPr>
-        <w:t>]</w:t>
+          <w:i w:val="0"/>
+          <w:iCs/>
+        </w:rPr>
+      </w:pPr>
+      <w:r>
+        <w:rPr>
+          <w:rFonts w:ascii="Arial" w:hAnsi="Arial" w:cs="Arial"/>
+          <w:i w:val="0"/>
+          <w:iCs/>
+        </w:rPr>
+        <w:t>The microphone</w:t>
+      </w:r>
+      <w:r>
+        <w:rPr>
+          <w:rFonts w:ascii="Arial" w:hAnsi="Arial" w:cs="Arial"/>
+          <w:i w:val="0"/>
+          <w:iCs/>
+        </w:rPr>
+        <w:t xml:space="preserve"> detects the sound and captures it as a voltage waveform, </w:t>
+      </w:r>
+      <w:r>
+        <w:rPr>
+          <w:rFonts w:ascii="Arial" w:hAnsi="Arial" w:cs="Arial"/>
+          <w:i w:val="0"/>
+          <w:iCs/>
+        </w:rPr>
+        <w:t>amplifies th</w:t>
+      </w:r>
+      <w:r>
+        <w:rPr>
+          <w:rFonts w:ascii="Arial" w:hAnsi="Arial" w:cs="Arial"/>
+          <w:i w:val="0"/>
+          <w:iCs/>
+        </w:rPr>
+        <w:t>is</w:t>
+      </w:r>
+      <w:r>
+        <w:rPr>
+          <w:rFonts w:ascii="Arial" w:hAnsi="Arial" w:cs="Arial"/>
+          <w:i w:val="0"/>
+          <w:iCs/>
+        </w:rPr>
+        <w:t xml:space="preserve"> signal</w:t>
+      </w:r>
+      <w:r>
+        <w:rPr>
+          <w:rFonts w:ascii="Arial" w:hAnsi="Arial" w:cs="Arial"/>
+          <w:i w:val="0"/>
+          <w:iCs/>
+        </w:rPr>
+        <w:t>,</w:t>
+      </w:r>
+      <w:r>
+        <w:rPr>
+          <w:rFonts w:ascii="Arial" w:hAnsi="Arial" w:cs="Arial"/>
+          <w:i w:val="0"/>
+          <w:iCs/>
+        </w:rPr>
+        <w:t xml:space="preserve"> and outputs an analog signal routed to the microcontroller’s </w:t>
+      </w:r>
+      <w:r>
+        <w:rPr>
+          <w:rFonts w:ascii="Arial" w:hAnsi="Arial" w:cs="Arial"/>
+          <w:i w:val="0"/>
+          <w:iCs/>
+        </w:rPr>
+        <w:t>OPAMP1</w:t>
+      </w:r>
+      <w:r>
+        <w:rPr>
+          <w:rFonts w:ascii="Arial" w:hAnsi="Arial" w:cs="Arial"/>
+          <w:i w:val="0"/>
+          <w:iCs/>
+        </w:rPr>
+        <w:t xml:space="preserve"> input. </w:t>
+      </w:r>
+      <w:r>
+        <w:rPr>
+          <w:rFonts w:ascii="Arial" w:hAnsi="Arial" w:cs="Arial"/>
+          <w:i w:val="0"/>
+          <w:iCs/>
+        </w:rPr>
+        <w:t>OPAMP1</w:t>
+      </w:r>
+      <w:r>
+        <w:rPr>
+          <w:rFonts w:ascii="Arial" w:hAnsi="Arial" w:cs="Arial"/>
+          <w:i w:val="0"/>
+          <w:iCs/>
+        </w:rPr>
+        <w:t xml:space="preserve"> applies a 2x amplification to the analog signal, and its output is routed to the microcontroller’s ADC</w:t>
+      </w:r>
+      <w:r>
+        <w:rPr>
+          <w:rFonts w:ascii="Arial" w:hAnsi="Arial" w:cs="Arial"/>
+          <w:i w:val="0"/>
+          <w:iCs/>
+        </w:rPr>
+        <w:t>1</w:t>
+      </w:r>
+      <w:r>
+        <w:rPr>
+          <w:rFonts w:ascii="Arial" w:hAnsi="Arial" w:cs="Arial"/>
+          <w:i w:val="0"/>
+          <w:iCs/>
+        </w:rPr>
+        <w:t xml:space="preserve">. </w:t>
+      </w:r>
+      <w:r>
+        <w:rPr>
+          <w:rFonts w:ascii="Arial" w:hAnsi="Arial" w:cs="Arial"/>
+          <w:i w:val="0"/>
+          <w:iCs/>
+        </w:rPr>
+        <w:t xml:space="preserve">The microcontroller timer TIM2 is used to generate </w:t>
+      </w:r>
+      <w:r>
+        <w:rPr>
+          <w:rFonts w:ascii="Arial" w:hAnsi="Arial" w:cs="Arial"/>
+          <w:i w:val="0"/>
+          <w:iCs/>
+        </w:rPr>
+        <w:t xml:space="preserve">timer </w:t>
+      </w:r>
+      <w:r>
+        <w:rPr>
+          <w:rFonts w:ascii="Arial" w:hAnsi="Arial" w:cs="Arial"/>
+          <w:i w:val="0"/>
+          <w:iCs/>
+        </w:rPr>
+        <w:t>interrupt</w:t>
+      </w:r>
+      <w:r>
+        <w:rPr>
+          <w:rFonts w:ascii="Arial" w:hAnsi="Arial" w:cs="Arial"/>
+          <w:i w:val="0"/>
+          <w:iCs/>
+        </w:rPr>
+        <w:t xml:space="preserve">s in which ADC1 samples are collected and stored in software, thereby controlling the ADC sampling </w:t>
+      </w:r>
+      <w:r>
+        <w:rPr>
+          <w:rFonts w:ascii="Arial" w:hAnsi="Arial" w:cs="Arial"/>
+          <w:i w:val="0"/>
+          <w:iCs/>
+        </w:rPr>
+        <w:t xml:space="preserve">rate, which is set to sample </w:t>
+      </w:r>
+      <w:r>
+        <w:rPr>
+          <w:rFonts w:ascii="Arial" w:hAnsi="Arial" w:cs="Arial"/>
+          <w:i w:val="0"/>
+          <w:iCs/>
+        </w:rPr>
+        <w:t xml:space="preserve">1024 samples </w:t>
+      </w:r>
+      <w:r>
+        <w:rPr>
+          <w:rFonts w:ascii="Arial" w:hAnsi="Arial" w:cs="Arial"/>
+          <w:i w:val="0"/>
+          <w:iCs/>
+        </w:rPr>
+        <w:t xml:space="preserve">at 4 kHz. </w:t>
+      </w:r>
+      <w:r>
+        <w:rPr>
+          <w:rFonts w:ascii="Arial" w:hAnsi="Arial" w:cs="Arial"/>
+          <w:i w:val="0"/>
+          <w:iCs/>
+        </w:rPr>
+        <w:t xml:space="preserve">When all samples are collected, the digital signal is processed in software, and LEDs on the LED bar are set via GPIOE 7 – 12 to indicate the target note and the onboard RGB LEDs are set via GPiOA9, GPIOB7, and GPIOC7 to indicate the </w:t>
+      </w:r>
+      <w:r>
+        <w:rPr>
+          <w:rFonts w:ascii="Arial" w:hAnsi="Arial" w:cs="Arial"/>
+          <w:i w:val="0"/>
+          <w:iCs/>
+        </w:rPr>
+        <w:t>relation</w:t>
+      </w:r>
+      <w:r>
+        <w:rPr>
+          <w:rFonts w:ascii="Arial" w:hAnsi="Arial" w:cs="Arial"/>
+          <w:i w:val="0"/>
+          <w:iCs/>
+        </w:rPr>
+        <w:t xml:space="preserve"> between the target</w:t>
+      </w:r>
+      <w:r>
+        <w:rPr>
+          <w:rFonts w:ascii="Arial" w:hAnsi="Arial" w:cs="Arial"/>
+          <w:i w:val="0"/>
+          <w:iCs/>
+        </w:rPr>
+        <w:t xml:space="preserve"> and calculated frequencies. Figure 1 provides a high-level hardware diagram outlining this process.</w:t>
       </w:r>
     </w:p>
     <w:p>
       <w:pPr>
         <w:pStyle w:val="BodyText"/>
+        <w:keepNext/>
+        <w:jc w:val="center"/>
       </w:pPr>
       <w:r>
         <w:rPr>
           <w:noProof/>
         </w:rPr>
-        <w:lastRenderedPageBreak/>
         <w:drawing>
-          <wp:inline distT="0" distB="0" distL="0" distR="0" wp14:anchorId="5299B851" wp14:editId="6E40E020">
-            <wp:extent cx="4396105" cy="2886710"/>
-            <wp:effectExtent l="0" t="0" r="4445" b="8890"/>
-            <wp:docPr id="50" name="Picture 1"/>
+          <wp:inline distT="0" distB="0" distL="0" distR="0" wp14:anchorId="7F6D4BB1" wp14:editId="2BE6B954">
+            <wp:extent cx="5094622" cy="4390846"/>
+            <wp:effectExtent l="0" t="0" r="0" b="0"/>
+            <wp:docPr id="169127626" name="Picture 1"/>
             <wp:cNvGraphicFramePr>
               <a:graphicFrameLocks xmlns:a="http://schemas.openxmlformats.org/drawingml/2006/main" noChangeAspect="1"/>
             </wp:cNvGraphicFramePr>
@@ -2732,36 +2861,23 @@
               <a:graphicData uri="http://schemas.openxmlformats.org/drawingml/2006/picture">
                 <pic:pic xmlns:pic="http://schemas.openxmlformats.org/drawingml/2006/picture">
                   <pic:nvPicPr>
-                    <pic:cNvPr id="50" name="Picture 50"/>
-                    <pic:cNvPicPr>
-                      <a:picLocks noChangeAspect="1"/>
-                    </pic:cNvPicPr>
+                    <pic:cNvPr id="169127626" name=""/>
+                    <pic:cNvPicPr/>
                   </pic:nvPicPr>
                   <pic:blipFill>
-                    <a:blip r:embed="rId8" cstate="print">
-                      <a:extLst>
-                        <a:ext uri="{28A0092B-C50C-407E-A947-70E740481C1C}">
-                          <a14:useLocalDpi xmlns:a14="http://schemas.microsoft.com/office/drawing/2010/main" val="0"/>
-                        </a:ext>
-                      </a:extLst>
-                    </a:blip>
-                    <a:srcRect/>
+                    <a:blip r:embed="rId8"/>
                     <a:stretch>
                       <a:fillRect/>
                     </a:stretch>
                   </pic:blipFill>
-                  <pic:spPr bwMode="auto">
+                  <pic:spPr>
                     <a:xfrm>
                       <a:off x="0" y="0"/>
-                      <a:ext cx="4396105" cy="2886710"/>
+                      <a:ext cx="5096479" cy="4392446"/>
                     </a:xfrm>
                     <a:prstGeom prst="rect">
                       <a:avLst/>
                     </a:prstGeom>
-                    <a:noFill/>
-                    <a:ln>
-                      <a:noFill/>
-                    </a:ln>
                   </pic:spPr>
                 </pic:pic>
               </a:graphicData>
@@ -2772,19 +2888,39 @@
     </w:p>
     <w:p>
       <w:pPr>
+        <w:pStyle w:val="Caption"/>
+        <w:jc w:val="center"/>
+      </w:pPr>
+      <w:r>
+        <w:t xml:space="preserve">Figure </w:t>
+      </w:r>
+      <w:fldSimple w:instr=" SEQ Figure \* ARABIC ">
+        <w:r>
+          <w:rPr>
+            <w:noProof/>
+          </w:rPr>
+          <w:t>1</w:t>
+        </w:r>
+      </w:fldSimple>
+      <w:r>
+        <w:t>: Hardware Diagram</w:t>
+      </w:r>
+    </w:p>
+    <w:p>
+      <w:pPr>
         <w:pStyle w:val="Heading2"/>
         <w:rPr>
           <w:rFonts w:ascii="Arial" w:hAnsi="Arial" w:cs="Arial"/>
         </w:rPr>
       </w:pPr>
-      <w:bookmarkStart w:id="25" w:name="_Toc4584636"/>
-      <w:r>
-        <w:rPr>
-          <w:rFonts w:ascii="Arial" w:hAnsi="Arial" w:cs="Arial"/>
-        </w:rPr>
-        <w:t>Hardware Architecture</w:t>
-      </w:r>
-      <w:bookmarkEnd w:id="25"/>
+      <w:bookmarkStart w:id="27" w:name="_Toc4584637"/>
+      <w:r>
+        <w:rPr>
+          <w:rFonts w:ascii="Arial" w:hAnsi="Arial" w:cs="Arial"/>
+        </w:rPr>
+        <w:t>Software Architectur</w:t>
+      </w:r>
+      <w:bookmarkEnd w:id="27"/>
     </w:p>
     <w:p>
       <w:pPr>
@@ -2792,61 +2928,19 @@
         <w:spacing w:after="0"/>
         <w:rPr>
           <w:rFonts w:ascii="Arial" w:hAnsi="Arial" w:cs="Arial"/>
-          <w:i w:val="0"/>
-          <w:color w:val="auto"/>
-        </w:rPr>
-      </w:pPr>
-      <w:r>
-        <w:rPr>
-          <w:rFonts w:ascii="Arial" w:hAnsi="Arial" w:cs="Arial"/>
-          <w:i w:val="0"/>
-          <w:iCs/>
-        </w:rPr>
-        <w:t xml:space="preserve">The microphone amplifies the signal and outputs an analog signal routed to the microcontroller’s </w:t>
-      </w:r>
-      <w:proofErr w:type="spellStart"/>
-      <w:r>
-        <w:rPr>
-          <w:rFonts w:ascii="Arial" w:hAnsi="Arial" w:cs="Arial"/>
-          <w:i w:val="0"/>
-          <w:iCs/>
-        </w:rPr>
-        <w:t>opamp</w:t>
-      </w:r>
-      <w:proofErr w:type="spellEnd"/>
-      <w:r>
-        <w:rPr>
-          <w:rFonts w:ascii="Arial" w:hAnsi="Arial" w:cs="Arial"/>
-          <w:i w:val="0"/>
-          <w:iCs/>
-        </w:rPr>
-        <w:t xml:space="preserve"> input. The microcontroller </w:t>
-      </w:r>
-      <w:proofErr w:type="spellStart"/>
-      <w:r>
-        <w:rPr>
-          <w:rFonts w:ascii="Arial" w:hAnsi="Arial" w:cs="Arial"/>
-          <w:i w:val="0"/>
-          <w:iCs/>
-        </w:rPr>
-        <w:t>opamp</w:t>
-      </w:r>
-      <w:proofErr w:type="spellEnd"/>
-      <w:r>
-        <w:rPr>
-          <w:rFonts w:ascii="Arial" w:hAnsi="Arial" w:cs="Arial"/>
-          <w:i w:val="0"/>
-          <w:iCs/>
-        </w:rPr>
-        <w:t xml:space="preserve"> applies a 2x amplification to the analog signal, and its output is routed to the microcontroller’s ADC. A timer interrupt is used to control the ADC conversion rate, which is set to sample at 4 kHz. </w:t>
-      </w:r>
-      <w:r>
-        <w:rPr>
-          <w:rFonts w:ascii="Arial" w:hAnsi="Arial" w:cs="Arial"/>
-          <w:i w:val="0"/>
-          <w:iCs/>
-        </w:rPr>
-        <w:t>The ADC output is saved in software to an array.</w:t>
+        </w:rPr>
+      </w:pPr>
+      <w:r>
+        <w:rPr>
+          <w:rFonts w:ascii="Arial" w:hAnsi="Arial" w:cs="Arial"/>
+        </w:rPr>
+        <w:t>[</w:t>
+      </w:r>
+      <w:r>
+        <w:rPr>
+          <w:rFonts w:ascii="Arial" w:hAnsi="Arial" w:cs="Arial"/>
+        </w:rPr>
+        <w:t>Insert any software architecture documents]</w:t>
       </w:r>
     </w:p>
     <w:p>
@@ -2856,14 +2950,20 @@
           <w:rFonts w:ascii="Arial" w:hAnsi="Arial" w:cs="Arial"/>
         </w:rPr>
       </w:pPr>
-      <w:bookmarkStart w:id="26" w:name="_Toc4584637"/>
-      <w:r>
-        <w:rPr>
-          <w:rFonts w:ascii="Arial" w:hAnsi="Arial" w:cs="Arial"/>
-        </w:rPr>
-        <w:t>Software Architecture</w:t>
-      </w:r>
-      <w:bookmarkEnd w:id="26"/>
+      <w:bookmarkStart w:id="28" w:name="_Toc4584640"/>
+      <w:r>
+        <w:rPr>
+          <w:rFonts w:ascii="Arial" w:hAnsi="Arial" w:cs="Arial"/>
+        </w:rPr>
+        <w:t>Performance</w:t>
+      </w:r>
+      <w:r>
+        <w:rPr>
+          <w:rFonts w:ascii="Arial" w:hAnsi="Arial" w:cs="Arial"/>
+        </w:rPr>
+        <w:t xml:space="preserve"> Considerations</w:t>
+      </w:r>
+      <w:bookmarkEnd w:id="28"/>
     </w:p>
     <w:p>
       <w:pPr>
@@ -2877,36 +2977,28 @@
         <w:rPr>
           <w:rFonts w:ascii="Arial" w:hAnsi="Arial" w:cs="Arial"/>
         </w:rPr>
-        <w:t>[</w:t>
-      </w:r>
-      <w:r>
-        <w:rPr>
-          <w:rFonts w:ascii="Arial" w:hAnsi="Arial" w:cs="Arial"/>
-        </w:rPr>
-        <w:t>Insert any software architecture documents]</w:t>
-      </w:r>
-    </w:p>
-    <w:p>
-      <w:pPr>
-        <w:pStyle w:val="Heading2"/>
-        <w:rPr>
-          <w:rFonts w:ascii="Arial" w:hAnsi="Arial" w:cs="Arial"/>
-        </w:rPr>
-      </w:pPr>
-      <w:bookmarkStart w:id="27" w:name="_Toc4584640"/>
-      <w:r>
-        <w:rPr>
-          <w:rFonts w:ascii="Arial" w:hAnsi="Arial" w:cs="Arial"/>
-        </w:rPr>
-        <w:t>Performance</w:t>
-      </w:r>
-      <w:r>
-        <w:rPr>
-          <w:rFonts w:ascii="Arial" w:hAnsi="Arial" w:cs="Arial"/>
-        </w:rPr>
-        <w:t xml:space="preserve"> Considerations</w:t>
-      </w:r>
-      <w:bookmarkEnd w:id="27"/>
+        <w:t xml:space="preserve">The  sound sensor module has small volume and low output noise; the fixed gain is </w:t>
+      </w:r>
+      <w:r>
+        <w:rPr>
+          <w:rFonts w:ascii="Arial" w:hAnsi="Arial" w:cs="Arial"/>
+        </w:rPr>
+        <w:lastRenderedPageBreak/>
+        <w:t xml:space="preserve">20dB. The sensor supports 3.3v and 5v. High-quality: Running the sensor on low </w:t>
+      </w:r>
+      <w:bookmarkStart w:id="29" w:name="_Hlk133336224"/>
+      <w:r>
+        <w:rPr>
+          <w:rFonts w:ascii="Arial" w:hAnsi="Arial" w:cs="Arial"/>
+        </w:rPr>
+        <w:t>power ensures longer service life.</w:t>
+      </w:r>
+      <w:bookmarkEnd w:id="29"/>
+    </w:p>
+    <w:p>
+      <w:pPr>
+        <w:pStyle w:val="BodyText"/>
+      </w:pPr>
     </w:p>
     <w:p>
       <w:pPr>
@@ -2916,33 +3008,39 @@
           <w:rFonts w:ascii="Arial" w:hAnsi="Arial" w:cs="Arial"/>
         </w:rPr>
       </w:pPr>
-      <w:proofErr w:type="gramStart"/>
-      <w:r>
-        <w:rPr>
-          <w:rFonts w:ascii="Arial" w:hAnsi="Arial" w:cs="Arial"/>
-        </w:rPr>
-        <w:t>The  sound</w:t>
-      </w:r>
-      <w:proofErr w:type="gramEnd"/>
-      <w:r>
-        <w:rPr>
-          <w:rFonts w:ascii="Arial" w:hAnsi="Arial" w:cs="Arial"/>
-        </w:rPr>
-        <w:t xml:space="preserve"> sensor module has small volume and low output noise; the fixed gain is 20dB. The sensor supports 3.3v and 5v. High-quality: Running the sensor on low </w:t>
-      </w:r>
-      <w:bookmarkStart w:id="28" w:name="_Hlk133336224"/>
-      <w:r>
-        <w:rPr>
-          <w:rFonts w:ascii="Arial" w:hAnsi="Arial" w:cs="Arial"/>
-        </w:rPr>
-        <w:t>power ensures longer service life.</w:t>
-      </w:r>
-      <w:bookmarkEnd w:id="28"/>
+      <w:r>
+        <w:rPr>
+          <w:rFonts w:ascii="Arial" w:hAnsi="Arial" w:cs="Arial"/>
+        </w:rPr>
+        <w:t>This sensor is ideally suited for threshold measurement. This means that the sensor emits a digital high signal as soon as a threshold value set by the user is exceeded. However, this also means that the analog measured values are not suitable for conversions, as the analog signal is also influenced by the rotary potentiometer.</w:t>
+      </w:r>
     </w:p>
     <w:p>
       <w:pPr>
         <w:pStyle w:val="BodyText"/>
       </w:pPr>
+    </w:p>
+    <w:p>
+      <w:pPr>
+        <w:pStyle w:val="BodyText"/>
+      </w:pPr>
+      <w:r>
+        <w:t>A lot of that should probably just be in the sensor description.</w:t>
+      </w:r>
+    </w:p>
+    <w:p>
+      <w:pPr>
+        <w:pStyle w:val="Heading2"/>
+        <w:rPr>
+          <w:rFonts w:ascii="Arial" w:hAnsi="Arial" w:cs="Arial"/>
+        </w:rPr>
+      </w:pPr>
+      <w:r>
+        <w:rPr>
+          <w:rFonts w:ascii="Arial" w:hAnsi="Arial" w:cs="Arial"/>
+        </w:rPr>
+        <w:t>POWER CONSIDERATIONS</w:t>
+      </w:r>
     </w:p>
     <w:p>
       <w:pPr>
@@ -2952,40 +3050,15 @@
           <w:rFonts w:ascii="Arial" w:hAnsi="Arial" w:cs="Arial"/>
         </w:rPr>
       </w:pPr>
-      <w:r>
-        <w:rPr>
-          <w:rFonts w:ascii="Arial" w:hAnsi="Arial" w:cs="Arial"/>
-        </w:rPr>
-        <w:t>This sensor is ideally suited for threshold measurement. This means that the sensor emits a digital high signal as soon as a threshold value set by the user is exceeded. However, this also means that the analog measured values are not suitable for conversions, as the analog signal is also influenced by the rotary potentiometer.</w:t>
-      </w:r>
-    </w:p>
-    <w:p>
-      <w:pPr>
-        <w:pStyle w:val="BodyText"/>
-      </w:pPr>
-    </w:p>
-    <w:p>
-      <w:pPr>
-        <w:pStyle w:val="BodyText"/>
-      </w:pPr>
-      <w:r>
-        <w:t>A lot of that should probably just be in the sensor description.</w:t>
-      </w:r>
-    </w:p>
-    <w:p>
-      <w:pPr>
-        <w:pStyle w:val="Heading2"/>
-        <w:rPr>
-          <w:rFonts w:ascii="Arial" w:hAnsi="Arial" w:cs="Arial"/>
-        </w:rPr>
-      </w:pPr>
-      <w:r>
-        <w:rPr>
-          <w:rFonts w:ascii="Arial" w:hAnsi="Arial" w:cs="Arial"/>
-        </w:rPr>
-        <w:t>POWER CONSIDERATIONS</w:t>
-      </w:r>
-    </w:p>
+      <w:bookmarkStart w:id="30" w:name="_Hlk133336278"/>
+      <w:r>
+        <w:rPr>
+          <w:rFonts w:ascii="Arial" w:hAnsi="Arial" w:cs="Arial"/>
+        </w:rPr>
+        <w:t>Operating power 3-5V</w:t>
+      </w:r>
+    </w:p>
+    <w:bookmarkEnd w:id="30"/>
     <w:p>
       <w:pPr>
         <w:pStyle w:val="InfoBlue"/>
@@ -2994,15 +3067,29 @@
           <w:rFonts w:ascii="Arial" w:hAnsi="Arial" w:cs="Arial"/>
         </w:rPr>
       </w:pPr>
-      <w:bookmarkStart w:id="29" w:name="_Hlk133336278"/>
-      <w:r>
-        <w:rPr>
-          <w:rFonts w:ascii="Arial" w:hAnsi="Arial" w:cs="Arial"/>
-        </w:rPr>
-        <w:t>Operating power 3-5V</w:t>
-      </w:r>
-    </w:p>
-    <w:bookmarkEnd w:id="29"/>
+      <w:r>
+        <w:rPr>
+          <w:rFonts w:ascii="Arial" w:hAnsi="Arial" w:cs="Arial"/>
+        </w:rPr>
+        <w:t>Probably something about clock speed increasing power consumption for improved performance.</w:t>
+      </w:r>
+    </w:p>
+    <w:p>
+      <w:pPr>
+        <w:pStyle w:val="Heading2"/>
+        <w:rPr>
+          <w:rFonts w:ascii="Arial" w:hAnsi="Arial" w:cs="Arial"/>
+        </w:rPr>
+      </w:pPr>
+      <w:bookmarkStart w:id="31" w:name="_Toc4584642"/>
+      <w:r>
+        <w:rPr>
+          <w:rFonts w:ascii="Arial" w:hAnsi="Arial" w:cs="Arial"/>
+        </w:rPr>
+        <w:t>SENSORS/aCTUATORS DESCRIPTION</w:t>
+      </w:r>
+      <w:bookmarkEnd w:id="31"/>
+    </w:p>
     <w:p>
       <w:pPr>
         <w:pStyle w:val="InfoBlue"/>
@@ -3011,41 +3098,12 @@
           <w:rFonts w:ascii="Arial" w:hAnsi="Arial" w:cs="Arial"/>
         </w:rPr>
       </w:pPr>
-      <w:r>
-        <w:rPr>
-          <w:rFonts w:ascii="Arial" w:hAnsi="Arial" w:cs="Arial"/>
-        </w:rPr>
-        <w:t>Probably something about clock speed increasing power consumption for improved performance.</w:t>
-      </w:r>
-    </w:p>
-    <w:p>
-      <w:pPr>
-        <w:pStyle w:val="Heading2"/>
-        <w:rPr>
-          <w:rFonts w:ascii="Arial" w:hAnsi="Arial" w:cs="Arial"/>
-        </w:rPr>
-      </w:pPr>
-      <w:bookmarkStart w:id="30" w:name="_Toc4584642"/>
-      <w:r>
-        <w:rPr>
-          <w:rFonts w:ascii="Arial" w:hAnsi="Arial" w:cs="Arial"/>
-        </w:rPr>
-        <w:lastRenderedPageBreak/>
-        <w:t>SENSORS/aCTUATORS DESCRIPTION</w:t>
-      </w:r>
-      <w:bookmarkEnd w:id="30"/>
-      <w:r>
-        <w:rPr>
-          <w:rFonts w:ascii="Arial" w:hAnsi="Arial" w:cs="Arial"/>
-        </w:rPr>
-        <w:t xml:space="preserve"> </w:t>
-      </w:r>
-      <w:r>
-        <w:rPr>
-          <w:rFonts w:ascii="Arial" w:hAnsi="Arial" w:cs="Arial"/>
-          <w:color w:val="FF0000"/>
-        </w:rPr>
-        <w:t>(required section)</w:t>
+      <w:bookmarkStart w:id="32" w:name="_Hlk133336237"/>
+      <w:r>
+        <w:rPr>
+          <w:rFonts w:ascii="Arial" w:hAnsi="Arial" w:cs="Arial"/>
+        </w:rPr>
+        <w:t>This sensor emits a signal if the microphone of the sensor detects a noise. The sensitivity of the sensor can be adjusted by means of a controller.</w:t>
       </w:r>
     </w:p>
     <w:p>
@@ -3056,13 +3114,6 @@
           <w:rFonts w:ascii="Arial" w:hAnsi="Arial" w:cs="Arial"/>
         </w:rPr>
       </w:pPr>
-      <w:bookmarkStart w:id="31" w:name="_Hlk133336237"/>
-      <w:r>
-        <w:rPr>
-          <w:rFonts w:ascii="Arial" w:hAnsi="Arial" w:cs="Arial"/>
-        </w:rPr>
-        <w:t>This sensor emits a signal if the microphone of the sensor detects a noise. The sensitivity of the sensor can be adjusted by means of a controller.</w:t>
-      </w:r>
     </w:p>
     <w:p>
       <w:pPr>
@@ -3072,6 +3123,12 @@
           <w:rFonts w:ascii="Arial" w:hAnsi="Arial" w:cs="Arial"/>
         </w:rPr>
       </w:pPr>
+      <w:r>
+        <w:rPr>
+          <w:rFonts w:ascii="Arial" w:hAnsi="Arial" w:cs="Arial"/>
+        </w:rPr>
+        <w:t>Digital output: Via the potentiometer, a limit value for the received sound can be set, at which the digital output should switch.</w:t>
+      </w:r>
     </w:p>
     <w:p>
       <w:pPr>
@@ -3081,12 +3138,6 @@
           <w:rFonts w:ascii="Arial" w:hAnsi="Arial" w:cs="Arial"/>
         </w:rPr>
       </w:pPr>
-      <w:r>
-        <w:rPr>
-          <w:rFonts w:ascii="Arial" w:hAnsi="Arial" w:cs="Arial"/>
-        </w:rPr>
-        <w:t>Digital output: Via the potentiometer, a limit value for the received sound can be set, at which the digital output should switch.</w:t>
-      </w:r>
     </w:p>
     <w:p>
       <w:pPr>
@@ -3096,6 +3147,12 @@
           <w:rFonts w:ascii="Arial" w:hAnsi="Arial" w:cs="Arial"/>
         </w:rPr>
       </w:pPr>
+      <w:r>
+        <w:rPr>
+          <w:rFonts w:ascii="Arial" w:hAnsi="Arial" w:cs="Arial"/>
+        </w:rPr>
+        <w:t>Analog output: Direct microphone signal as voltage level</w:t>
+      </w:r>
     </w:p>
     <w:p>
       <w:pPr>
@@ -3105,12 +3162,6 @@
           <w:rFonts w:ascii="Arial" w:hAnsi="Arial" w:cs="Arial"/>
         </w:rPr>
       </w:pPr>
-      <w:r>
-        <w:rPr>
-          <w:rFonts w:ascii="Arial" w:hAnsi="Arial" w:cs="Arial"/>
-        </w:rPr>
-        <w:t>Analog output: Direct microphone signal as voltage level</w:t>
-      </w:r>
     </w:p>
     <w:p>
       <w:pPr>
@@ -3120,6 +3171,12 @@
           <w:rFonts w:ascii="Arial" w:hAnsi="Arial" w:cs="Arial"/>
         </w:rPr>
       </w:pPr>
+      <w:r>
+        <w:rPr>
+          <w:rFonts w:ascii="Arial" w:hAnsi="Arial" w:cs="Arial"/>
+        </w:rPr>
+        <w:t>LED1 : Shows that the sensor is powered</w:t>
+      </w:r>
     </w:p>
     <w:p>
       <w:pPr>
@@ -3129,26 +3186,6 @@
           <w:rFonts w:ascii="Arial" w:hAnsi="Arial" w:cs="Arial"/>
         </w:rPr>
       </w:pPr>
-      <w:r>
-        <w:rPr>
-          <w:rFonts w:ascii="Arial" w:hAnsi="Arial" w:cs="Arial"/>
-        </w:rPr>
-        <w:t>LED</w:t>
-      </w:r>
-      <w:proofErr w:type="gramStart"/>
-      <w:r>
-        <w:rPr>
-          <w:rFonts w:ascii="Arial" w:hAnsi="Arial" w:cs="Arial"/>
-        </w:rPr>
-        <w:t>1 :</w:t>
-      </w:r>
-      <w:proofErr w:type="gramEnd"/>
-      <w:r>
-        <w:rPr>
-          <w:rFonts w:ascii="Arial" w:hAnsi="Arial" w:cs="Arial"/>
-        </w:rPr>
-        <w:t xml:space="preserve"> Shows that the sensor is powered</w:t>
-      </w:r>
     </w:p>
     <w:p>
       <w:pPr>
@@ -3158,6 +3195,12 @@
           <w:rFonts w:ascii="Arial" w:hAnsi="Arial" w:cs="Arial"/>
         </w:rPr>
       </w:pPr>
+      <w:r>
+        <w:rPr>
+          <w:rFonts w:ascii="Arial" w:hAnsi="Arial" w:cs="Arial"/>
+        </w:rPr>
+        <w:t>LED2 : Indicates that a noise has been detected</w:t>
+      </w:r>
     </w:p>
     <w:p>
       <w:pPr>
@@ -3167,26 +3210,6 @@
           <w:rFonts w:ascii="Arial" w:hAnsi="Arial" w:cs="Arial"/>
         </w:rPr>
       </w:pPr>
-      <w:r>
-        <w:rPr>
-          <w:rFonts w:ascii="Arial" w:hAnsi="Arial" w:cs="Arial"/>
-        </w:rPr>
-        <w:t>LED</w:t>
-      </w:r>
-      <w:proofErr w:type="gramStart"/>
-      <w:r>
-        <w:rPr>
-          <w:rFonts w:ascii="Arial" w:hAnsi="Arial" w:cs="Arial"/>
-        </w:rPr>
-        <w:t>2 :</w:t>
-      </w:r>
-      <w:proofErr w:type="gramEnd"/>
-      <w:r>
-        <w:rPr>
-          <w:rFonts w:ascii="Arial" w:hAnsi="Arial" w:cs="Arial"/>
-        </w:rPr>
-        <w:t xml:space="preserve"> Indicates that a noise has been detected</w:t>
-      </w:r>
     </w:p>
     <w:p>
       <w:pPr>
@@ -3196,6 +3219,12 @@
           <w:rFonts w:ascii="Arial" w:hAnsi="Arial" w:cs="Arial"/>
         </w:rPr>
       </w:pPr>
+      <w:r>
+        <w:rPr>
+          <w:rFonts w:ascii="Arial" w:hAnsi="Arial" w:cs="Arial"/>
+        </w:rPr>
+        <w:t>FUNCTION OF THE SENSOR</w:t>
+      </w:r>
     </w:p>
     <w:p>
       <w:pPr>
@@ -3209,7 +3238,7 @@
         <w:rPr>
           <w:rFonts w:ascii="Arial" w:hAnsi="Arial" w:cs="Arial"/>
         </w:rPr>
-        <w:t>FUNCTION OF THE SENSOR</w:t>
+        <w:t>This sensor has three functional components on its circuit board: The front sensor unit, which physically measures the environment and outputs it as an analog signal to the second unit, the amplifier. This amplifies the signal depending on the resistance set on the rotary potentiometer and sends it to the analog output of the module.</w:t>
       </w:r>
     </w:p>
     <w:p>
@@ -3220,12 +3249,6 @@
           <w:rFonts w:ascii="Arial" w:hAnsi="Arial" w:cs="Arial"/>
         </w:rPr>
       </w:pPr>
-      <w:r>
-        <w:rPr>
-          <w:rFonts w:ascii="Arial" w:hAnsi="Arial" w:cs="Arial"/>
-        </w:rPr>
-        <w:t>This sensor has three functional components on its circuit board: The front sensor unit, which physically measures the environment and outputs it as an analog signal to the second unit, the amplifier. This amplifies the signal depending on the resistance set on the rotary potentiometer and sends it to the analog output of the module.</w:t>
-      </w:r>
     </w:p>
     <w:p>
       <w:pPr>
@@ -3235,6 +3258,12 @@
           <w:rFonts w:ascii="Arial" w:hAnsi="Arial" w:cs="Arial"/>
         </w:rPr>
       </w:pPr>
+      <w:r>
+        <w:rPr>
+          <w:rFonts w:ascii="Arial" w:hAnsi="Arial" w:cs="Arial"/>
+        </w:rPr>
+        <w:t>Here it is to be noted: The signal is inverted. If a high value is measured, this results in a lower voltage value at the analog output.</w:t>
+      </w:r>
     </w:p>
     <w:p>
       <w:pPr>
@@ -3244,12 +3273,6 @@
           <w:rFonts w:ascii="Arial" w:hAnsi="Arial" w:cs="Arial"/>
         </w:rPr>
       </w:pPr>
-      <w:r>
-        <w:rPr>
-          <w:rFonts w:ascii="Arial" w:hAnsi="Arial" w:cs="Arial"/>
-        </w:rPr>
-        <w:t>Here it is to be noted: The signal is inverted. If a high value is measured, this results in a lower voltage value at the analog output.</w:t>
-      </w:r>
     </w:p>
     <w:p>
       <w:pPr>
@@ -3259,15 +3282,6 @@
           <w:rFonts w:ascii="Arial" w:hAnsi="Arial" w:cs="Arial"/>
         </w:rPr>
       </w:pPr>
-    </w:p>
-    <w:p>
-      <w:pPr>
-        <w:pStyle w:val="InfoBlue"/>
-        <w:spacing w:after="0"/>
-        <w:rPr>
-          <w:rFonts w:ascii="Arial" w:hAnsi="Arial" w:cs="Arial"/>
-        </w:rPr>
-      </w:pPr>
       <w:r>
         <w:rPr>
           <w:rFonts w:ascii="Arial" w:hAnsi="Arial" w:cs="Arial"/>
@@ -3279,12 +3293,12 @@
       <w:pPr>
         <w:pStyle w:val="Heading1"/>
       </w:pPr>
-      <w:bookmarkStart w:id="32" w:name="_Toc4584643"/>
-      <w:bookmarkEnd w:id="31"/>
+      <w:bookmarkStart w:id="33" w:name="_Toc4584643"/>
+      <w:bookmarkEnd w:id="32"/>
       <w:r>
         <w:t>System Design</w:t>
       </w:r>
-      <w:bookmarkEnd w:id="32"/>
+      <w:bookmarkEnd w:id="33"/>
     </w:p>
     <w:p>
       <w:pPr>
@@ -3302,14 +3316,14 @@
           <w:rFonts w:ascii="Arial" w:hAnsi="Arial" w:cs="Arial"/>
         </w:rPr>
       </w:pPr>
-      <w:bookmarkStart w:id="33" w:name="_Toc4584644"/>
+      <w:bookmarkStart w:id="34" w:name="_Toc4584644"/>
       <w:r>
         <w:rPr>
           <w:rFonts w:ascii="Arial" w:hAnsi="Arial" w:cs="Arial"/>
         </w:rPr>
         <w:t>Use-Cases</w:t>
       </w:r>
-      <w:bookmarkEnd w:id="33"/>
+      <w:bookmarkEnd w:id="34"/>
     </w:p>
     <w:p>
       <w:pPr>
@@ -3350,14 +3364,15 @@
           <w:rFonts w:ascii="Arial" w:hAnsi="Arial" w:cs="Arial"/>
         </w:rPr>
       </w:pPr>
-      <w:bookmarkStart w:id="34" w:name="_Toc4584645"/>
-      <w:r>
-        <w:rPr>
-          <w:rFonts w:ascii="Arial" w:hAnsi="Arial" w:cs="Arial"/>
-        </w:rPr>
+      <w:bookmarkStart w:id="35" w:name="_Toc4584645"/>
+      <w:r>
+        <w:rPr>
+          <w:rFonts w:ascii="Arial" w:hAnsi="Arial" w:cs="Arial"/>
+        </w:rPr>
+        <w:lastRenderedPageBreak/>
         <w:t>Data Conversions</w:t>
       </w:r>
-      <w:bookmarkEnd w:id="34"/>
+      <w:bookmarkEnd w:id="35"/>
     </w:p>
     <w:p>
       <w:pPr>
@@ -3408,7 +3423,7 @@
           <w:rFonts w:ascii="Arial" w:hAnsi="Arial" w:cs="Arial"/>
         </w:rPr>
       </w:pPr>
-      <w:bookmarkStart w:id="35" w:name="_Toc4584646"/>
+      <w:bookmarkStart w:id="36" w:name="_Toc4584646"/>
       <w:r>
         <w:rPr>
           <w:rFonts w:ascii="Arial" w:hAnsi="Arial" w:cs="Arial"/>
@@ -3427,7 +3442,7 @@
         </w:rPr>
         <w:t>Interfaces</w:t>
       </w:r>
-      <w:bookmarkEnd w:id="35"/>
+      <w:bookmarkEnd w:id="36"/>
     </w:p>
     <w:p>
       <w:pPr>
@@ -3484,7 +3499,7 @@
           <w:rFonts w:ascii="Arial" w:hAnsi="Arial" w:cs="Arial"/>
         </w:rPr>
       </w:pPr>
-      <w:bookmarkStart w:id="36" w:name="_Toc4584647"/>
+      <w:bookmarkStart w:id="37" w:name="_Toc4584647"/>
       <w:r>
         <w:rPr>
           <w:rFonts w:ascii="Arial" w:hAnsi="Arial" w:cs="Arial"/>
@@ -3497,7 +3512,7 @@
         </w:rPr>
         <w:t>Interface Design</w:t>
       </w:r>
-      <w:bookmarkEnd w:id="36"/>
+      <w:bookmarkEnd w:id="37"/>
     </w:p>
     <w:p>
       <w:pPr>
@@ -3538,7 +3553,7 @@
           <w:rFonts w:ascii="Arial" w:hAnsi="Arial" w:cs="Arial"/>
         </w:rPr>
       </w:pPr>
-      <w:bookmarkStart w:id="37" w:name="_Toc4584648"/>
+      <w:bookmarkStart w:id="38" w:name="_Toc4584648"/>
       <w:r>
         <w:rPr>
           <w:rFonts w:ascii="Arial" w:hAnsi="Arial" w:cs="Arial"/>
@@ -3551,7 +3566,7 @@
         </w:rPr>
         <w:t>e</w:t>
       </w:r>
-      <w:bookmarkEnd w:id="37"/>
+      <w:bookmarkEnd w:id="38"/>
     </w:p>
     <w:p>
       <w:pPr>
@@ -3602,41 +3617,14 @@
           <w:rFonts w:ascii="Arial" w:hAnsi="Arial" w:cs="Arial"/>
         </w:rPr>
       </w:pPr>
-      <w:bookmarkStart w:id="38" w:name="_Toc4584649"/>
+      <w:bookmarkStart w:id="39" w:name="_Toc4584649"/>
       <w:r>
         <w:rPr>
           <w:rFonts w:ascii="Arial" w:hAnsi="Arial" w:cs="Arial"/>
         </w:rPr>
         <w:t>Bill of material (BOM)</w:t>
       </w:r>
-      <w:bookmarkEnd w:id="38"/>
-      <w:r>
-        <w:rPr>
-          <w:rFonts w:ascii="Arial" w:hAnsi="Arial" w:cs="Arial"/>
-        </w:rPr>
-        <w:t xml:space="preserve"> </w:t>
-      </w:r>
-      <w:r>
-        <w:rPr>
-          <w:rFonts w:ascii="Arial" w:hAnsi="Arial" w:cs="Arial"/>
-          <w:color w:val="FF0000"/>
-        </w:rPr>
-        <w:t>(required section</w:t>
-      </w:r>
-      <w:r>
-        <w:rPr>
-          <w:rFonts w:ascii="Arial" w:hAnsi="Arial" w:cs="Arial"/>
-          <w:color w:val="FF0000"/>
-        </w:rPr>
-        <w:t>, include only component that are part of your product</w:t>
-      </w:r>
-      <w:r>
-        <w:rPr>
-          <w:rFonts w:ascii="Arial" w:hAnsi="Arial" w:cs="Arial"/>
-          <w:color w:val="FF0000"/>
-        </w:rPr>
-        <w:t>)</w:t>
-      </w:r>
+      <w:bookmarkEnd w:id="39"/>
     </w:p>
     <w:tbl>
       <w:tblPr>
@@ -3678,7 +3666,6 @@
               <w:jc w:val="center"/>
             </w:pPr>
             <w:r>
-              <w:lastRenderedPageBreak/>
               <w:t>Part Name</w:t>
             </w:r>
           </w:p>
@@ -4191,21 +4178,7 @@
         <w:rPr>
           <w:rFonts w:ascii="Arial" w:hAnsi="Arial" w:cs="Arial"/>
         </w:rPr>
-        <w:t xml:space="preserve">Needs LED bar, bread board, smaller jumper wire pack </w:t>
-      </w:r>
-      <w:proofErr w:type="gramStart"/>
-      <w:r>
-        <w:rPr>
-          <w:rFonts w:ascii="Arial" w:hAnsi="Arial" w:cs="Arial"/>
-        </w:rPr>
-        <w:t>probably</w:t>
-      </w:r>
-      <w:proofErr w:type="gramEnd"/>
-      <w:r>
-        <w:rPr>
-          <w:rFonts w:ascii="Arial" w:hAnsi="Arial" w:cs="Arial"/>
-        </w:rPr>
-        <w:t xml:space="preserve"> </w:t>
+        <w:t xml:space="preserve">Needs LED bar, bread board, smaller jumper wire pack probably </w:t>
       </w:r>
     </w:p>
     <w:p>
@@ -4224,14 +4197,14 @@
           <w:rFonts w:ascii="Arial" w:hAnsi="Arial" w:cs="Arial"/>
         </w:rPr>
       </w:pPr>
-      <w:bookmarkStart w:id="39" w:name="_Toc4584650"/>
+      <w:bookmarkStart w:id="40" w:name="_Toc4584650"/>
       <w:r>
         <w:rPr>
           <w:rFonts w:ascii="Arial" w:hAnsi="Arial" w:cs="Arial"/>
         </w:rPr>
         <w:t>Calibration and test procedures</w:t>
       </w:r>
-      <w:bookmarkEnd w:id="39"/>
+      <w:bookmarkEnd w:id="40"/>
     </w:p>
     <w:p>
       <w:pPr>
@@ -4311,7 +4284,7 @@
       <w:r>
         <w:br w:type="page"/>
       </w:r>
-      <w:bookmarkStart w:id="40" w:name="_Toc4584651"/>
+      <w:bookmarkStart w:id="41" w:name="_Toc4584651"/>
       <w:r>
         <w:lastRenderedPageBreak/>
         <w:t xml:space="preserve">Conclusion on </w:t>
@@ -4320,17 +4293,11 @@
         <w:r>
           <w:t>Product Design Specification</w:t>
         </w:r>
-        <w:bookmarkEnd w:id="40"/>
+        <w:bookmarkEnd w:id="41"/>
       </w:fldSimple>
       <w:r>
         <w:t xml:space="preserve"> </w:t>
       </w:r>
-      <w:r>
-        <w:rPr>
-          <w:color w:val="FF0000"/>
-        </w:rPr>
-        <w:t>(required section)</w:t>
-      </w:r>
     </w:p>
     <w:p>
       <w:pPr>
@@ -4377,7 +4344,7 @@
         </w:rPr>
         <w:br w:type="page"/>
       </w:r>
-      <w:bookmarkStart w:id="41" w:name="_Toc4584652"/>
+      <w:bookmarkStart w:id="42" w:name="_Toc4584652"/>
       <w:r>
         <w:rPr>
           <w:rFonts w:ascii="Arial" w:hAnsi="Arial" w:cs="Arial"/>
@@ -4391,7 +4358,7 @@
         </w:rPr>
         <w:t xml:space="preserve"> References</w:t>
       </w:r>
-      <w:bookmarkEnd w:id="41"/>
+      <w:bookmarkEnd w:id="42"/>
     </w:p>
     <w:p>
       <w:pPr>
@@ -4623,7 +4590,7 @@
         </w:rPr>
         <w:br w:type="page"/>
       </w:r>
-      <w:bookmarkStart w:id="42" w:name="_Toc4584653"/>
+      <w:bookmarkStart w:id="43" w:name="_Toc4584653"/>
       <w:r>
         <w:rPr>
           <w:rFonts w:ascii="Arial" w:hAnsi="Arial" w:cs="Arial"/>
@@ -4649,7 +4616,7 @@
         </w:rPr>
         <w:t>Key Terms</w:t>
       </w:r>
-      <w:bookmarkEnd w:id="42"/>
+      <w:bookmarkEnd w:id="43"/>
     </w:p>
     <w:p>
       <w:pPr>
@@ -6560,6 +6527,92 @@
     </w:lvl>
   </w:abstractNum>
   <w:abstractNum w:abstractNumId="18" w15:restartNumberingAfterBreak="0">
+    <w:nsid w:val="27CE562A"/>
+    <w:multiLevelType w:val="hybridMultilevel"/>
+    <w:tmpl w:val="AE48A998"/>
+    <w:lvl w:ilvl="0" w:tplc="FFFFFFFF">
+      <w:start w:val="1"/>
+      <w:numFmt w:val="decimal"/>
+      <w:lvlText w:val="%1."/>
+      <w:lvlJc w:val="left"/>
+      <w:pPr>
+        <w:ind w:left="936" w:hanging="360"/>
+      </w:pPr>
+    </w:lvl>
+    <w:lvl w:ilvl="1" w:tplc="FFFFFFFF">
+      <w:start w:val="1"/>
+      <w:numFmt w:val="lowerLetter"/>
+      <w:lvlText w:val="%2."/>
+      <w:lvlJc w:val="left"/>
+      <w:pPr>
+        <w:ind w:left="1656" w:hanging="360"/>
+      </w:pPr>
+    </w:lvl>
+    <w:lvl w:ilvl="2" w:tplc="FFFFFFFF">
+      <w:start w:val="1"/>
+      <w:numFmt w:val="lowerRoman"/>
+      <w:lvlText w:val="%3."/>
+      <w:lvlJc w:val="right"/>
+      <w:pPr>
+        <w:ind w:left="2376" w:hanging="180"/>
+      </w:pPr>
+    </w:lvl>
+    <w:lvl w:ilvl="3" w:tplc="FFFFFFFF">
+      <w:start w:val="1"/>
+      <w:numFmt w:val="decimal"/>
+      <w:lvlText w:val="%4."/>
+      <w:lvlJc w:val="left"/>
+      <w:pPr>
+        <w:ind w:left="3096" w:hanging="360"/>
+      </w:pPr>
+    </w:lvl>
+    <w:lvl w:ilvl="4" w:tplc="FFFFFFFF">
+      <w:start w:val="1"/>
+      <w:numFmt w:val="lowerLetter"/>
+      <w:lvlText w:val="%5."/>
+      <w:lvlJc w:val="left"/>
+      <w:pPr>
+        <w:ind w:left="3816" w:hanging="360"/>
+      </w:pPr>
+    </w:lvl>
+    <w:lvl w:ilvl="5" w:tplc="FFFFFFFF">
+      <w:start w:val="1"/>
+      <w:numFmt w:val="lowerRoman"/>
+      <w:lvlText w:val="%6."/>
+      <w:lvlJc w:val="right"/>
+      <w:pPr>
+        <w:ind w:left="4536" w:hanging="180"/>
+      </w:pPr>
+    </w:lvl>
+    <w:lvl w:ilvl="6" w:tplc="FFFFFFFF">
+      <w:start w:val="1"/>
+      <w:numFmt w:val="decimal"/>
+      <w:lvlText w:val="%7."/>
+      <w:lvlJc w:val="left"/>
+      <w:pPr>
+        <w:ind w:left="5256" w:hanging="360"/>
+      </w:pPr>
+    </w:lvl>
+    <w:lvl w:ilvl="7" w:tplc="FFFFFFFF">
+      <w:start w:val="1"/>
+      <w:numFmt w:val="lowerLetter"/>
+      <w:lvlText w:val="%8."/>
+      <w:lvlJc w:val="left"/>
+      <w:pPr>
+        <w:ind w:left="5976" w:hanging="360"/>
+      </w:pPr>
+    </w:lvl>
+    <w:lvl w:ilvl="8" w:tplc="FFFFFFFF">
+      <w:start w:val="1"/>
+      <w:numFmt w:val="lowerRoman"/>
+      <w:lvlText w:val="%9."/>
+      <w:lvlJc w:val="right"/>
+      <w:pPr>
+        <w:ind w:left="6696" w:hanging="180"/>
+      </w:pPr>
+    </w:lvl>
+  </w:abstractNum>
+  <w:abstractNum w:abstractNumId="19" w15:restartNumberingAfterBreak="0">
     <w:nsid w:val="284E7CD4"/>
     <w:multiLevelType w:val="hybridMultilevel"/>
     <w:tmpl w:val="AE48A998"/>
@@ -6645,7 +6698,7 @@
       </w:pPr>
     </w:lvl>
   </w:abstractNum>
-  <w:abstractNum w:abstractNumId="19" w15:restartNumberingAfterBreak="0">
+  <w:abstractNum w:abstractNumId="20" w15:restartNumberingAfterBreak="0">
     <w:nsid w:val="2A44362C"/>
     <w:multiLevelType w:val="hybridMultilevel"/>
     <w:tmpl w:val="F18E706E"/>
@@ -6758,7 +6811,7 @@
       </w:pPr>
     </w:lvl>
   </w:abstractNum>
-  <w:abstractNum w:abstractNumId="20" w15:restartNumberingAfterBreak="0">
+  <w:abstractNum w:abstractNumId="21" w15:restartNumberingAfterBreak="0">
     <w:nsid w:val="31541E7B"/>
     <w:multiLevelType w:val="multilevel"/>
     <w:tmpl w:val="B10CA75A"/>
@@ -6911,7 +6964,7 @@
       </w:rPr>
     </w:lvl>
   </w:abstractNum>
-  <w:abstractNum w:abstractNumId="21" w15:restartNumberingAfterBreak="0">
+  <w:abstractNum w:abstractNumId="22" w15:restartNumberingAfterBreak="0">
     <w:nsid w:val="3D8D0870"/>
     <w:multiLevelType w:val="multilevel"/>
     <w:tmpl w:val="F18E706E"/>
@@ -7024,7 +7077,7 @@
       </w:pPr>
     </w:lvl>
   </w:abstractNum>
-  <w:abstractNum w:abstractNumId="22" w15:restartNumberingAfterBreak="0">
+  <w:abstractNum w:abstractNumId="23" w15:restartNumberingAfterBreak="0">
     <w:nsid w:val="40872B80"/>
     <w:multiLevelType w:val="hybridMultilevel"/>
     <w:tmpl w:val="0A9451DA"/>
@@ -7164,7 +7217,7 @@
       </w:rPr>
     </w:lvl>
   </w:abstractNum>
-  <w:abstractNum w:abstractNumId="23" w15:restartNumberingAfterBreak="0">
+  <w:abstractNum w:abstractNumId="24" w15:restartNumberingAfterBreak="0">
     <w:nsid w:val="40D026BA"/>
     <w:multiLevelType w:val="hybridMultilevel"/>
     <w:tmpl w:val="C54680BE"/>
@@ -7304,7 +7357,7 @@
       </w:rPr>
     </w:lvl>
   </w:abstractNum>
-  <w:abstractNum w:abstractNumId="24" w15:restartNumberingAfterBreak="0">
+  <w:abstractNum w:abstractNumId="25" w15:restartNumberingAfterBreak="0">
     <w:nsid w:val="41505A23"/>
     <w:multiLevelType w:val="hybridMultilevel"/>
     <w:tmpl w:val="FB06C96E"/>
@@ -7417,7 +7470,7 @@
       </w:pPr>
     </w:lvl>
   </w:abstractNum>
-  <w:abstractNum w:abstractNumId="25" w15:restartNumberingAfterBreak="0">
+  <w:abstractNum w:abstractNumId="26" w15:restartNumberingAfterBreak="0">
     <w:nsid w:val="464C255F"/>
     <w:multiLevelType w:val="hybridMultilevel"/>
     <w:tmpl w:val="1E68D4AE"/>
@@ -7536,7 +7589,7 @@
       </w:pPr>
     </w:lvl>
   </w:abstractNum>
-  <w:abstractNum w:abstractNumId="26" w15:restartNumberingAfterBreak="0">
+  <w:abstractNum w:abstractNumId="27" w15:restartNumberingAfterBreak="0">
     <w:nsid w:val="4B276484"/>
     <w:multiLevelType w:val="hybridMultilevel"/>
     <w:tmpl w:val="90C07DBC"/>
@@ -7676,7 +7729,7 @@
       </w:rPr>
     </w:lvl>
   </w:abstractNum>
-  <w:abstractNum w:abstractNumId="27" w15:restartNumberingAfterBreak="0">
+  <w:abstractNum w:abstractNumId="28" w15:restartNumberingAfterBreak="0">
     <w:nsid w:val="4F6114FD"/>
     <w:multiLevelType w:val="hybridMultilevel"/>
     <w:tmpl w:val="BE400E64"/>
@@ -7816,7 +7869,7 @@
       </w:rPr>
     </w:lvl>
   </w:abstractNum>
-  <w:abstractNum w:abstractNumId="28" w15:restartNumberingAfterBreak="0">
+  <w:abstractNum w:abstractNumId="29" w15:restartNumberingAfterBreak="0">
     <w:nsid w:val="4FE7214F"/>
     <w:multiLevelType w:val="hybridMultilevel"/>
     <w:tmpl w:val="E5B4DCA2"/>
@@ -7937,7 +7990,7 @@
       </w:pPr>
     </w:lvl>
   </w:abstractNum>
-  <w:abstractNum w:abstractNumId="29" w15:restartNumberingAfterBreak="0">
+  <w:abstractNum w:abstractNumId="30" w15:restartNumberingAfterBreak="0">
     <w:nsid w:val="518F2A21"/>
     <w:multiLevelType w:val="hybridMultilevel"/>
     <w:tmpl w:val="F0302BC8"/>
@@ -8058,7 +8111,7 @@
       </w:pPr>
     </w:lvl>
   </w:abstractNum>
-  <w:abstractNum w:abstractNumId="30" w15:restartNumberingAfterBreak="0">
+  <w:abstractNum w:abstractNumId="31" w15:restartNumberingAfterBreak="0">
     <w:nsid w:val="5AAE0FFE"/>
     <w:multiLevelType w:val="hybridMultilevel"/>
     <w:tmpl w:val="977632B8"/>
@@ -8179,7 +8232,7 @@
       </w:pPr>
     </w:lvl>
   </w:abstractNum>
-  <w:abstractNum w:abstractNumId="31" w15:restartNumberingAfterBreak="0">
+  <w:abstractNum w:abstractNumId="32" w15:restartNumberingAfterBreak="0">
     <w:nsid w:val="626F1824"/>
     <w:multiLevelType w:val="hybridMultilevel"/>
     <w:tmpl w:val="C8D66BF4"/>
@@ -8324,7 +8377,7 @@
       </w:rPr>
     </w:lvl>
   </w:abstractNum>
-  <w:abstractNum w:abstractNumId="32" w15:restartNumberingAfterBreak="0">
+  <w:abstractNum w:abstractNumId="33" w15:restartNumberingAfterBreak="0">
     <w:nsid w:val="65A70139"/>
     <w:multiLevelType w:val="multilevel"/>
     <w:tmpl w:val="E00CC90E"/>
@@ -8437,7 +8490,7 @@
       </w:pPr>
     </w:lvl>
   </w:abstractNum>
-  <w:abstractNum w:abstractNumId="33" w15:restartNumberingAfterBreak="0">
+  <w:abstractNum w:abstractNumId="34" w15:restartNumberingAfterBreak="0">
     <w:nsid w:val="6D855EAE"/>
     <w:multiLevelType w:val="singleLevel"/>
     <w:tmpl w:val="F3CC6988"/>
@@ -8458,7 +8511,7 @@
       </w:rPr>
     </w:lvl>
   </w:abstractNum>
-  <w:abstractNum w:abstractNumId="34" w15:restartNumberingAfterBreak="0">
+  <w:abstractNum w:abstractNumId="35" w15:restartNumberingAfterBreak="0">
     <w:nsid w:val="6E53289F"/>
     <w:multiLevelType w:val="hybridMultilevel"/>
     <w:tmpl w:val="2DC06A1C"/>
@@ -8598,7 +8651,7 @@
       </w:rPr>
     </w:lvl>
   </w:abstractNum>
-  <w:abstractNum w:abstractNumId="35" w15:restartNumberingAfterBreak="0">
+  <w:abstractNum w:abstractNumId="36" w15:restartNumberingAfterBreak="0">
     <w:nsid w:val="7AA3254C"/>
     <w:multiLevelType w:val="hybridMultilevel"/>
     <w:tmpl w:val="39FAAE46"/>
@@ -8738,7 +8791,7 @@
       </w:rPr>
     </w:lvl>
   </w:abstractNum>
-  <w:abstractNum w:abstractNumId="36" w15:restartNumberingAfterBreak="0">
+  <w:abstractNum w:abstractNumId="37" w15:restartNumberingAfterBreak="0">
     <w:nsid w:val="7F17790D"/>
     <w:multiLevelType w:val="multilevel"/>
     <w:tmpl w:val="91A4C478"/>
@@ -8860,25 +8913,25 @@
     </w:lvl>
   </w:abstractNum>
   <w:num w:numId="1" w16cid:durableId="738603139">
-    <w:abstractNumId w:val="20"/>
+    <w:abstractNumId w:val="21"/>
   </w:num>
   <w:num w:numId="2" w16cid:durableId="1633440892">
     <w:abstractNumId w:val="17"/>
   </w:num>
   <w:num w:numId="3" w16cid:durableId="1074667626">
+    <w:abstractNumId w:val="27"/>
+  </w:num>
+  <w:num w:numId="4" w16cid:durableId="630131877">
+    <w:abstractNumId w:val="24"/>
+  </w:num>
+  <w:num w:numId="5" w16cid:durableId="375159348">
+    <w:abstractNumId w:val="25"/>
+  </w:num>
+  <w:num w:numId="6" w16cid:durableId="2014380043">
     <w:abstractNumId w:val="26"/>
   </w:num>
-  <w:num w:numId="4" w16cid:durableId="630131877">
-    <w:abstractNumId w:val="23"/>
-  </w:num>
-  <w:num w:numId="5" w16cid:durableId="375159348">
-    <w:abstractNumId w:val="24"/>
-  </w:num>
-  <w:num w:numId="6" w16cid:durableId="2014380043">
-    <w:abstractNumId w:val="25"/>
-  </w:num>
   <w:num w:numId="7" w16cid:durableId="466122330">
-    <w:abstractNumId w:val="32"/>
+    <w:abstractNumId w:val="33"/>
   </w:num>
   <w:num w:numId="8" w16cid:durableId="1135636839">
     <w:abstractNumId w:val="14"/>
@@ -8887,7 +8940,7 @@
     <w:abstractNumId w:val="16"/>
   </w:num>
   <w:num w:numId="10" w16cid:durableId="1491603893">
-    <w:abstractNumId w:val="31"/>
+    <w:abstractNumId w:val="32"/>
   </w:num>
   <w:num w:numId="11" w16cid:durableId="1850833737">
     <w:abstractNumId w:val="11"/>
@@ -8896,31 +8949,31 @@
     <w:abstractNumId w:val="12"/>
   </w:num>
   <w:num w:numId="13" w16cid:durableId="1163466658">
+    <w:abstractNumId w:val="30"/>
+  </w:num>
+  <w:num w:numId="14" w16cid:durableId="389159984">
+    <w:abstractNumId w:val="20"/>
+  </w:num>
+  <w:num w:numId="15" w16cid:durableId="274867638">
+    <w:abstractNumId w:val="22"/>
+  </w:num>
+  <w:num w:numId="16" w16cid:durableId="949119045">
     <w:abstractNumId w:val="29"/>
   </w:num>
-  <w:num w:numId="14" w16cid:durableId="389159984">
-    <w:abstractNumId w:val="19"/>
+  <w:num w:numId="17" w16cid:durableId="862859177">
+    <w:abstractNumId w:val="31"/>
   </w:num>
-  <w:num w:numId="15" w16cid:durableId="274867638">
-    <w:abstractNumId w:val="21"/>
+  <w:num w:numId="18" w16cid:durableId="734202893">
+    <w:abstractNumId w:val="37"/>
   </w:num>
-  <w:num w:numId="16" w16cid:durableId="949119045">
+  <w:num w:numId="19" w16cid:durableId="261038122">
     <w:abstractNumId w:val="28"/>
   </w:num>
-  <w:num w:numId="17" w16cid:durableId="862859177">
-    <w:abstractNumId w:val="30"/>
-  </w:num>
-  <w:num w:numId="18" w16cid:durableId="734202893">
-    <w:abstractNumId w:val="36"/>
-  </w:num>
-  <w:num w:numId="19" w16cid:durableId="261038122">
-    <w:abstractNumId w:val="27"/>
-  </w:num>
   <w:num w:numId="20" w16cid:durableId="657927062">
-    <w:abstractNumId w:val="22"/>
+    <w:abstractNumId w:val="23"/>
   </w:num>
   <w:num w:numId="21" w16cid:durableId="1014650200">
-    <w:abstractNumId w:val="34"/>
+    <w:abstractNumId w:val="35"/>
   </w:num>
   <w:num w:numId="22" w16cid:durableId="569972641">
     <w:abstractNumId w:val="10"/>
@@ -8953,7 +9006,7 @@
     </w:lvlOverride>
   </w:num>
   <w:num w:numId="24" w16cid:durableId="529224521">
-    <w:abstractNumId w:val="33"/>
+    <w:abstractNumId w:val="34"/>
   </w:num>
   <w:num w:numId="25" w16cid:durableId="105126171">
     <w:abstractNumId w:val="13"/>
@@ -8989,13 +9042,13 @@
     <w:abstractNumId w:val="0"/>
   </w:num>
   <w:num w:numId="36" w16cid:durableId="1521894994">
-    <w:abstractNumId w:val="35"/>
+    <w:abstractNumId w:val="36"/>
   </w:num>
   <w:num w:numId="37" w16cid:durableId="1975941492">
     <w:abstractNumId w:val="15"/>
   </w:num>
   <w:num w:numId="38" w16cid:durableId="774446848">
-    <w:abstractNumId w:val="18"/>
+    <w:abstractNumId w:val="19"/>
     <w:lvlOverride w:ilvl="0">
       <w:startOverride w:val="1"/>
     </w:lvlOverride>
@@ -9023,6 +9076,12 @@
     <w:lvlOverride w:ilvl="8">
       <w:startOverride w:val="1"/>
     </w:lvlOverride>
+  </w:num>
+  <w:num w:numId="39" w16cid:durableId="1759977851">
+    <w:abstractNumId w:val="19"/>
+  </w:num>
+  <w:num w:numId="40" w16cid:durableId="1129282079">
+    <w:abstractNumId w:val="18"/>
   </w:num>
 </w:numbering>
 </file>
@@ -9527,6 +9586,7 @@
   <w:style w:type="character" w:default="1" w:styleId="DefaultParagraphFont">
     <w:name w:val="Default Paragraph Font"/>
     <w:uiPriority w:val="1"/>
+    <w:semiHidden/>
     <w:unhideWhenUsed/>
   </w:style>
   <w:style w:type="table" w:default="1" w:styleId="TableNormal">

</xml_diff>

<commit_message>
software arch + diagram
</commit_message>
<xml_diff>
--- a/documents/Instrument_Tuner_Product_Design.docx
+++ b/documents/Instrument_Tuner_Product_Design.docx
@@ -320,7 +320,7 @@
       <w:pPr>
         <w:pStyle w:val="TOC1"/>
         <w:rPr>
-          <w:rFonts w:ascii="Calibri" w:hAnsi="Calibri" w:cs="Arial"/>
+          <w:rFonts w:asciiTheme="minorHAnsi" w:eastAsiaTheme="minorEastAsia" w:hAnsiTheme="minorHAnsi" w:cstheme="minorBidi"/>
           <w:b w:val="0"/>
           <w:bCs w:val="0"/>
           <w:caps w:val="0"/>
@@ -349,7 +349,7 @@
         </w:rPr>
         <w:fldChar w:fldCharType="separate"/>
       </w:r>
-      <w:hyperlink w:anchor="_Toc4584630" w:history="1">
+      <w:hyperlink w:anchor="_Toc133421024" w:history="1">
         <w:r>
           <w:rPr>
             <w:rStyle w:val="Hyperlink"/>
@@ -358,7 +358,7 @@
         </w:r>
         <w:r>
           <w:rPr>
-            <w:rFonts w:ascii="Calibri" w:hAnsi="Calibri" w:cs="Arial"/>
+            <w:rFonts w:asciiTheme="minorHAnsi" w:eastAsiaTheme="minorEastAsia" w:hAnsiTheme="minorHAnsi" w:cstheme="minorBidi"/>
             <w:b w:val="0"/>
             <w:bCs w:val="0"/>
             <w:caps w:val="0"/>
@@ -389,7 +389,7 @@
           <w:rPr>
             <w:webHidden/>
           </w:rPr>
-          <w:instrText xml:space="preserve"> PAGEREF _Toc4584630 \h </w:instrText>
+          <w:instrText xml:space="preserve"> PAGEREF _Toc133421024 \h </w:instrText>
         </w:r>
         <w:r>
           <w:rPr>
@@ -420,12 +420,12 @@
       <w:pPr>
         <w:pStyle w:val="TOC2"/>
         <w:rPr>
-          <w:rFonts w:ascii="Calibri" w:hAnsi="Calibri" w:cs="Arial"/>
+          <w:rFonts w:asciiTheme="minorHAnsi" w:eastAsiaTheme="minorEastAsia" w:hAnsiTheme="minorHAnsi" w:cstheme="minorBidi"/>
           <w:sz w:val="22"/>
           <w:szCs w:val="22"/>
         </w:rPr>
       </w:pPr>
-      <w:hyperlink w:anchor="_Toc4584631" w:history="1">
+      <w:hyperlink w:anchor="_Toc133421025" w:history="1">
         <w:r>
           <w:rPr>
             <w:rStyle w:val="Hyperlink"/>
@@ -435,7 +435,7 @@
         </w:r>
         <w:r>
           <w:rPr>
-            <w:rFonts w:ascii="Calibri" w:hAnsi="Calibri" w:cs="Arial"/>
+            <w:rFonts w:asciiTheme="minorHAnsi" w:eastAsiaTheme="minorEastAsia" w:hAnsiTheme="minorHAnsi" w:cstheme="minorBidi"/>
             <w:sz w:val="22"/>
             <w:szCs w:val="22"/>
           </w:rPr>
@@ -464,7 +464,7 @@
           <w:rPr>
             <w:webHidden/>
           </w:rPr>
-          <w:instrText xml:space="preserve"> PAGEREF _Toc4584631 \h </w:instrText>
+          <w:instrText xml:space="preserve"> PAGEREF _Toc133421025 \h </w:instrText>
         </w:r>
         <w:r>
           <w:rPr>
@@ -495,7 +495,7 @@
       <w:pPr>
         <w:pStyle w:val="TOC1"/>
         <w:rPr>
-          <w:rFonts w:ascii="Calibri" w:hAnsi="Calibri" w:cs="Arial"/>
+          <w:rFonts w:asciiTheme="minorHAnsi" w:eastAsiaTheme="minorEastAsia" w:hAnsiTheme="minorHAnsi" w:cstheme="minorBidi"/>
           <w:b w:val="0"/>
           <w:bCs w:val="0"/>
           <w:caps w:val="0"/>
@@ -503,7 +503,7 @@
           <w:szCs w:val="22"/>
         </w:rPr>
       </w:pPr>
-      <w:hyperlink w:anchor="_Toc4584632" w:history="1">
+      <w:hyperlink w:anchor="_Toc133421026" w:history="1">
         <w:r>
           <w:rPr>
             <w:rStyle w:val="Hyperlink"/>
@@ -512,7 +512,7 @@
         </w:r>
         <w:r>
           <w:rPr>
-            <w:rFonts w:ascii="Calibri" w:hAnsi="Calibri" w:cs="Arial"/>
+            <w:rFonts w:asciiTheme="minorHAnsi" w:eastAsiaTheme="minorEastAsia" w:hAnsiTheme="minorHAnsi" w:cstheme="minorBidi"/>
             <w:b w:val="0"/>
             <w:bCs w:val="0"/>
             <w:caps w:val="0"/>
@@ -543,7 +543,7 @@
           <w:rPr>
             <w:webHidden/>
           </w:rPr>
-          <w:instrText xml:space="preserve"> PAGEREF _Toc4584632 \h </w:instrText>
+          <w:instrText xml:space="preserve"> PAGEREF _Toc133421026 \h </w:instrText>
         </w:r>
         <w:r>
           <w:rPr>
@@ -574,22 +574,96 @@
       <w:pPr>
         <w:pStyle w:val="TOC2"/>
         <w:rPr>
-          <w:rFonts w:ascii="Calibri" w:hAnsi="Calibri" w:cs="Arial"/>
+          <w:rFonts w:asciiTheme="minorHAnsi" w:eastAsiaTheme="minorEastAsia" w:hAnsiTheme="minorHAnsi" w:cstheme="minorBidi"/>
           <w:sz w:val="22"/>
           <w:szCs w:val="22"/>
         </w:rPr>
       </w:pPr>
-      <w:hyperlink w:anchor="_Toc4584633" w:history="1">
+      <w:hyperlink w:anchor="_Toc133421027" w:history="1">
+        <w:r>
+          <w:rPr>
+            <w:rStyle w:val="Hyperlink"/>
+          </w:rPr>
+          <w:t>2.1</w:t>
+        </w:r>
+        <w:r>
+          <w:rPr>
+            <w:rFonts w:asciiTheme="minorHAnsi" w:eastAsiaTheme="minorEastAsia" w:hAnsiTheme="minorHAnsi" w:cstheme="minorBidi"/>
+            <w:sz w:val="22"/>
+            <w:szCs w:val="22"/>
+          </w:rPr>
+          <w:tab/>
+        </w:r>
+        <w:r>
+          <w:rPr>
+            <w:rStyle w:val="Hyperlink"/>
+            <w:rFonts w:ascii="Arial" w:hAnsi="Arial" w:cs="Arial"/>
+          </w:rPr>
+          <w:t>General Product Overview</w:t>
+        </w:r>
+        <w:r>
+          <w:rPr>
+            <w:webHidden/>
+          </w:rPr>
+          <w:tab/>
+        </w:r>
+        <w:r>
+          <w:rPr>
+            <w:webHidden/>
+          </w:rPr>
+          <w:fldChar w:fldCharType="begin"/>
+        </w:r>
+        <w:r>
+          <w:rPr>
+            <w:webHidden/>
+          </w:rPr>
+          <w:instrText xml:space="preserve"> PAGEREF _Toc133421027 \h </w:instrText>
+        </w:r>
+        <w:r>
+          <w:rPr>
+            <w:webHidden/>
+          </w:rPr>
+        </w:r>
+        <w:r>
+          <w:rPr>
+            <w:webHidden/>
+          </w:rPr>
+          <w:fldChar w:fldCharType="separate"/>
+        </w:r>
+        <w:r>
+          <w:rPr>
+            <w:webHidden/>
+          </w:rPr>
+          <w:t>3</w:t>
+        </w:r>
+        <w:r>
+          <w:rPr>
+            <w:webHidden/>
+          </w:rPr>
+          <w:fldChar w:fldCharType="end"/>
+        </w:r>
+      </w:hyperlink>
+    </w:p>
+    <w:p>
+      <w:pPr>
+        <w:pStyle w:val="TOC2"/>
+        <w:rPr>
+          <w:rFonts w:asciiTheme="minorHAnsi" w:eastAsiaTheme="minorEastAsia" w:hAnsiTheme="minorHAnsi" w:cstheme="minorBidi"/>
+          <w:sz w:val="22"/>
+          <w:szCs w:val="22"/>
+        </w:rPr>
+      </w:pPr>
+      <w:hyperlink w:anchor="_Toc133421028" w:history="1">
         <w:r>
           <w:rPr>
             <w:rStyle w:val="Hyperlink"/>
             <w:rFonts w:cs="Arial"/>
           </w:rPr>
-          <w:t>2.1</w:t>
-        </w:r>
-        <w:r>
-          <w:rPr>
-            <w:rFonts w:ascii="Calibri" w:hAnsi="Calibri" w:cs="Arial"/>
+          <w:t>2.2</w:t>
+        </w:r>
+        <w:r>
+          <w:rPr>
+            <w:rFonts w:asciiTheme="minorHAnsi" w:eastAsiaTheme="minorEastAsia" w:hAnsiTheme="minorHAnsi" w:cstheme="minorBidi"/>
             <w:sz w:val="22"/>
             <w:szCs w:val="22"/>
           </w:rPr>
@@ -618,7 +692,7 @@
           <w:rPr>
             <w:webHidden/>
           </w:rPr>
-          <w:instrText xml:space="preserve"> PAGEREF _Toc4584633 \h </w:instrText>
+          <w:instrText xml:space="preserve"> PAGEREF _Toc133421028 \h </w:instrText>
         </w:r>
         <w:r>
           <w:rPr>
@@ -649,7 +723,7 @@
       <w:pPr>
         <w:pStyle w:val="TOC1"/>
         <w:rPr>
-          <w:rFonts w:ascii="Calibri" w:hAnsi="Calibri" w:cs="Arial"/>
+          <w:rFonts w:asciiTheme="minorHAnsi" w:eastAsiaTheme="minorEastAsia" w:hAnsiTheme="minorHAnsi" w:cstheme="minorBidi"/>
           <w:b w:val="0"/>
           <w:bCs w:val="0"/>
           <w:caps w:val="0"/>
@@ -657,7 +731,7 @@
           <w:szCs w:val="22"/>
         </w:rPr>
       </w:pPr>
-      <w:hyperlink w:anchor="_Toc4584634" w:history="1">
+      <w:hyperlink w:anchor="_Toc133421029" w:history="1">
         <w:r>
           <w:rPr>
             <w:rStyle w:val="Hyperlink"/>
@@ -666,7 +740,7 @@
         </w:r>
         <w:r>
           <w:rPr>
-            <w:rFonts w:ascii="Calibri" w:hAnsi="Calibri" w:cs="Arial"/>
+            <w:rFonts w:asciiTheme="minorHAnsi" w:eastAsiaTheme="minorEastAsia" w:hAnsiTheme="minorHAnsi" w:cstheme="minorBidi"/>
             <w:b w:val="0"/>
             <w:bCs w:val="0"/>
             <w:caps w:val="0"/>
@@ -697,7 +771,7 @@
           <w:rPr>
             <w:webHidden/>
           </w:rPr>
-          <w:instrText xml:space="preserve"> PAGEREF _Toc4584634 \h </w:instrText>
+          <w:instrText xml:space="preserve"> PAGEREF _Toc133421029 \h </w:instrText>
         </w:r>
         <w:r>
           <w:rPr>
@@ -714,7 +788,7 @@
           <w:rPr>
             <w:webHidden/>
           </w:rPr>
-          <w:t>3</w:t>
+          <w:t>4</w:t>
         </w:r>
         <w:r>
           <w:rPr>
@@ -728,12 +802,12 @@
       <w:pPr>
         <w:pStyle w:val="TOC2"/>
         <w:rPr>
-          <w:rFonts w:ascii="Calibri" w:hAnsi="Calibri" w:cs="Arial"/>
+          <w:rFonts w:asciiTheme="minorHAnsi" w:eastAsiaTheme="minorEastAsia" w:hAnsiTheme="minorHAnsi" w:cstheme="minorBidi"/>
           <w:sz w:val="22"/>
           <w:szCs w:val="22"/>
         </w:rPr>
       </w:pPr>
-      <w:hyperlink w:anchor="_Toc4584635" w:history="1">
+      <w:hyperlink w:anchor="_Toc133421030" w:history="1">
         <w:r>
           <w:rPr>
             <w:rStyle w:val="Hyperlink"/>
@@ -743,7 +817,7 @@
         </w:r>
         <w:r>
           <w:rPr>
-            <w:rFonts w:ascii="Calibri" w:hAnsi="Calibri" w:cs="Arial"/>
+            <w:rFonts w:asciiTheme="minorHAnsi" w:eastAsiaTheme="minorEastAsia" w:hAnsiTheme="minorHAnsi" w:cstheme="minorBidi"/>
             <w:sz w:val="22"/>
             <w:szCs w:val="22"/>
           </w:rPr>
@@ -754,7 +828,7 @@
             <w:rStyle w:val="Hyperlink"/>
             <w:rFonts w:ascii="Arial" w:hAnsi="Arial" w:cs="Arial"/>
           </w:rPr>
-          <w:t>Logical View</w:t>
+          <w:t>Hardware Architecture</w:t>
         </w:r>
         <w:r>
           <w:rPr>
@@ -772,7 +846,7 @@
           <w:rPr>
             <w:webHidden/>
           </w:rPr>
-          <w:instrText xml:space="preserve"> PAGEREF _Toc4584635 \h </w:instrText>
+          <w:instrText xml:space="preserve"> PAGEREF _Toc133421030 \h </w:instrText>
         </w:r>
         <w:r>
           <w:rPr>
@@ -789,7 +863,7 @@
           <w:rPr>
             <w:webHidden/>
           </w:rPr>
-          <w:t>3</w:t>
+          <w:t>4</w:t>
         </w:r>
         <w:r>
           <w:rPr>
@@ -803,12 +877,12 @@
       <w:pPr>
         <w:pStyle w:val="TOC2"/>
         <w:rPr>
-          <w:rFonts w:ascii="Calibri" w:hAnsi="Calibri" w:cs="Arial"/>
+          <w:rFonts w:asciiTheme="minorHAnsi" w:eastAsiaTheme="minorEastAsia" w:hAnsiTheme="minorHAnsi" w:cstheme="minorBidi"/>
           <w:sz w:val="22"/>
           <w:szCs w:val="22"/>
         </w:rPr>
       </w:pPr>
-      <w:hyperlink w:anchor="_Toc4584636" w:history="1">
+      <w:hyperlink w:anchor="_Toc133421031" w:history="1">
         <w:r>
           <w:rPr>
             <w:rStyle w:val="Hyperlink"/>
@@ -818,7 +892,7 @@
         </w:r>
         <w:r>
           <w:rPr>
-            <w:rFonts w:ascii="Calibri" w:hAnsi="Calibri" w:cs="Arial"/>
+            <w:rFonts w:asciiTheme="minorHAnsi" w:eastAsiaTheme="minorEastAsia" w:hAnsiTheme="minorHAnsi" w:cstheme="minorBidi"/>
             <w:sz w:val="22"/>
             <w:szCs w:val="22"/>
           </w:rPr>
@@ -829,7 +903,14 @@
             <w:rStyle w:val="Hyperlink"/>
             <w:rFonts w:ascii="Arial" w:hAnsi="Arial" w:cs="Arial"/>
           </w:rPr>
-          <w:t>Hardware Architecture</w:t>
+          <w:t>Software Architectur</w:t>
+        </w:r>
+        <w:r>
+          <w:rPr>
+            <w:rStyle w:val="Hyperlink"/>
+            <w:rFonts w:ascii="Arial" w:hAnsi="Arial" w:cs="Arial"/>
+          </w:rPr>
+          <w:t>e</w:t>
         </w:r>
         <w:r>
           <w:rPr>
@@ -847,7 +928,7 @@
           <w:rPr>
             <w:webHidden/>
           </w:rPr>
-          <w:instrText xml:space="preserve"> PAGEREF _Toc4584636 \h </w:instrText>
+          <w:instrText xml:space="preserve"> PAGEREF _Toc133421031 \h </w:instrText>
         </w:r>
         <w:r>
           <w:rPr>
@@ -864,7 +945,7 @@
           <w:rPr>
             <w:webHidden/>
           </w:rPr>
-          <w:t>3</w:t>
+          <w:t>4</w:t>
         </w:r>
         <w:r>
           <w:rPr>
@@ -878,12 +959,12 @@
       <w:pPr>
         <w:pStyle w:val="TOC2"/>
         <w:rPr>
-          <w:rFonts w:ascii="Calibri" w:hAnsi="Calibri" w:cs="Arial"/>
+          <w:rFonts w:asciiTheme="minorHAnsi" w:eastAsiaTheme="minorEastAsia" w:hAnsiTheme="minorHAnsi" w:cstheme="minorBidi"/>
           <w:sz w:val="22"/>
           <w:szCs w:val="22"/>
         </w:rPr>
       </w:pPr>
-      <w:hyperlink w:anchor="_Toc4584637" w:history="1">
+      <w:hyperlink w:anchor="_Toc133421032" w:history="1">
         <w:r>
           <w:rPr>
             <w:rStyle w:val="Hyperlink"/>
@@ -893,7 +974,7 @@
         </w:r>
         <w:r>
           <w:rPr>
-            <w:rFonts w:ascii="Calibri" w:hAnsi="Calibri" w:cs="Arial"/>
+            <w:rFonts w:asciiTheme="minorHAnsi" w:eastAsiaTheme="minorEastAsia" w:hAnsiTheme="minorHAnsi" w:cstheme="minorBidi"/>
             <w:sz w:val="22"/>
             <w:szCs w:val="22"/>
           </w:rPr>
@@ -904,7 +985,7 @@
             <w:rStyle w:val="Hyperlink"/>
             <w:rFonts w:ascii="Arial" w:hAnsi="Arial" w:cs="Arial"/>
           </w:rPr>
-          <w:t>Software Architecture</w:t>
+          <w:t>Performance Considerations</w:t>
         </w:r>
         <w:r>
           <w:rPr>
@@ -922,7 +1003,7 @@
           <w:rPr>
             <w:webHidden/>
           </w:rPr>
-          <w:instrText xml:space="preserve"> PAGEREF _Toc4584637 \h </w:instrText>
+          <w:instrText xml:space="preserve"> PAGEREF _Toc133421032 \h </w:instrText>
         </w:r>
         <w:r>
           <w:rPr>
@@ -939,7 +1020,7 @@
           <w:rPr>
             <w:webHidden/>
           </w:rPr>
-          <w:t>3</w:t>
+          <w:t>5</w:t>
         </w:r>
         <w:r>
           <w:rPr>
@@ -953,12 +1034,12 @@
       <w:pPr>
         <w:pStyle w:val="TOC2"/>
         <w:rPr>
-          <w:rFonts w:ascii="Calibri" w:hAnsi="Calibri" w:cs="Arial"/>
+          <w:rFonts w:asciiTheme="minorHAnsi" w:eastAsiaTheme="minorEastAsia" w:hAnsiTheme="minorHAnsi" w:cstheme="minorBidi"/>
           <w:sz w:val="22"/>
           <w:szCs w:val="22"/>
         </w:rPr>
       </w:pPr>
-      <w:hyperlink w:anchor="_Toc4584638" w:history="1">
+      <w:hyperlink w:anchor="_Toc133421033" w:history="1">
         <w:r>
           <w:rPr>
             <w:rStyle w:val="Hyperlink"/>
@@ -968,7 +1049,7 @@
         </w:r>
         <w:r>
           <w:rPr>
-            <w:rFonts w:ascii="Calibri" w:hAnsi="Calibri" w:cs="Arial"/>
+            <w:rFonts w:asciiTheme="minorHAnsi" w:eastAsiaTheme="minorEastAsia" w:hAnsiTheme="minorHAnsi" w:cstheme="minorBidi"/>
             <w:sz w:val="22"/>
             <w:szCs w:val="22"/>
           </w:rPr>
@@ -979,7 +1060,7 @@
             <w:rStyle w:val="Hyperlink"/>
             <w:rFonts w:ascii="Arial" w:hAnsi="Arial" w:cs="Arial"/>
           </w:rPr>
-          <w:t>Security Architecture</w:t>
+          <w:t>Power Considerations</w:t>
         </w:r>
         <w:r>
           <w:rPr>
@@ -997,7 +1078,7 @@
           <w:rPr>
             <w:webHidden/>
           </w:rPr>
-          <w:instrText xml:space="preserve"> PAGEREF _Toc4584638 \h </w:instrText>
+          <w:instrText xml:space="preserve"> PAGEREF _Toc133421033 \h </w:instrText>
         </w:r>
         <w:r>
           <w:rPr>
@@ -1014,7 +1095,7 @@
           <w:rPr>
             <w:webHidden/>
           </w:rPr>
-          <w:t>3</w:t>
+          <w:t>6</w:t>
         </w:r>
         <w:r>
           <w:rPr>
@@ -1028,12 +1109,12 @@
       <w:pPr>
         <w:pStyle w:val="TOC2"/>
         <w:rPr>
-          <w:rFonts w:ascii="Calibri" w:hAnsi="Calibri" w:cs="Arial"/>
+          <w:rFonts w:asciiTheme="minorHAnsi" w:eastAsiaTheme="minorEastAsia" w:hAnsiTheme="minorHAnsi" w:cstheme="minorBidi"/>
           <w:sz w:val="22"/>
           <w:szCs w:val="22"/>
         </w:rPr>
       </w:pPr>
-      <w:hyperlink w:anchor="_Toc4584639" w:history="1">
+      <w:hyperlink w:anchor="_Toc133421034" w:history="1">
         <w:r>
           <w:rPr>
             <w:rStyle w:val="Hyperlink"/>
@@ -1043,7 +1124,7 @@
         </w:r>
         <w:r>
           <w:rPr>
-            <w:rFonts w:ascii="Calibri" w:hAnsi="Calibri" w:cs="Arial"/>
+            <w:rFonts w:asciiTheme="minorHAnsi" w:eastAsiaTheme="minorEastAsia" w:hAnsiTheme="minorHAnsi" w:cstheme="minorBidi"/>
             <w:sz w:val="22"/>
             <w:szCs w:val="22"/>
           </w:rPr>
@@ -1054,7 +1135,7 @@
             <w:rStyle w:val="Hyperlink"/>
             <w:rFonts w:ascii="Arial" w:hAnsi="Arial" w:cs="Arial"/>
           </w:rPr>
-          <w:t>Communication Architecture</w:t>
+          <w:t>Sensors/Actuators Description</w:t>
         </w:r>
         <w:r>
           <w:rPr>
@@ -1072,7 +1153,7 @@
           <w:rPr>
             <w:webHidden/>
           </w:rPr>
-          <w:instrText xml:space="preserve"> PAGEREF _Toc4584639 \h </w:instrText>
+          <w:instrText xml:space="preserve"> PAGEREF _Toc133421034 \h </w:instrText>
         </w:r>
         <w:r>
           <w:rPr>
@@ -1089,7 +1170,7 @@
           <w:rPr>
             <w:webHidden/>
           </w:rPr>
-          <w:t>3</w:t>
+          <w:t>6</w:t>
         </w:r>
         <w:r>
           <w:rPr>
@@ -1101,234 +1182,9 @@
     </w:p>
     <w:p>
       <w:pPr>
-        <w:pStyle w:val="TOC2"/>
-        <w:rPr>
-          <w:rFonts w:ascii="Calibri" w:hAnsi="Calibri" w:cs="Arial"/>
-          <w:sz w:val="22"/>
-          <w:szCs w:val="22"/>
-        </w:rPr>
-      </w:pPr>
-      <w:hyperlink w:anchor="_Toc4584640" w:history="1">
-        <w:r>
-          <w:rPr>
-            <w:rStyle w:val="Hyperlink"/>
-            <w:rFonts w:cs="Arial"/>
-          </w:rPr>
-          <w:t>3.6</w:t>
-        </w:r>
-        <w:r>
-          <w:rPr>
-            <w:rFonts w:ascii="Calibri" w:hAnsi="Calibri" w:cs="Arial"/>
-            <w:sz w:val="22"/>
-            <w:szCs w:val="22"/>
-          </w:rPr>
-          <w:tab/>
-        </w:r>
-        <w:r>
-          <w:rPr>
-            <w:rStyle w:val="Hyperlink"/>
-            <w:rFonts w:ascii="Arial" w:hAnsi="Arial" w:cs="Arial"/>
-          </w:rPr>
-          <w:t>Performance Considerations</w:t>
-        </w:r>
-        <w:r>
-          <w:rPr>
-            <w:webHidden/>
-          </w:rPr>
-          <w:tab/>
-        </w:r>
-        <w:r>
-          <w:rPr>
-            <w:webHidden/>
-          </w:rPr>
-          <w:fldChar w:fldCharType="begin"/>
-        </w:r>
-        <w:r>
-          <w:rPr>
-            <w:webHidden/>
-          </w:rPr>
-          <w:instrText xml:space="preserve"> PAGEREF _Toc4584640 \h </w:instrText>
-        </w:r>
-        <w:r>
-          <w:rPr>
-            <w:webHidden/>
-          </w:rPr>
-        </w:r>
-        <w:r>
-          <w:rPr>
-            <w:webHidden/>
-          </w:rPr>
-          <w:fldChar w:fldCharType="separate"/>
-        </w:r>
-        <w:r>
-          <w:rPr>
-            <w:webHidden/>
-          </w:rPr>
-          <w:t>3</w:t>
-        </w:r>
-        <w:r>
-          <w:rPr>
-            <w:webHidden/>
-          </w:rPr>
-          <w:fldChar w:fldCharType="end"/>
-        </w:r>
-      </w:hyperlink>
-    </w:p>
-    <w:p>
-      <w:pPr>
-        <w:pStyle w:val="TOC2"/>
-        <w:rPr>
-          <w:rFonts w:ascii="Calibri" w:hAnsi="Calibri" w:cs="Arial"/>
-          <w:sz w:val="22"/>
-          <w:szCs w:val="22"/>
-        </w:rPr>
-      </w:pPr>
-      <w:hyperlink w:anchor="_Toc4584641" w:history="1">
-        <w:r>
-          <w:rPr>
-            <w:rStyle w:val="Hyperlink"/>
-            <w:rFonts w:cs="Arial"/>
-          </w:rPr>
-          <w:t>3.7</w:t>
-        </w:r>
-        <w:r>
-          <w:rPr>
-            <w:rFonts w:ascii="Calibri" w:hAnsi="Calibri" w:cs="Arial"/>
-            <w:sz w:val="22"/>
-            <w:szCs w:val="22"/>
-          </w:rPr>
-          <w:tab/>
-        </w:r>
-        <w:r>
-          <w:rPr>
-            <w:rStyle w:val="Hyperlink"/>
-            <w:rFonts w:ascii="Arial" w:hAnsi="Arial" w:cs="Arial"/>
-          </w:rPr>
-          <w:t>Power considerations</w:t>
-        </w:r>
-        <w:r>
-          <w:rPr>
-            <w:webHidden/>
-          </w:rPr>
-          <w:tab/>
-        </w:r>
-        <w:r>
-          <w:rPr>
-            <w:webHidden/>
-          </w:rPr>
-          <w:fldChar w:fldCharType="begin"/>
-        </w:r>
-        <w:r>
-          <w:rPr>
-            <w:webHidden/>
-          </w:rPr>
-          <w:instrText xml:space="preserve"> PAGEREF _Toc4584641 \h </w:instrText>
-        </w:r>
-        <w:r>
-          <w:rPr>
-            <w:webHidden/>
-          </w:rPr>
-        </w:r>
-        <w:r>
-          <w:rPr>
-            <w:webHidden/>
-          </w:rPr>
-          <w:fldChar w:fldCharType="separate"/>
-        </w:r>
-        <w:r>
-          <w:rPr>
-            <w:webHidden/>
-          </w:rPr>
-          <w:t>3</w:t>
-        </w:r>
-        <w:r>
-          <w:rPr>
-            <w:webHidden/>
-          </w:rPr>
-          <w:fldChar w:fldCharType="end"/>
-        </w:r>
-      </w:hyperlink>
-    </w:p>
-    <w:p>
-      <w:pPr>
-        <w:pStyle w:val="TOC2"/>
-        <w:rPr>
-          <w:rFonts w:ascii="Calibri" w:hAnsi="Calibri" w:cs="Arial"/>
-          <w:sz w:val="22"/>
-          <w:szCs w:val="22"/>
-        </w:rPr>
-      </w:pPr>
-      <w:hyperlink w:anchor="_Toc4584642" w:history="1">
-        <w:r>
-          <w:rPr>
-            <w:rStyle w:val="Hyperlink"/>
-            <w:rFonts w:cs="Arial"/>
-          </w:rPr>
-          <w:t>3.8</w:t>
-        </w:r>
-        <w:r>
-          <w:rPr>
-            <w:rFonts w:ascii="Calibri" w:hAnsi="Calibri" w:cs="Arial"/>
-            <w:sz w:val="22"/>
-            <w:szCs w:val="22"/>
-          </w:rPr>
-          <w:tab/>
-        </w:r>
-        <w:r>
-          <w:rPr>
-            <w:rStyle w:val="Hyperlink"/>
-            <w:rFonts w:ascii="Arial" w:hAnsi="Arial" w:cs="Arial"/>
-          </w:rPr>
-          <w:t>SENSORS/aCTUATORS DESCRIPTION</w:t>
-        </w:r>
-        <w:r>
-          <w:rPr>
-            <w:webHidden/>
-          </w:rPr>
-          <w:tab/>
-        </w:r>
-        <w:r>
-          <w:rPr>
-            <w:webHidden/>
-          </w:rPr>
-          <w:fldChar w:fldCharType="begin"/>
-        </w:r>
-        <w:r>
-          <w:rPr>
-            <w:webHidden/>
-          </w:rPr>
-          <w:instrText xml:space="preserve"> PAGEREF _Toc4584642 \h </w:instrText>
-        </w:r>
-        <w:r>
-          <w:rPr>
-            <w:webHidden/>
-          </w:rPr>
-        </w:r>
-        <w:r>
-          <w:rPr>
-            <w:webHidden/>
-          </w:rPr>
-          <w:fldChar w:fldCharType="separate"/>
-        </w:r>
-        <w:r>
-          <w:rPr>
-            <w:webHidden/>
-          </w:rPr>
-          <w:t>3</w:t>
-        </w:r>
-        <w:r>
-          <w:rPr>
-            <w:webHidden/>
-          </w:rPr>
-          <w:fldChar w:fldCharType="end"/>
-        </w:r>
-      </w:hyperlink>
-    </w:p>
-    <w:p>
-      <w:pPr>
         <w:pStyle w:val="TOC1"/>
         <w:rPr>
-          <w:rFonts w:ascii="Calibri" w:hAnsi="Calibri" w:cs="Arial"/>
+          <w:rFonts w:asciiTheme="minorHAnsi" w:eastAsiaTheme="minorEastAsia" w:hAnsiTheme="minorHAnsi" w:cstheme="minorBidi"/>
           <w:b w:val="0"/>
           <w:bCs w:val="0"/>
           <w:caps w:val="0"/>
@@ -1336,7 +1192,7 @@
           <w:szCs w:val="22"/>
         </w:rPr>
       </w:pPr>
-      <w:hyperlink w:anchor="_Toc4584643" w:history="1">
+      <w:hyperlink w:anchor="_Toc133421035" w:history="1">
         <w:r>
           <w:rPr>
             <w:rStyle w:val="Hyperlink"/>
@@ -1345,7 +1201,7 @@
         </w:r>
         <w:r>
           <w:rPr>
-            <w:rFonts w:ascii="Calibri" w:hAnsi="Calibri" w:cs="Arial"/>
+            <w:rFonts w:asciiTheme="minorHAnsi" w:eastAsiaTheme="minorEastAsia" w:hAnsiTheme="minorHAnsi" w:cstheme="minorBidi"/>
             <w:b w:val="0"/>
             <w:bCs w:val="0"/>
             <w:caps w:val="0"/>
@@ -1376,7 +1232,7 @@
           <w:rPr>
             <w:webHidden/>
           </w:rPr>
-          <w:instrText xml:space="preserve"> PAGEREF _Toc4584643 \h </w:instrText>
+          <w:instrText xml:space="preserve"> PAGEREF _Toc133421035 \h </w:instrText>
         </w:r>
         <w:r>
           <w:rPr>
@@ -1393,7 +1249,7 @@
           <w:rPr>
             <w:webHidden/>
           </w:rPr>
-          <w:t>3</w:t>
+          <w:t>6</w:t>
         </w:r>
         <w:r>
           <w:rPr>
@@ -1407,12 +1263,12 @@
       <w:pPr>
         <w:pStyle w:val="TOC2"/>
         <w:rPr>
-          <w:rFonts w:ascii="Calibri" w:hAnsi="Calibri" w:cs="Arial"/>
+          <w:rFonts w:asciiTheme="minorHAnsi" w:eastAsiaTheme="minorEastAsia" w:hAnsiTheme="minorHAnsi" w:cstheme="minorBidi"/>
           <w:sz w:val="22"/>
           <w:szCs w:val="22"/>
         </w:rPr>
       </w:pPr>
-      <w:hyperlink w:anchor="_Toc4584644" w:history="1">
+      <w:hyperlink w:anchor="_Toc133421036" w:history="1">
         <w:r>
           <w:rPr>
             <w:rStyle w:val="Hyperlink"/>
@@ -1422,7 +1278,7 @@
         </w:r>
         <w:r>
           <w:rPr>
-            <w:rFonts w:ascii="Calibri" w:hAnsi="Calibri" w:cs="Arial"/>
+            <w:rFonts w:asciiTheme="minorHAnsi" w:eastAsiaTheme="minorEastAsia" w:hAnsiTheme="minorHAnsi" w:cstheme="minorBidi"/>
             <w:sz w:val="22"/>
             <w:szCs w:val="22"/>
           </w:rPr>
@@ -1451,7 +1307,7 @@
           <w:rPr>
             <w:webHidden/>
           </w:rPr>
-          <w:instrText xml:space="preserve"> PAGEREF _Toc4584644 \h </w:instrText>
+          <w:instrText xml:space="preserve"> PAGEREF _Toc133421036 \h </w:instrText>
         </w:r>
         <w:r>
           <w:rPr>
@@ -1468,7 +1324,7 @@
           <w:rPr>
             <w:webHidden/>
           </w:rPr>
-          <w:t>4</w:t>
+          <w:t>6</w:t>
         </w:r>
         <w:r>
           <w:rPr>
@@ -1482,12 +1338,12 @@
       <w:pPr>
         <w:pStyle w:val="TOC2"/>
         <w:rPr>
-          <w:rFonts w:ascii="Calibri" w:hAnsi="Calibri" w:cs="Arial"/>
+          <w:rFonts w:asciiTheme="minorHAnsi" w:eastAsiaTheme="minorEastAsia" w:hAnsiTheme="minorHAnsi" w:cstheme="minorBidi"/>
           <w:sz w:val="22"/>
           <w:szCs w:val="22"/>
         </w:rPr>
       </w:pPr>
-      <w:hyperlink w:anchor="_Toc4584645" w:history="1">
+      <w:hyperlink w:anchor="_Toc133421037" w:history="1">
         <w:r>
           <w:rPr>
             <w:rStyle w:val="Hyperlink"/>
@@ -1497,7 +1353,7 @@
         </w:r>
         <w:r>
           <w:rPr>
-            <w:rFonts w:ascii="Calibri" w:hAnsi="Calibri" w:cs="Arial"/>
+            <w:rFonts w:asciiTheme="minorHAnsi" w:eastAsiaTheme="minorEastAsia" w:hAnsiTheme="minorHAnsi" w:cstheme="minorBidi"/>
             <w:sz w:val="22"/>
             <w:szCs w:val="22"/>
           </w:rPr>
@@ -1526,7 +1382,7 @@
           <w:rPr>
             <w:webHidden/>
           </w:rPr>
-          <w:instrText xml:space="preserve"> PAGEREF _Toc4584645 \h </w:instrText>
+          <w:instrText xml:space="preserve"> PAGEREF _Toc133421037 \h </w:instrText>
         </w:r>
         <w:r>
           <w:rPr>
@@ -1543,7 +1399,7 @@
           <w:rPr>
             <w:webHidden/>
           </w:rPr>
-          <w:t>4</w:t>
+          <w:t>6</w:t>
         </w:r>
         <w:r>
           <w:rPr>
@@ -1557,12 +1413,12 @@
       <w:pPr>
         <w:pStyle w:val="TOC2"/>
         <w:rPr>
-          <w:rFonts w:ascii="Calibri" w:hAnsi="Calibri" w:cs="Arial"/>
+          <w:rFonts w:asciiTheme="minorHAnsi" w:eastAsiaTheme="minorEastAsia" w:hAnsiTheme="minorHAnsi" w:cstheme="minorBidi"/>
           <w:sz w:val="22"/>
           <w:szCs w:val="22"/>
         </w:rPr>
       </w:pPr>
-      <w:hyperlink w:anchor="_Toc4584646" w:history="1">
+      <w:hyperlink w:anchor="_Toc133421038" w:history="1">
         <w:r>
           <w:rPr>
             <w:rStyle w:val="Hyperlink"/>
@@ -1572,7 +1428,7 @@
         </w:r>
         <w:r>
           <w:rPr>
-            <w:rFonts w:ascii="Calibri" w:hAnsi="Calibri" w:cs="Arial"/>
+            <w:rFonts w:asciiTheme="minorHAnsi" w:eastAsiaTheme="minorEastAsia" w:hAnsiTheme="minorHAnsi" w:cstheme="minorBidi"/>
             <w:sz w:val="22"/>
             <w:szCs w:val="22"/>
           </w:rPr>
@@ -1601,7 +1457,7 @@
           <w:rPr>
             <w:webHidden/>
           </w:rPr>
-          <w:instrText xml:space="preserve"> PAGEREF _Toc4584646 \h </w:instrText>
+          <w:instrText xml:space="preserve"> PAGEREF _Toc133421038 \h </w:instrText>
         </w:r>
         <w:r>
           <w:rPr>
@@ -1618,7 +1474,7 @@
           <w:rPr>
             <w:webHidden/>
           </w:rPr>
-          <w:t>4</w:t>
+          <w:t>6</w:t>
         </w:r>
         <w:r>
           <w:rPr>
@@ -1632,12 +1488,12 @@
       <w:pPr>
         <w:pStyle w:val="TOC2"/>
         <w:rPr>
-          <w:rFonts w:ascii="Calibri" w:hAnsi="Calibri" w:cs="Arial"/>
+          <w:rFonts w:asciiTheme="minorHAnsi" w:eastAsiaTheme="minorEastAsia" w:hAnsiTheme="minorHAnsi" w:cstheme="minorBidi"/>
           <w:sz w:val="22"/>
           <w:szCs w:val="22"/>
         </w:rPr>
       </w:pPr>
-      <w:hyperlink w:anchor="_Toc4584647" w:history="1">
+      <w:hyperlink w:anchor="_Toc133421039" w:history="1">
         <w:r>
           <w:rPr>
             <w:rStyle w:val="Hyperlink"/>
@@ -1647,7 +1503,7 @@
         </w:r>
         <w:r>
           <w:rPr>
-            <w:rFonts w:ascii="Calibri" w:hAnsi="Calibri" w:cs="Arial"/>
+            <w:rFonts w:asciiTheme="minorHAnsi" w:eastAsiaTheme="minorEastAsia" w:hAnsiTheme="minorHAnsi" w:cstheme="minorBidi"/>
             <w:sz w:val="22"/>
             <w:szCs w:val="22"/>
           </w:rPr>
@@ -1676,7 +1532,7 @@
           <w:rPr>
             <w:webHidden/>
           </w:rPr>
-          <w:instrText xml:space="preserve"> PAGEREF _Toc4584647 \h </w:instrText>
+          <w:instrText xml:space="preserve"> PAGEREF _Toc133421039 \h </w:instrText>
         </w:r>
         <w:r>
           <w:rPr>
@@ -1693,7 +1549,7 @@
           <w:rPr>
             <w:webHidden/>
           </w:rPr>
-          <w:t>4</w:t>
+          <w:t>7</w:t>
         </w:r>
         <w:r>
           <w:rPr>
@@ -1707,12 +1563,12 @@
       <w:pPr>
         <w:pStyle w:val="TOC2"/>
         <w:rPr>
-          <w:rFonts w:ascii="Calibri" w:hAnsi="Calibri" w:cs="Arial"/>
+          <w:rFonts w:asciiTheme="minorHAnsi" w:eastAsiaTheme="minorEastAsia" w:hAnsiTheme="minorHAnsi" w:cstheme="minorBidi"/>
           <w:sz w:val="22"/>
           <w:szCs w:val="22"/>
         </w:rPr>
       </w:pPr>
-      <w:hyperlink w:anchor="_Toc4584648" w:history="1">
+      <w:hyperlink w:anchor="_Toc133421040" w:history="1">
         <w:r>
           <w:rPr>
             <w:rStyle w:val="Hyperlink"/>
@@ -1722,7 +1578,7 @@
         </w:r>
         <w:r>
           <w:rPr>
-            <w:rFonts w:ascii="Calibri" w:hAnsi="Calibri" w:cs="Arial"/>
+            <w:rFonts w:asciiTheme="minorHAnsi" w:eastAsiaTheme="minorEastAsia" w:hAnsiTheme="minorHAnsi" w:cstheme="minorBidi"/>
             <w:sz w:val="22"/>
             <w:szCs w:val="22"/>
           </w:rPr>
@@ -1751,7 +1607,7 @@
           <w:rPr>
             <w:webHidden/>
           </w:rPr>
-          <w:instrText xml:space="preserve"> PAGEREF _Toc4584648 \h </w:instrText>
+          <w:instrText xml:space="preserve"> PAGEREF _Toc133421040 \h </w:instrText>
         </w:r>
         <w:r>
           <w:rPr>
@@ -1768,7 +1624,7 @@
           <w:rPr>
             <w:webHidden/>
           </w:rPr>
-          <w:t>4</w:t>
+          <w:t>7</w:t>
         </w:r>
         <w:r>
           <w:rPr>
@@ -1782,12 +1638,12 @@
       <w:pPr>
         <w:pStyle w:val="TOC2"/>
         <w:rPr>
-          <w:rFonts w:ascii="Calibri" w:hAnsi="Calibri" w:cs="Arial"/>
+          <w:rFonts w:asciiTheme="minorHAnsi" w:eastAsiaTheme="minorEastAsia" w:hAnsiTheme="minorHAnsi" w:cstheme="minorBidi"/>
           <w:sz w:val="22"/>
           <w:szCs w:val="22"/>
         </w:rPr>
       </w:pPr>
-      <w:hyperlink w:anchor="_Toc4584649" w:history="1">
+      <w:hyperlink w:anchor="_Toc133421041" w:history="1">
         <w:r>
           <w:rPr>
             <w:rStyle w:val="Hyperlink"/>
@@ -1797,7 +1653,7 @@
         </w:r>
         <w:r>
           <w:rPr>
-            <w:rFonts w:ascii="Calibri" w:hAnsi="Calibri" w:cs="Arial"/>
+            <w:rFonts w:asciiTheme="minorHAnsi" w:eastAsiaTheme="minorEastAsia" w:hAnsiTheme="minorHAnsi" w:cstheme="minorBidi"/>
             <w:sz w:val="22"/>
             <w:szCs w:val="22"/>
           </w:rPr>
@@ -1826,7 +1682,7 @@
           <w:rPr>
             <w:webHidden/>
           </w:rPr>
-          <w:instrText xml:space="preserve"> PAGEREF _Toc4584649 \h </w:instrText>
+          <w:instrText xml:space="preserve"> PAGEREF _Toc133421041 \h </w:instrText>
         </w:r>
         <w:r>
           <w:rPr>
@@ -1843,7 +1699,7 @@
           <w:rPr>
             <w:webHidden/>
           </w:rPr>
-          <w:t>4</w:t>
+          <w:t>7</w:t>
         </w:r>
         <w:r>
           <w:rPr>
@@ -1857,12 +1713,12 @@
       <w:pPr>
         <w:pStyle w:val="TOC2"/>
         <w:rPr>
-          <w:rFonts w:ascii="Calibri" w:hAnsi="Calibri" w:cs="Arial"/>
+          <w:rFonts w:asciiTheme="minorHAnsi" w:eastAsiaTheme="minorEastAsia" w:hAnsiTheme="minorHAnsi" w:cstheme="minorBidi"/>
           <w:sz w:val="22"/>
           <w:szCs w:val="22"/>
         </w:rPr>
       </w:pPr>
-      <w:hyperlink w:anchor="_Toc4584650" w:history="1">
+      <w:hyperlink w:anchor="_Toc133421042" w:history="1">
         <w:r>
           <w:rPr>
             <w:rStyle w:val="Hyperlink"/>
@@ -1872,7 +1728,7 @@
         </w:r>
         <w:r>
           <w:rPr>
-            <w:rFonts w:ascii="Calibri" w:hAnsi="Calibri" w:cs="Arial"/>
+            <w:rFonts w:asciiTheme="minorHAnsi" w:eastAsiaTheme="minorEastAsia" w:hAnsiTheme="minorHAnsi" w:cstheme="minorBidi"/>
             <w:sz w:val="22"/>
             <w:szCs w:val="22"/>
           </w:rPr>
@@ -1901,7 +1757,7 @@
           <w:rPr>
             <w:webHidden/>
           </w:rPr>
-          <w:instrText xml:space="preserve"> PAGEREF _Toc4584650 \h </w:instrText>
+          <w:instrText xml:space="preserve"> PAGEREF _Toc133421042 \h </w:instrText>
         </w:r>
         <w:r>
           <w:rPr>
@@ -1918,7 +1774,7 @@
           <w:rPr>
             <w:webHidden/>
           </w:rPr>
-          <w:t>4</w:t>
+          <w:t>7</w:t>
         </w:r>
         <w:r>
           <w:rPr>
@@ -1932,7 +1788,7 @@
       <w:pPr>
         <w:pStyle w:val="TOC1"/>
         <w:rPr>
-          <w:rFonts w:ascii="Calibri" w:hAnsi="Calibri" w:cs="Arial"/>
+          <w:rFonts w:asciiTheme="minorHAnsi" w:eastAsiaTheme="minorEastAsia" w:hAnsiTheme="minorHAnsi" w:cstheme="minorBidi"/>
           <w:b w:val="0"/>
           <w:bCs w:val="0"/>
           <w:caps w:val="0"/>
@@ -1940,7 +1796,7 @@
           <w:szCs w:val="22"/>
         </w:rPr>
       </w:pPr>
-      <w:hyperlink w:anchor="_Toc4584651" w:history="1">
+      <w:hyperlink w:anchor="_Toc133421043" w:history="1">
         <w:r>
           <w:rPr>
             <w:rStyle w:val="Hyperlink"/>
@@ -1949,7 +1805,7 @@
         </w:r>
         <w:r>
           <w:rPr>
-            <w:rFonts w:ascii="Calibri" w:hAnsi="Calibri" w:cs="Arial"/>
+            <w:rFonts w:asciiTheme="minorHAnsi" w:eastAsiaTheme="minorEastAsia" w:hAnsiTheme="minorHAnsi" w:cstheme="minorBidi"/>
             <w:b w:val="0"/>
             <w:bCs w:val="0"/>
             <w:caps w:val="0"/>
@@ -1980,7 +1836,7 @@
           <w:rPr>
             <w:webHidden/>
           </w:rPr>
-          <w:instrText xml:space="preserve"> PAGEREF _Toc4584651 \h </w:instrText>
+          <w:instrText xml:space="preserve"> PAGEREF _Toc133421043 \h </w:instrText>
         </w:r>
         <w:r>
           <w:rPr>
@@ -1997,7 +1853,7 @@
           <w:rPr>
             <w:webHidden/>
           </w:rPr>
-          <w:t>5</w:t>
+          <w:t>8</w:t>
         </w:r>
         <w:r>
           <w:rPr>
@@ -2011,7 +1867,7 @@
       <w:pPr>
         <w:pStyle w:val="TOC4"/>
         <w:rPr>
-          <w:rFonts w:ascii="Calibri" w:hAnsi="Calibri" w:cs="Arial"/>
+          <w:rFonts w:asciiTheme="minorHAnsi" w:eastAsiaTheme="minorEastAsia" w:hAnsiTheme="minorHAnsi" w:cstheme="minorBidi"/>
           <w:b w:val="0"/>
           <w:caps w:val="0"/>
           <w:noProof/>
@@ -2019,7 +1875,7 @@
           <w:szCs w:val="22"/>
         </w:rPr>
       </w:pPr>
-      <w:hyperlink w:anchor="_Toc4584652" w:history="1">
+      <w:hyperlink w:anchor="_Toc133421044" w:history="1">
         <w:r>
           <w:rPr>
             <w:rStyle w:val="Hyperlink"/>
@@ -2047,7 +1903,7 @@
             <w:noProof/>
             <w:webHidden/>
           </w:rPr>
-          <w:instrText xml:space="preserve"> PAGEREF _Toc4584652 \h </w:instrText>
+          <w:instrText xml:space="preserve"> PAGEREF _Toc133421044 \h </w:instrText>
         </w:r>
         <w:r>
           <w:rPr>
@@ -2067,7 +1923,7 @@
             <w:noProof/>
             <w:webHidden/>
           </w:rPr>
-          <w:t>6</w:t>
+          <w:t>9</w:t>
         </w:r>
         <w:r>
           <w:rPr>
@@ -2082,7 +1938,7 @@
       <w:pPr>
         <w:pStyle w:val="TOC4"/>
         <w:rPr>
-          <w:rFonts w:ascii="Calibri" w:hAnsi="Calibri" w:cs="Arial"/>
+          <w:rFonts w:asciiTheme="minorHAnsi" w:eastAsiaTheme="minorEastAsia" w:hAnsiTheme="minorHAnsi" w:cstheme="minorBidi"/>
           <w:b w:val="0"/>
           <w:caps w:val="0"/>
           <w:noProof/>
@@ -2090,7 +1946,7 @@
           <w:szCs w:val="22"/>
         </w:rPr>
       </w:pPr>
-      <w:hyperlink w:anchor="_Toc4584653" w:history="1">
+      <w:hyperlink w:anchor="_Toc133421045" w:history="1">
         <w:r>
           <w:rPr>
             <w:rStyle w:val="Hyperlink"/>
@@ -2118,7 +1974,7 @@
             <w:noProof/>
             <w:webHidden/>
           </w:rPr>
-          <w:instrText xml:space="preserve"> PAGEREF _Toc4584653 \h </w:instrText>
+          <w:instrText xml:space="preserve"> PAGEREF _Toc133421045 \h </w:instrText>
         </w:r>
         <w:r>
           <w:rPr>
@@ -2138,7 +1994,7 @@
             <w:noProof/>
             <w:webHidden/>
           </w:rPr>
-          <w:t>7</w:t>
+          <w:t>10</w:t>
         </w:r>
         <w:r>
           <w:rPr>
@@ -2186,7 +2042,7 @@
       <w:r>
         <w:br w:type="page"/>
       </w:r>
-      <w:bookmarkStart w:id="14" w:name="_Toc4584630"/>
+      <w:bookmarkStart w:id="14" w:name="_Toc133421024"/>
       <w:r>
         <w:lastRenderedPageBreak/>
         <w:t>I</w:t>
@@ -2209,7 +2065,7 @@
       <w:bookmarkStart w:id="15" w:name="_Toc456598587"/>
       <w:bookmarkStart w:id="16" w:name="_Toc456600918"/>
       <w:bookmarkStart w:id="17" w:name="_Toc494193640"/>
-      <w:bookmarkStart w:id="18" w:name="_Toc4584631"/>
+      <w:bookmarkStart w:id="18" w:name="_Toc133421025"/>
       <w:r>
         <w:rPr>
           <w:rFonts w:ascii="Arial" w:hAnsi="Arial" w:cs="Arial"/>
@@ -2276,7 +2132,7 @@
         <w:pStyle w:val="Heading1"/>
       </w:pPr>
       <w:bookmarkStart w:id="19" w:name="_Toc494193645"/>
-      <w:bookmarkStart w:id="20" w:name="_Toc4584632"/>
+      <w:bookmarkStart w:id="20" w:name="_Toc133421026"/>
       <w:r>
         <w:t xml:space="preserve">General </w:t>
       </w:r>
@@ -2294,6 +2150,7 @@
         <w:pStyle w:val="Heading2"/>
       </w:pPr>
       <w:bookmarkStart w:id="21" w:name="_Toc494193646"/>
+      <w:bookmarkStart w:id="22" w:name="_Toc133421027"/>
       <w:r>
         <w:rPr>
           <w:rFonts w:ascii="Arial" w:hAnsi="Arial" w:cs="Arial"/>
@@ -2312,6 +2169,7 @@
         </w:rPr>
         <w:t xml:space="preserve"> Overview</w:t>
       </w:r>
+      <w:bookmarkEnd w:id="22"/>
     </w:p>
     <w:p>
       <w:pPr>
@@ -2512,8 +2370,8 @@
           <w:rFonts w:ascii="Arial" w:hAnsi="Arial" w:cs="Arial"/>
         </w:rPr>
       </w:pPr>
-      <w:bookmarkStart w:id="22" w:name="_Toc4584633"/>
       <w:bookmarkStart w:id="23" w:name="_Toc494193648"/>
+      <w:bookmarkStart w:id="24" w:name="_Toc133421028"/>
       <w:bookmarkEnd w:id="21"/>
       <w:r>
         <w:rPr>
@@ -2527,7 +2385,7 @@
         </w:rPr>
         <w:t xml:space="preserve"> / Standards</w:t>
       </w:r>
-      <w:bookmarkEnd w:id="22"/>
+      <w:bookmarkEnd w:id="24"/>
     </w:p>
     <w:p>
       <w:pPr>
@@ -2568,7 +2426,7 @@
         </w:rPr>
         <w:t xml:space="preserve">A signal that is too weak may give the wrong result or even produce no result at all. Similarly, we assume that the environment is reasonably noise-free; if the sensor picks up too much ambient noise, the frequency </w:t>
       </w:r>
-      <w:bookmarkStart w:id="24" w:name="_Hlk133411837"/>
+      <w:bookmarkStart w:id="25" w:name="_Hlk133411837"/>
       <w:r>
         <w:rPr>
           <w:rFonts w:ascii="Arial" w:hAnsi="Arial" w:cs="Arial"/>
@@ -2581,7 +2439,7 @@
         </w:rPr>
         <w:t xml:space="preserve"> </w:t>
       </w:r>
-      <w:bookmarkEnd w:id="24"/>
+      <w:bookmarkEnd w:id="25"/>
     </w:p>
     <w:p>
       <w:pPr>
@@ -2613,12 +2471,12 @@
       <w:pPr>
         <w:pStyle w:val="Heading1"/>
       </w:pPr>
-      <w:bookmarkStart w:id="25" w:name="_Toc4584634"/>
+      <w:bookmarkStart w:id="26" w:name="_Toc133421029"/>
       <w:r>
         <w:lastRenderedPageBreak/>
         <w:t>Architecture Design</w:t>
       </w:r>
-      <w:bookmarkEnd w:id="25"/>
+      <w:bookmarkEnd w:id="26"/>
     </w:p>
     <w:p>
       <w:pPr>
@@ -2627,14 +2485,14 @@
           <w:rFonts w:ascii="Arial" w:hAnsi="Arial" w:cs="Arial"/>
         </w:rPr>
       </w:pPr>
-      <w:bookmarkStart w:id="26" w:name="_Toc4584636"/>
+      <w:bookmarkStart w:id="27" w:name="_Toc133421030"/>
       <w:r>
         <w:rPr>
           <w:rFonts w:ascii="Arial" w:hAnsi="Arial" w:cs="Arial"/>
         </w:rPr>
         <w:t>Hardware Architecture</w:t>
       </w:r>
-      <w:bookmarkEnd w:id="26"/>
+      <w:bookmarkEnd w:id="27"/>
     </w:p>
     <w:p>
       <w:pPr>
@@ -2741,6 +2599,14 @@
           <w:iCs/>
         </w:rPr>
         <w:t>1</w:t>
+      </w:r>
+      <w:r>
+        <w:rPr>
+          <w:rFonts w:ascii="Arial" w:hAnsi="Arial" w:cs="Arial"/>
+          <w:i w:val="0"/>
+          <w:iCs/>
+        </w:rPr>
+        <w:t>, which is set to continuous mode</w:t>
       </w:r>
       <w:r>
         <w:rPr>
@@ -2903,7 +2769,13 @@
         </w:r>
       </w:fldSimple>
       <w:r>
-        <w:t>: Hardware Diagram</w:t>
+        <w:t xml:space="preserve">: </w:t>
+      </w:r>
+      <w:r>
+        <w:t xml:space="preserve">High Level </w:t>
+      </w:r>
+      <w:r>
+        <w:t>Hardware Diagram</w:t>
       </w:r>
     </w:p>
     <w:p>
@@ -2913,14 +2785,14 @@
           <w:rFonts w:ascii="Arial" w:hAnsi="Arial" w:cs="Arial"/>
         </w:rPr>
       </w:pPr>
-      <w:bookmarkStart w:id="27" w:name="_Toc4584637"/>
+      <w:bookmarkStart w:id="28" w:name="_Toc133421031"/>
       <w:r>
         <w:rPr>
           <w:rFonts w:ascii="Arial" w:hAnsi="Arial" w:cs="Arial"/>
         </w:rPr>
         <w:t>Software Architectur</w:t>
       </w:r>
-      <w:bookmarkEnd w:id="27"/>
+      <w:bookmarkEnd w:id="28"/>
     </w:p>
     <w:p>
       <w:pPr>
@@ -2934,36 +2806,20 @@
         <w:rPr>
           <w:rFonts w:ascii="Arial" w:hAnsi="Arial" w:cs="Arial"/>
         </w:rPr>
-        <w:t>[</w:t>
-      </w:r>
-      <w:r>
-        <w:rPr>
-          <w:rFonts w:ascii="Arial" w:hAnsi="Arial" w:cs="Arial"/>
-        </w:rPr>
-        <w:t>Insert any software architecture documents]</w:t>
-      </w:r>
-    </w:p>
-    <w:p>
-      <w:pPr>
-        <w:pStyle w:val="Heading2"/>
-        <w:rPr>
-          <w:rFonts w:ascii="Arial" w:hAnsi="Arial" w:cs="Arial"/>
-        </w:rPr>
-      </w:pPr>
-      <w:bookmarkStart w:id="28" w:name="_Toc4584640"/>
-      <w:r>
-        <w:rPr>
-          <w:rFonts w:ascii="Arial" w:hAnsi="Arial" w:cs="Arial"/>
-        </w:rPr>
-        <w:t>Performance</w:t>
-      </w:r>
-      <w:r>
-        <w:rPr>
-          <w:rFonts w:ascii="Arial" w:hAnsi="Arial" w:cs="Arial"/>
-        </w:rPr>
-        <w:t xml:space="preserve"> Considerations</w:t>
-      </w:r>
-      <w:bookmarkEnd w:id="28"/>
+        <w:t xml:space="preserve">The product’s software architecture consists of three phases: the sampling gathering phase, the digital signal processing phase, and the LED setting phase. These three phases happen one after another, then repeat within a while loop for </w:t>
+      </w:r>
+      <w:r>
+        <w:rPr>
+          <w:rFonts w:ascii="Arial" w:hAnsi="Arial" w:cs="Arial"/>
+        </w:rPr>
+        <w:lastRenderedPageBreak/>
+        <w:t xml:space="preserve">as long as the program is running. </w:t>
+      </w:r>
+    </w:p>
+    <w:p>
+      <w:pPr>
+        <w:pStyle w:val="BodyText"/>
+      </w:pPr>
     </w:p>
     <w:p>
       <w:pPr>
@@ -2977,28 +2833,26 @@
         <w:rPr>
           <w:rFonts w:ascii="Arial" w:hAnsi="Arial" w:cs="Arial"/>
         </w:rPr>
-        <w:t xml:space="preserve">The  sound sensor module has small volume and low output noise; the fixed gain is </w:t>
-      </w:r>
-      <w:r>
-        <w:rPr>
-          <w:rFonts w:ascii="Arial" w:hAnsi="Arial" w:cs="Arial"/>
-        </w:rPr>
-        <w:lastRenderedPageBreak/>
-        <w:t xml:space="preserve">20dB. The sensor supports 3.3v and 5v. High-quality: Running the sensor on low </w:t>
-      </w:r>
-      <w:bookmarkStart w:id="29" w:name="_Hlk133336224"/>
-      <w:r>
-        <w:rPr>
-          <w:rFonts w:ascii="Arial" w:hAnsi="Arial" w:cs="Arial"/>
-        </w:rPr>
-        <w:t>power ensures longer service life.</w:t>
-      </w:r>
-      <w:bookmarkEnd w:id="29"/>
-    </w:p>
-    <w:p>
-      <w:pPr>
-        <w:pStyle w:val="BodyText"/>
-      </w:pPr>
+        <w:t xml:space="preserve">The getSample function is the primary function of the sample gathering phase. This function simply resets timer TIM2, </w:t>
+      </w:r>
+      <w:r>
+        <w:rPr>
+          <w:rFonts w:ascii="Arial" w:hAnsi="Arial" w:cs="Arial"/>
+        </w:rPr>
+        <w:t xml:space="preserve">resets the sample iterator global variable which tracks how many samples have been gathered, </w:t>
+      </w:r>
+      <w:r>
+        <w:rPr>
+          <w:rFonts w:ascii="Arial" w:hAnsi="Arial" w:cs="Arial"/>
+        </w:rPr>
+        <w:t>enables ADC1 conversion</w:t>
+      </w:r>
+      <w:r>
+        <w:rPr>
+          <w:rFonts w:ascii="Arial" w:hAnsi="Arial" w:cs="Arial"/>
+        </w:rPr>
+        <w:t>, and then enables TIM2, which will begin to trigger timer interrupts. Each timer interrupt reads a single conversion result from the ADC1 data register, stores it in the next available slot in the sample array, and increments the sample iterator. The getSample function blocks the program from advancing using a while loop that waits until the number of samples gathered via timer interrupt reaches 1024. At this point, TIM2 is disabled, ADC1 conversion is disabled, and the sample array bears a new digital signal to process.</w:t>
+      </w:r>
     </w:p>
     <w:p>
       <w:pPr>
@@ -3008,39 +2862,6 @@
           <w:rFonts w:ascii="Arial" w:hAnsi="Arial" w:cs="Arial"/>
         </w:rPr>
       </w:pPr>
-      <w:r>
-        <w:rPr>
-          <w:rFonts w:ascii="Arial" w:hAnsi="Arial" w:cs="Arial"/>
-        </w:rPr>
-        <w:t>This sensor is ideally suited for threshold measurement. This means that the sensor emits a digital high signal as soon as a threshold value set by the user is exceeded. However, this also means that the analog measured values are not suitable for conversions, as the analog signal is also influenced by the rotary potentiometer.</w:t>
-      </w:r>
-    </w:p>
-    <w:p>
-      <w:pPr>
-        <w:pStyle w:val="BodyText"/>
-      </w:pPr>
-    </w:p>
-    <w:p>
-      <w:pPr>
-        <w:pStyle w:val="BodyText"/>
-      </w:pPr>
-      <w:r>
-        <w:t>A lot of that should probably just be in the sensor description.</w:t>
-      </w:r>
-    </w:p>
-    <w:p>
-      <w:pPr>
-        <w:pStyle w:val="Heading2"/>
-        <w:rPr>
-          <w:rFonts w:ascii="Arial" w:hAnsi="Arial" w:cs="Arial"/>
-        </w:rPr>
-      </w:pPr>
-      <w:r>
-        <w:rPr>
-          <w:rFonts w:ascii="Arial" w:hAnsi="Arial" w:cs="Arial"/>
-        </w:rPr>
-        <w:t>POWER CONSIDERATIONS</w:t>
-      </w:r>
     </w:p>
     <w:p>
       <w:pPr>
@@ -3050,15 +2871,31 @@
           <w:rFonts w:ascii="Arial" w:hAnsi="Arial" w:cs="Arial"/>
         </w:rPr>
       </w:pPr>
-      <w:bookmarkStart w:id="30" w:name="_Hlk133336278"/>
-      <w:r>
-        <w:rPr>
-          <w:rFonts w:ascii="Arial" w:hAnsi="Arial" w:cs="Arial"/>
-        </w:rPr>
-        <w:t>Operating power 3-5V</w:t>
-      </w:r>
-    </w:p>
-    <w:bookmarkEnd w:id="30"/>
+      <w:r>
+        <w:rPr>
+          <w:rFonts w:ascii="Arial" w:hAnsi="Arial" w:cs="Arial"/>
+        </w:rPr>
+        <w:t xml:space="preserve">The purpose of the </w:t>
+      </w:r>
+      <w:r>
+        <w:rPr>
+          <w:rFonts w:ascii="Arial" w:hAnsi="Arial" w:cs="Arial"/>
+        </w:rPr>
+        <w:t xml:space="preserve">digital signal processing phase is to calculate the fundamental frequency of the digital audio signal gathered in the previous phase. This phase uses the fft and hps functions imported from the signal_processing file. The fft function performs an in-place fast Fourier transform on the sample array, such that the contents of the sample array are transformed into the digital signal’s frequency domain representation. The FT array is then passed into the hps function, which performs the Harmonic Product Spectrum algorithm </w:t>
+      </w:r>
+      <w:r>
+        <w:rPr>
+          <w:rFonts w:ascii="Arial" w:hAnsi="Arial" w:cs="Arial"/>
+        </w:rPr>
+        <w:t xml:space="preserve">in order to determine the fundamental frequency from the FT. However, we found that only considering one or two harmonics in the FT spectrum yielded the best results in terms of performance and accuracy, which causes the algorithm to simply detect the highest magnitude in the FT and output its </w:t>
+      </w:r>
+      <w:r>
+        <w:rPr>
+          <w:rFonts w:ascii="Arial" w:hAnsi="Arial" w:cs="Arial"/>
+        </w:rPr>
+        <w:t xml:space="preserve">index. The frequency of the audio signal is then obtained from this index using the formula </w:t>
+      </w:r>
+    </w:p>
     <w:p>
       <w:pPr>
         <w:pStyle w:val="InfoBlue"/>
@@ -3067,28 +2904,6 @@
           <w:rFonts w:ascii="Arial" w:hAnsi="Arial" w:cs="Arial"/>
         </w:rPr>
       </w:pPr>
-      <w:r>
-        <w:rPr>
-          <w:rFonts w:ascii="Arial" w:hAnsi="Arial" w:cs="Arial"/>
-        </w:rPr>
-        <w:t>Probably something about clock speed increasing power consumption for improved performance.</w:t>
-      </w:r>
-    </w:p>
-    <w:p>
-      <w:pPr>
-        <w:pStyle w:val="Heading2"/>
-        <w:rPr>
-          <w:rFonts w:ascii="Arial" w:hAnsi="Arial" w:cs="Arial"/>
-        </w:rPr>
-      </w:pPr>
-      <w:bookmarkStart w:id="31" w:name="_Toc4584642"/>
-      <w:r>
-        <w:rPr>
-          <w:rFonts w:ascii="Arial" w:hAnsi="Arial" w:cs="Arial"/>
-        </w:rPr>
-        <w:t>SENSORS/aCTUATORS DESCRIPTION</w:t>
-      </w:r>
-      <w:bookmarkEnd w:id="31"/>
     </w:p>
     <w:p>
       <w:pPr>
@@ -3098,12 +2913,63 @@
           <w:rFonts w:ascii="Arial" w:hAnsi="Arial" w:cs="Arial"/>
         </w:rPr>
       </w:pPr>
-      <w:bookmarkStart w:id="32" w:name="_Hlk133336237"/>
-      <w:r>
-        <w:rPr>
-          <w:rFonts w:ascii="Arial" w:hAnsi="Arial" w:cs="Arial"/>
-        </w:rPr>
-        <w:t>This sensor emits a signal if the microphone of the sensor detects a noise. The sensitivity of the sensor can be adjusted by means of a controller.</w:t>
+      <m:oMath>
+        <m:r>
+          <w:rPr>
+            <w:rFonts w:ascii="Cambria Math" w:hAnsi="Cambria Math" w:cs="Arial"/>
+          </w:rPr>
+          <m:t>Calculated Frequency=index*</m:t>
+        </m:r>
+        <m:f>
+          <m:fPr>
+            <m:ctrlPr>
+              <w:rPr>
+                <w:rFonts w:ascii="Cambria Math" w:hAnsi="Cambria Math" w:cs="Arial"/>
+              </w:rPr>
+            </m:ctrlPr>
+          </m:fPr>
+          <m:num>
+            <m:r>
+              <w:rPr>
+                <w:rFonts w:ascii="Cambria Math" w:hAnsi="Cambria Math" w:cs="Arial"/>
+              </w:rPr>
+              <m:t>sampling frequency</m:t>
+            </m:r>
+          </m:num>
+          <m:den>
+            <m:r>
+              <w:rPr>
+                <w:rFonts w:ascii="Cambria Math" w:hAnsi="Cambria Math" w:cs="Arial"/>
+              </w:rPr>
+              <m:t>number of samples</m:t>
+            </m:r>
+          </m:den>
+        </m:f>
+      </m:oMath>
+      <w:r>
+        <w:rPr>
+          <w:rFonts w:ascii="Arial" w:hAnsi="Arial" w:cs="Arial"/>
+        </w:rPr>
+        <w:tab/>
+      </w:r>
+      <w:r>
+        <w:rPr>
+          <w:rFonts w:ascii="Arial" w:hAnsi="Arial" w:cs="Arial"/>
+        </w:rPr>
+        <w:tab/>
+      </w:r>
+      <w:r>
+        <w:rPr>
+          <w:rFonts w:ascii="Arial" w:hAnsi="Arial" w:cs="Arial"/>
+        </w:rPr>
+        <w:tab/>
+      </w:r>
+      <w:r>
+        <w:rPr>
+          <w:rFonts w:ascii="Arial" w:hAnsi="Arial" w:cs="Arial"/>
+        </w:rPr>
+        <w:tab/>
+        <w:t>(1)</w:t>
       </w:r>
     </w:p>
     <w:p>
@@ -3127,7 +2993,73 @@
         <w:rPr>
           <w:rFonts w:ascii="Arial" w:hAnsi="Arial" w:cs="Arial"/>
         </w:rPr>
-        <w:t>Digital output: Via the potentiometer, a limit value for the received sound can be set, at which the digital output should switch.</w:t>
+        <w:t xml:space="preserve">The final phase </w:t>
+      </w:r>
+      <w:r>
+        <w:rPr>
+          <w:rFonts w:ascii="Arial" w:hAnsi="Arial" w:cs="Arial"/>
+        </w:rPr>
+        <w:t>first uses</w:t>
+      </w:r>
+      <w:r>
+        <w:rPr>
+          <w:rFonts w:ascii="Arial" w:hAnsi="Arial" w:cs="Arial"/>
+        </w:rPr>
+        <w:t xml:space="preserve"> the calculated frequency from the previous phase</w:t>
+      </w:r>
+      <w:r>
+        <w:rPr>
+          <w:rFonts w:ascii="Arial" w:hAnsi="Arial" w:cs="Arial"/>
+        </w:rPr>
+        <w:t xml:space="preserve"> to </w:t>
+      </w:r>
+      <w:r>
+        <w:rPr>
+          <w:rFonts w:ascii="Arial" w:hAnsi="Arial" w:cs="Arial"/>
+        </w:rPr>
+        <w:t xml:space="preserve">select the nearest frequency in the tuning array as the target frequency </w:t>
+      </w:r>
+      <w:r>
+        <w:rPr>
+          <w:rFonts w:ascii="Arial" w:hAnsi="Arial" w:cs="Arial"/>
+        </w:rPr>
+        <w:t>via</w:t>
+      </w:r>
+      <w:r>
+        <w:rPr>
+          <w:rFonts w:ascii="Arial" w:hAnsi="Arial" w:cs="Arial"/>
+        </w:rPr>
+        <w:t xml:space="preserve"> the getNearestNote function from the </w:t>
+      </w:r>
+      <w:r>
+        <w:rPr>
+          <w:rFonts w:ascii="Arial" w:hAnsi="Arial" w:cs="Arial"/>
+        </w:rPr>
+        <w:t xml:space="preserve">instrument_tuner file. The setLEDBar function indicates the target note on the LED bar using the </w:t>
+      </w:r>
+      <w:r>
+        <w:rPr>
+          <w:rFonts w:ascii="Arial" w:hAnsi="Arial" w:cs="Arial"/>
+        </w:rPr>
+        <w:t>index</w:t>
+      </w:r>
+      <w:r>
+        <w:rPr>
+          <w:rFonts w:ascii="Arial" w:hAnsi="Arial" w:cs="Arial"/>
+        </w:rPr>
+        <w:t xml:space="preserve"> of the target note in the tuning array. </w:t>
+      </w:r>
+      <w:r>
+        <w:rPr>
+          <w:rFonts w:ascii="Arial" w:hAnsi="Arial" w:cs="Arial"/>
+        </w:rPr>
+        <w:t>Finally, the calculated and target frequencies are passed into the setBoardLEDs function, which calculates the difference between the two and sets the onboard RGB LEDs based on the result.</w:t>
+      </w:r>
+      <w:r>
+        <w:rPr>
+          <w:rFonts w:ascii="Arial" w:hAnsi="Arial" w:cs="Arial"/>
+        </w:rPr>
+        <w:t xml:space="preserve"> </w:t>
       </w:r>
     </w:p>
     <w:p>
@@ -3151,8 +3083,108 @@
         <w:rPr>
           <w:rFonts w:ascii="Arial" w:hAnsi="Arial" w:cs="Arial"/>
         </w:rPr>
-        <w:t>Analog output: Direct microphone signal as voltage level</w:t>
-      </w:r>
+        <w:t xml:space="preserve">Figure 2 shows a high level software diagram for the repeating main loop of the program. Function calls are indicated in diamonds, while input/output data is indicated with squares. </w:t>
+      </w:r>
+    </w:p>
+    <w:p>
+      <w:pPr>
+        <w:pStyle w:val="BodyText"/>
+      </w:pPr>
+    </w:p>
+    <w:p>
+      <w:pPr>
+        <w:pStyle w:val="BodyText"/>
+        <w:keepNext/>
+        <w:jc w:val="center"/>
+      </w:pPr>
+      <w:r>
+        <w:rPr>
+          <w:noProof/>
+        </w:rPr>
+        <w:lastRenderedPageBreak/>
+        <w:drawing>
+          <wp:inline distT="0" distB="0" distL="0" distR="0" wp14:anchorId="2D1A43D6" wp14:editId="5C56C275">
+            <wp:extent cx="3614288" cy="6122652"/>
+            <wp:effectExtent l="0" t="0" r="5715" b="0"/>
+            <wp:docPr id="1756520143" name="Picture 1"/>
+            <wp:cNvGraphicFramePr>
+              <a:graphicFrameLocks xmlns:a="http://schemas.openxmlformats.org/drawingml/2006/main" noChangeAspect="1"/>
+            </wp:cNvGraphicFramePr>
+            <a:graphic xmlns:a="http://schemas.openxmlformats.org/drawingml/2006/main">
+              <a:graphicData uri="http://schemas.openxmlformats.org/drawingml/2006/picture">
+                <pic:pic xmlns:pic="http://schemas.openxmlformats.org/drawingml/2006/picture">
+                  <pic:nvPicPr>
+                    <pic:cNvPr id="1756520143" name=""/>
+                    <pic:cNvPicPr/>
+                  </pic:nvPicPr>
+                  <pic:blipFill>
+                    <a:blip r:embed="rId9"/>
+                    <a:stretch>
+                      <a:fillRect/>
+                    </a:stretch>
+                  </pic:blipFill>
+                  <pic:spPr>
+                    <a:xfrm>
+                      <a:off x="0" y="0"/>
+                      <a:ext cx="3616109" cy="6125737"/>
+                    </a:xfrm>
+                    <a:prstGeom prst="rect">
+                      <a:avLst/>
+                    </a:prstGeom>
+                  </pic:spPr>
+                </pic:pic>
+              </a:graphicData>
+            </a:graphic>
+          </wp:inline>
+        </w:drawing>
+      </w:r>
+    </w:p>
+    <w:p>
+      <w:pPr>
+        <w:pStyle w:val="Caption"/>
+        <w:jc w:val="center"/>
+      </w:pPr>
+      <w:r>
+        <w:t xml:space="preserve">Figure </w:t>
+      </w:r>
+      <w:fldSimple w:instr=" SEQ Figure \* ARABIC ">
+        <w:r>
+          <w:rPr>
+            <w:noProof/>
+          </w:rPr>
+          <w:t>2</w:t>
+        </w:r>
+      </w:fldSimple>
+      <w:r>
+        <w:t>: High Level Software Diagram</w:t>
+      </w:r>
+    </w:p>
+    <w:p>
+      <w:pPr>
+        <w:pStyle w:val="BodyText"/>
+      </w:pPr>
+    </w:p>
+    <w:p>
+      <w:pPr>
+        <w:pStyle w:val="Heading2"/>
+        <w:rPr>
+          <w:rFonts w:ascii="Arial" w:hAnsi="Arial" w:cs="Arial"/>
+        </w:rPr>
+      </w:pPr>
+      <w:bookmarkStart w:id="29" w:name="_Toc133421032"/>
+      <w:r>
+        <w:rPr>
+          <w:rFonts w:ascii="Arial" w:hAnsi="Arial" w:cs="Arial"/>
+        </w:rPr>
+        <w:t>Performance</w:t>
+      </w:r>
+      <w:r>
+        <w:rPr>
+          <w:rFonts w:ascii="Arial" w:hAnsi="Arial" w:cs="Arial"/>
+        </w:rPr>
+        <w:t xml:space="preserve"> Considerations</w:t>
+      </w:r>
+      <w:bookmarkEnd w:id="29"/>
     </w:p>
     <w:p>
       <w:pPr>
@@ -3162,6 +3194,25 @@
           <w:rFonts w:ascii="Arial" w:hAnsi="Arial" w:cs="Arial"/>
         </w:rPr>
       </w:pPr>
+      <w:r>
+        <w:rPr>
+          <w:rFonts w:ascii="Arial" w:hAnsi="Arial" w:cs="Arial"/>
+        </w:rPr>
+        <w:t xml:space="preserve">The  sound sensor module has small volume and low output noise; the fixed gain is 20dB. The sensor supports 3.3v and 5v. High-quality: Running the sensor on low </w:t>
+      </w:r>
+      <w:bookmarkStart w:id="30" w:name="_Hlk133336224"/>
+      <w:r>
+        <w:rPr>
+          <w:rFonts w:ascii="Arial" w:hAnsi="Arial" w:cs="Arial"/>
+        </w:rPr>
+        <w:t>power ensures longer service life.</w:t>
+      </w:r>
+      <w:bookmarkEnd w:id="30"/>
+    </w:p>
+    <w:p>
+      <w:pPr>
+        <w:pStyle w:val="BodyText"/>
+      </w:pPr>
     </w:p>
     <w:p>
       <w:pPr>
@@ -3175,8 +3226,44 @@
         <w:rPr>
           <w:rFonts w:ascii="Arial" w:hAnsi="Arial" w:cs="Arial"/>
         </w:rPr>
-        <w:t>LED1 : Shows that the sensor is powered</w:t>
-      </w:r>
+        <w:t xml:space="preserve">This sensor is ideally suited for threshold measurement. This means that the sensor emits a digital high signal as soon as a threshold value set by the user is exceeded. However, this also means that the analog measured values are not suitable for </w:t>
+      </w:r>
+      <w:r>
+        <w:rPr>
+          <w:rFonts w:ascii="Arial" w:hAnsi="Arial" w:cs="Arial"/>
+        </w:rPr>
+        <w:lastRenderedPageBreak/>
+        <w:t>conversions, as the analog signal is also influenced by the rotary potentiometer.</w:t>
+      </w:r>
+    </w:p>
+    <w:p>
+      <w:pPr>
+        <w:pStyle w:val="BodyText"/>
+      </w:pPr>
+    </w:p>
+    <w:p>
+      <w:pPr>
+        <w:pStyle w:val="BodyText"/>
+      </w:pPr>
+      <w:r>
+        <w:t>A lot of that should probably just be in the sensor description.</w:t>
+      </w:r>
+    </w:p>
+    <w:p>
+      <w:pPr>
+        <w:pStyle w:val="Heading2"/>
+        <w:rPr>
+          <w:rFonts w:ascii="Arial" w:hAnsi="Arial" w:cs="Arial"/>
+        </w:rPr>
+      </w:pPr>
+      <w:bookmarkStart w:id="31" w:name="_Toc133421033"/>
+      <w:r>
+        <w:rPr>
+          <w:rFonts w:ascii="Arial" w:hAnsi="Arial" w:cs="Arial"/>
+        </w:rPr>
+        <w:t>POWER CONSIDERATIONS</w:t>
+      </w:r>
+      <w:bookmarkEnd w:id="31"/>
     </w:p>
     <w:p>
       <w:pPr>
@@ -3186,7 +3273,15 @@
           <w:rFonts w:ascii="Arial" w:hAnsi="Arial" w:cs="Arial"/>
         </w:rPr>
       </w:pPr>
-    </w:p>
+      <w:bookmarkStart w:id="32" w:name="_Hlk133336278"/>
+      <w:r>
+        <w:rPr>
+          <w:rFonts w:ascii="Arial" w:hAnsi="Arial" w:cs="Arial"/>
+        </w:rPr>
+        <w:t>Operating power 3-5V</w:t>
+      </w:r>
+    </w:p>
+    <w:bookmarkEnd w:id="32"/>
     <w:p>
       <w:pPr>
         <w:pStyle w:val="InfoBlue"/>
@@ -3199,8 +3294,24 @@
         <w:rPr>
           <w:rFonts w:ascii="Arial" w:hAnsi="Arial" w:cs="Arial"/>
         </w:rPr>
-        <w:t>LED2 : Indicates that a noise has been detected</w:t>
-      </w:r>
+        <w:t>Probably something about clock speed increasing power consumption for improved performance.</w:t>
+      </w:r>
+    </w:p>
+    <w:p>
+      <w:pPr>
+        <w:pStyle w:val="Heading2"/>
+        <w:rPr>
+          <w:rFonts w:ascii="Arial" w:hAnsi="Arial" w:cs="Arial"/>
+        </w:rPr>
+      </w:pPr>
+      <w:bookmarkStart w:id="33" w:name="_Toc133421034"/>
+      <w:r>
+        <w:rPr>
+          <w:rFonts w:ascii="Arial" w:hAnsi="Arial" w:cs="Arial"/>
+        </w:rPr>
+        <w:t>SENSORS/aCTUATORS DESCRIPTION</w:t>
+      </w:r>
+      <w:bookmarkEnd w:id="33"/>
     </w:p>
     <w:p>
       <w:pPr>
@@ -3210,6 +3321,13 @@
           <w:rFonts w:ascii="Arial" w:hAnsi="Arial" w:cs="Arial"/>
         </w:rPr>
       </w:pPr>
+      <w:bookmarkStart w:id="34" w:name="_Hlk133336237"/>
+      <w:r>
+        <w:rPr>
+          <w:rFonts w:ascii="Arial" w:hAnsi="Arial" w:cs="Arial"/>
+        </w:rPr>
+        <w:t>This sensor emits a signal if the microphone of the sensor detects a noise. The sensitivity of the sensor can be adjusted by means of a controller.</w:t>
+      </w:r>
     </w:p>
     <w:p>
       <w:pPr>
@@ -3219,12 +3337,6 @@
           <w:rFonts w:ascii="Arial" w:hAnsi="Arial" w:cs="Arial"/>
         </w:rPr>
       </w:pPr>
-      <w:r>
-        <w:rPr>
-          <w:rFonts w:ascii="Arial" w:hAnsi="Arial" w:cs="Arial"/>
-        </w:rPr>
-        <w:t>FUNCTION OF THE SENSOR</w:t>
-      </w:r>
     </w:p>
     <w:p>
       <w:pPr>
@@ -3238,7 +3350,7 @@
         <w:rPr>
           <w:rFonts w:ascii="Arial" w:hAnsi="Arial" w:cs="Arial"/>
         </w:rPr>
-        <w:t>This sensor has three functional components on its circuit board: The front sensor unit, which physically measures the environment and outputs it as an analog signal to the second unit, the amplifier. This amplifies the signal depending on the resistance set on the rotary potentiometer and sends it to the analog output of the module.</w:t>
+        <w:t>Digital output: Via the potentiometer, a limit value for the received sound can be set, at which the digital output should switch.</w:t>
       </w:r>
     </w:p>
     <w:p>
@@ -3262,7 +3374,7 @@
         <w:rPr>
           <w:rFonts w:ascii="Arial" w:hAnsi="Arial" w:cs="Arial"/>
         </w:rPr>
-        <w:t>Here it is to be noted: The signal is inverted. If a high value is measured, this results in a lower voltage value at the analog output.</w:t>
+        <w:t>Analog output: Direct microphone signal as voltage level</w:t>
       </w:r>
     </w:p>
     <w:p>
@@ -3286,6 +3398,117 @@
         <w:rPr>
           <w:rFonts w:ascii="Arial" w:hAnsi="Arial" w:cs="Arial"/>
         </w:rPr>
+        <w:t>LED1 : Shows that the sensor is powered</w:t>
+      </w:r>
+    </w:p>
+    <w:p>
+      <w:pPr>
+        <w:pStyle w:val="InfoBlue"/>
+        <w:spacing w:after="0"/>
+        <w:rPr>
+          <w:rFonts w:ascii="Arial" w:hAnsi="Arial" w:cs="Arial"/>
+        </w:rPr>
+      </w:pPr>
+    </w:p>
+    <w:p>
+      <w:pPr>
+        <w:pStyle w:val="InfoBlue"/>
+        <w:spacing w:after="0"/>
+        <w:rPr>
+          <w:rFonts w:ascii="Arial" w:hAnsi="Arial" w:cs="Arial"/>
+        </w:rPr>
+      </w:pPr>
+      <w:r>
+        <w:rPr>
+          <w:rFonts w:ascii="Arial" w:hAnsi="Arial" w:cs="Arial"/>
+        </w:rPr>
+        <w:t>LED2 : Indicates that a noise has been detected</w:t>
+      </w:r>
+    </w:p>
+    <w:p>
+      <w:pPr>
+        <w:pStyle w:val="InfoBlue"/>
+        <w:spacing w:after="0"/>
+        <w:rPr>
+          <w:rFonts w:ascii="Arial" w:hAnsi="Arial" w:cs="Arial"/>
+        </w:rPr>
+      </w:pPr>
+    </w:p>
+    <w:p>
+      <w:pPr>
+        <w:pStyle w:val="InfoBlue"/>
+        <w:spacing w:after="0"/>
+        <w:rPr>
+          <w:rFonts w:ascii="Arial" w:hAnsi="Arial" w:cs="Arial"/>
+        </w:rPr>
+      </w:pPr>
+      <w:r>
+        <w:rPr>
+          <w:rFonts w:ascii="Arial" w:hAnsi="Arial" w:cs="Arial"/>
+        </w:rPr>
+        <w:t>FUNCTION OF THE SENSOR</w:t>
+      </w:r>
+    </w:p>
+    <w:p>
+      <w:pPr>
+        <w:pStyle w:val="InfoBlue"/>
+        <w:spacing w:after="0"/>
+        <w:rPr>
+          <w:rFonts w:ascii="Arial" w:hAnsi="Arial" w:cs="Arial"/>
+        </w:rPr>
+      </w:pPr>
+      <w:r>
+        <w:rPr>
+          <w:rFonts w:ascii="Arial" w:hAnsi="Arial" w:cs="Arial"/>
+        </w:rPr>
+        <w:t>This sensor has three functional components on its circuit board: The front sensor unit, which physically measures the environment and outputs it as an analog signal to the second unit, the amplifier. This amplifies the signal depending on the resistance set on the rotary potentiometer and sends it to the analog output of the module.</w:t>
+      </w:r>
+    </w:p>
+    <w:p>
+      <w:pPr>
+        <w:pStyle w:val="InfoBlue"/>
+        <w:spacing w:after="0"/>
+        <w:rPr>
+          <w:rFonts w:ascii="Arial" w:hAnsi="Arial" w:cs="Arial"/>
+        </w:rPr>
+      </w:pPr>
+    </w:p>
+    <w:p>
+      <w:pPr>
+        <w:pStyle w:val="InfoBlue"/>
+        <w:spacing w:after="0"/>
+        <w:rPr>
+          <w:rFonts w:ascii="Arial" w:hAnsi="Arial" w:cs="Arial"/>
+        </w:rPr>
+      </w:pPr>
+      <w:r>
+        <w:rPr>
+          <w:rFonts w:ascii="Arial" w:hAnsi="Arial" w:cs="Arial"/>
+        </w:rPr>
+        <w:t>Here it is to be noted: The signal is inverted. If a high value is measured, this results in a lower voltage value at the analog output.</w:t>
+      </w:r>
+    </w:p>
+    <w:p>
+      <w:pPr>
+        <w:pStyle w:val="InfoBlue"/>
+        <w:spacing w:after="0"/>
+        <w:rPr>
+          <w:rFonts w:ascii="Arial" w:hAnsi="Arial" w:cs="Arial"/>
+        </w:rPr>
+      </w:pPr>
+    </w:p>
+    <w:p>
+      <w:pPr>
+        <w:pStyle w:val="InfoBlue"/>
+        <w:spacing w:after="0"/>
+        <w:rPr>
+          <w:rFonts w:ascii="Arial" w:hAnsi="Arial" w:cs="Arial"/>
+        </w:rPr>
+      </w:pPr>
+      <w:r>
+        <w:rPr>
+          <w:rFonts w:ascii="Arial" w:hAnsi="Arial" w:cs="Arial"/>
+        </w:rPr>
         <w:t>The third unit represents a comparator, which switches the digital output and the LED when the signal falls below a certain value. This value (and thus the sensitivity of the module) can be adjusted via the rotary potentiometer.</w:t>
       </w:r>
     </w:p>
@@ -3293,12 +3516,12 @@
       <w:pPr>
         <w:pStyle w:val="Heading1"/>
       </w:pPr>
-      <w:bookmarkStart w:id="33" w:name="_Toc4584643"/>
-      <w:bookmarkEnd w:id="32"/>
+      <w:bookmarkStart w:id="35" w:name="_Toc133421035"/>
+      <w:bookmarkEnd w:id="34"/>
       <w:r>
         <w:t>System Design</w:t>
       </w:r>
-      <w:bookmarkEnd w:id="33"/>
+      <w:bookmarkEnd w:id="35"/>
     </w:p>
     <w:p>
       <w:pPr>
@@ -3316,14 +3539,14 @@
           <w:rFonts w:ascii="Arial" w:hAnsi="Arial" w:cs="Arial"/>
         </w:rPr>
       </w:pPr>
-      <w:bookmarkStart w:id="34" w:name="_Toc4584644"/>
+      <w:bookmarkStart w:id="36" w:name="_Toc133421036"/>
       <w:r>
         <w:rPr>
           <w:rFonts w:ascii="Arial" w:hAnsi="Arial" w:cs="Arial"/>
         </w:rPr>
         <w:t>Use-Cases</w:t>
       </w:r>
-      <w:bookmarkEnd w:id="34"/>
+      <w:bookmarkEnd w:id="36"/>
     </w:p>
     <w:p>
       <w:pPr>
@@ -3364,15 +3587,14 @@
           <w:rFonts w:ascii="Arial" w:hAnsi="Arial" w:cs="Arial"/>
         </w:rPr>
       </w:pPr>
-      <w:bookmarkStart w:id="35" w:name="_Toc4584645"/>
-      <w:r>
-        <w:rPr>
-          <w:rFonts w:ascii="Arial" w:hAnsi="Arial" w:cs="Arial"/>
-        </w:rPr>
-        <w:lastRenderedPageBreak/>
+      <w:bookmarkStart w:id="37" w:name="_Toc133421037"/>
+      <w:r>
+        <w:rPr>
+          <w:rFonts w:ascii="Arial" w:hAnsi="Arial" w:cs="Arial"/>
+        </w:rPr>
         <w:t>Data Conversions</w:t>
       </w:r>
-      <w:bookmarkEnd w:id="35"/>
+      <w:bookmarkEnd w:id="37"/>
     </w:p>
     <w:p>
       <w:pPr>
@@ -3423,7 +3645,7 @@
           <w:rFonts w:ascii="Arial" w:hAnsi="Arial" w:cs="Arial"/>
         </w:rPr>
       </w:pPr>
-      <w:bookmarkStart w:id="36" w:name="_Toc4584646"/>
+      <w:bookmarkStart w:id="38" w:name="_Toc133421038"/>
       <w:r>
         <w:rPr>
           <w:rFonts w:ascii="Arial" w:hAnsi="Arial" w:cs="Arial"/>
@@ -3442,7 +3664,7 @@
         </w:rPr>
         <w:t>Interfaces</w:t>
       </w:r>
-      <w:bookmarkEnd w:id="36"/>
+      <w:bookmarkEnd w:id="38"/>
     </w:p>
     <w:p>
       <w:pPr>
@@ -3499,7 +3721,7 @@
           <w:rFonts w:ascii="Arial" w:hAnsi="Arial" w:cs="Arial"/>
         </w:rPr>
       </w:pPr>
-      <w:bookmarkStart w:id="37" w:name="_Toc4584647"/>
+      <w:bookmarkStart w:id="39" w:name="_Toc133421039"/>
       <w:r>
         <w:rPr>
           <w:rFonts w:ascii="Arial" w:hAnsi="Arial" w:cs="Arial"/>
@@ -3512,7 +3734,7 @@
         </w:rPr>
         <w:t>Interface Design</w:t>
       </w:r>
-      <w:bookmarkEnd w:id="37"/>
+      <w:bookmarkEnd w:id="39"/>
     </w:p>
     <w:p>
       <w:pPr>
@@ -3527,6 +3749,7 @@
           <w:rFonts w:ascii="Arial" w:hAnsi="Arial" w:cs="Arial"/>
           <w:iCs/>
         </w:rPr>
+        <w:lastRenderedPageBreak/>
         <w:t>[</w:t>
       </w:r>
       <w:r>
@@ -3553,7 +3776,7 @@
           <w:rFonts w:ascii="Arial" w:hAnsi="Arial" w:cs="Arial"/>
         </w:rPr>
       </w:pPr>
-      <w:bookmarkStart w:id="38" w:name="_Toc4584648"/>
+      <w:bookmarkStart w:id="40" w:name="_Toc133421040"/>
       <w:r>
         <w:rPr>
           <w:rFonts w:ascii="Arial" w:hAnsi="Arial" w:cs="Arial"/>
@@ -3566,7 +3789,7 @@
         </w:rPr>
         <w:t>e</w:t>
       </w:r>
-      <w:bookmarkEnd w:id="38"/>
+      <w:bookmarkEnd w:id="40"/>
     </w:p>
     <w:p>
       <w:pPr>
@@ -3617,14 +3840,14 @@
           <w:rFonts w:ascii="Arial" w:hAnsi="Arial" w:cs="Arial"/>
         </w:rPr>
       </w:pPr>
-      <w:bookmarkStart w:id="39" w:name="_Toc4584649"/>
+      <w:bookmarkStart w:id="41" w:name="_Toc133421041"/>
       <w:r>
         <w:rPr>
           <w:rFonts w:ascii="Arial" w:hAnsi="Arial" w:cs="Arial"/>
         </w:rPr>
         <w:t>Bill of material (BOM)</w:t>
       </w:r>
-      <w:bookmarkEnd w:id="39"/>
+      <w:bookmarkEnd w:id="41"/>
     </w:p>
     <w:tbl>
       <w:tblPr>
@@ -3789,7 +4012,7 @@
               <w:ind w:left="0"/>
               <w:jc w:val="center"/>
             </w:pPr>
-            <w:hyperlink r:id="rId9" w:history="1">
+            <w:hyperlink r:id="rId10" w:history="1">
               <w:r>
                 <w:rPr>
                   <w:rStyle w:val="Hyperlink"/>
@@ -3919,7 +4142,7 @@
               <w:ind w:left="0"/>
               <w:jc w:val="center"/>
             </w:pPr>
-            <w:hyperlink r:id="rId10" w:history="1">
+            <w:hyperlink r:id="rId11" w:history="1">
               <w:r>
                 <w:rPr>
                   <w:rStyle w:val="Hyperlink"/>
@@ -4049,7 +4272,7 @@
               <w:ind w:left="0"/>
               <w:jc w:val="center"/>
             </w:pPr>
-            <w:hyperlink r:id="rId11" w:history="1">
+            <w:hyperlink r:id="rId12" w:history="1">
               <w:r>
                 <w:rPr>
                   <w:rStyle w:val="Hyperlink"/>
@@ -4197,14 +4420,14 @@
           <w:rFonts w:ascii="Arial" w:hAnsi="Arial" w:cs="Arial"/>
         </w:rPr>
       </w:pPr>
-      <w:bookmarkStart w:id="40" w:name="_Toc4584650"/>
+      <w:bookmarkStart w:id="42" w:name="_Toc133421042"/>
       <w:r>
         <w:rPr>
           <w:rFonts w:ascii="Arial" w:hAnsi="Arial" w:cs="Arial"/>
         </w:rPr>
         <w:t>Calibration and test procedures</w:t>
       </w:r>
-      <w:bookmarkEnd w:id="40"/>
+      <w:bookmarkEnd w:id="42"/>
     </w:p>
     <w:p>
       <w:pPr>
@@ -4284,7 +4507,7 @@
       <w:r>
         <w:br w:type="page"/>
       </w:r>
-      <w:bookmarkStart w:id="41" w:name="_Toc4584651"/>
+      <w:bookmarkStart w:id="43" w:name="_Toc133421043"/>
       <w:r>
         <w:lastRenderedPageBreak/>
         <w:t xml:space="preserve">Conclusion on </w:t>
@@ -4293,7 +4516,7 @@
         <w:r>
           <w:t>Product Design Specification</w:t>
         </w:r>
-        <w:bookmarkEnd w:id="41"/>
+        <w:bookmarkEnd w:id="43"/>
       </w:fldSimple>
       <w:r>
         <w:t xml:space="preserve"> </w:t>
@@ -4344,7 +4567,7 @@
         </w:rPr>
         <w:br w:type="page"/>
       </w:r>
-      <w:bookmarkStart w:id="42" w:name="_Toc4584652"/>
+      <w:bookmarkStart w:id="44" w:name="_Toc133421044"/>
       <w:r>
         <w:rPr>
           <w:rFonts w:ascii="Arial" w:hAnsi="Arial" w:cs="Arial"/>
@@ -4358,7 +4581,7 @@
         </w:rPr>
         <w:t xml:space="preserve"> References</w:t>
       </w:r>
-      <w:bookmarkEnd w:id="42"/>
+      <w:bookmarkEnd w:id="44"/>
     </w:p>
     <w:p>
       <w:pPr>
@@ -4590,7 +4813,7 @@
         </w:rPr>
         <w:br w:type="page"/>
       </w:r>
-      <w:bookmarkStart w:id="43" w:name="_Toc4584653"/>
+      <w:bookmarkStart w:id="45" w:name="_Toc133421045"/>
       <w:r>
         <w:rPr>
           <w:rFonts w:ascii="Arial" w:hAnsi="Arial" w:cs="Arial"/>
@@ -4616,7 +4839,7 @@
         </w:rPr>
         <w:t>Key Terms</w:t>
       </w:r>
-      <w:bookmarkEnd w:id="43"/>
+      <w:bookmarkEnd w:id="45"/>
     </w:p>
     <w:p>
       <w:pPr>
@@ -4909,10 +5132,10 @@
       </w:pPr>
     </w:p>
     <w:sectPr>
-      <w:headerReference w:type="default" r:id="rId12"/>
-      <w:footerReference w:type="default" r:id="rId13"/>
-      <w:headerReference w:type="first" r:id="rId14"/>
-      <w:footerReference w:type="first" r:id="rId15"/>
+      <w:headerReference w:type="default" r:id="rId13"/>
+      <w:footerReference w:type="default" r:id="rId14"/>
+      <w:headerReference w:type="first" r:id="rId15"/>
+      <w:footerReference w:type="first" r:id="rId16"/>
       <w:pgSz w:w="12240" w:h="15840" w:code="1"/>
       <w:pgMar w:top="979" w:right="1440" w:bottom="648" w:left="1440" w:header="720" w:footer="720" w:gutter="432"/>
       <w:cols w:space="720"/>
@@ -5231,47 +5454,7 @@
         <w:sz w:val="18"/>
         <w:szCs w:val="18"/>
       </w:rPr>
-      <w:fldChar w:fldCharType="begin"/>
-    </w:r>
-    <w:r>
-      <w:rPr>
-        <w:rFonts w:ascii="Arial" w:hAnsi="Arial" w:cs="Arial"/>
-        <w:b/>
-        <w:i/>
-        <w:sz w:val="18"/>
-        <w:szCs w:val="18"/>
-      </w:rPr>
-      <w:instrText xml:space="preserve"> SUBJECT  \* MERGEFORMAT </w:instrText>
-    </w:r>
-    <w:r>
-      <w:rPr>
-        <w:rFonts w:ascii="Arial" w:hAnsi="Arial" w:cs="Arial"/>
-        <w:b/>
-        <w:i/>
-        <w:sz w:val="18"/>
-        <w:szCs w:val="18"/>
-      </w:rPr>
-      <w:fldChar w:fldCharType="separate"/>
-    </w:r>
-    <w:r>
-      <w:rPr>
-        <w:rFonts w:ascii="Arial" w:hAnsi="Arial" w:cs="Arial"/>
-        <w:b/>
-        <w:i/>
-        <w:sz w:val="18"/>
-        <w:szCs w:val="18"/>
-      </w:rPr>
-      <w:t>&lt;Project Name&gt;</w:t>
-    </w:r>
-    <w:r>
-      <w:rPr>
-        <w:rFonts w:ascii="Arial" w:hAnsi="Arial" w:cs="Arial"/>
-        <w:b/>
-        <w:i/>
-        <w:sz w:val="18"/>
-        <w:szCs w:val="18"/>
-      </w:rPr>
-      <w:fldChar w:fldCharType="end"/>
+      <w:t>Instrument Tuner</w:t>
     </w:r>
   </w:p>
   <w:p>
@@ -10577,6 +10760,16 @@
       </w:tblBorders>
     </w:tblPr>
   </w:style>
+  <w:style w:type="character" w:styleId="PlaceholderText">
+    <w:name w:val="Placeholder Text"/>
+    <w:basedOn w:val="DefaultParagraphFont"/>
+    <w:uiPriority w:val="99"/>
+    <w:semiHidden/>
+    <w:rsid w:val="00B7384D"/>
+    <w:rPr>
+      <w:color w:val="808080"/>
+    </w:rPr>
+  </w:style>
 </w:styles>
 </file>
 

</xml_diff>